<commit_message>
Shawn added section 4
Just added my header... im testing this out
</commit_message>
<xml_diff>
--- a/Documentation/Milestone1.docx
+++ b/Documentation/Milestone1.docx
@@ -1,14 +1,52 @@
 
 <file path=word/document.xml><?xml version="1.0" encoding="utf-8"?>
-<w:document xmlns:wpc="http://schemas.microsoft.com/office/word/2010/wordprocessingCanvas" xmlns:mc="http://schemas.openxmlformats.org/markup-compatibility/2006" xmlns:o="urn:schemas-microsoft-com:office:office" xmlns:r="http://schemas.openxmlformats.org/officeDocument/2006/relationships" xmlns:m="http://schemas.openxmlformats.org/officeDocument/2006/math" xmlns:v="urn:schemas-microsoft-com:vml" xmlns:wp14="http://schemas.microsoft.com/office/word/2010/wordprocessingDrawing" xmlns:wp="http://schemas.openxmlformats.org/drawingml/2006/wordprocessingDrawing" xmlns:w10="urn:schemas-microsoft-com:office:word" xmlns:w="http://schemas.openxmlformats.org/wordprocessingml/2006/main" xmlns:w14="http://schemas.microsoft.com/office/word/2010/wordml" xmlns:w15="http://schemas.microsoft.com/office/word/2012/wordml" xmlns:wpg="http://schemas.microsoft.com/office/word/2010/wordprocessingGroup" xmlns:wpi="http://schemas.microsoft.com/office/word/2010/wordprocessingInk" xmlns:wne="http://schemas.microsoft.com/office/word/2006/wordml" xmlns:wps="http://schemas.microsoft.com/office/word/2010/wordprocessingShape" mc:Ignorable="w14 w15 wp14">
+<w:document xmlns:wpc="http://schemas.microsoft.com/office/word/2010/wordprocessingCanvas" xmlns:cx="http://schemas.microsoft.com/office/drawing/2014/chartex" xmlns:cx1="http://schemas.microsoft.com/office/drawing/2015/9/8/chartex" xmlns:cx2="http://schemas.microsoft.com/office/drawing/2015/10/21/chartex" xmlns:cx3="http://schemas.microsoft.com/office/drawing/2016/5/9/chartex" xmlns:cx4="http://schemas.microsoft.com/office/drawing/2016/5/10/chartex" xmlns:cx5="http://schemas.microsoft.com/office/drawing/2016/5/11/chartex" xmlns:cx6="http://schemas.microsoft.com/office/drawing/2016/5/12/chartex" xmlns:cx7="http://schemas.microsoft.com/office/drawing/2016/5/13/chartex" xmlns:cx8="http://schemas.microsoft.com/office/drawing/2016/5/14/chartex" xmlns:mc="http://schemas.openxmlformats.org/markup-compatibility/2006" xmlns:aink="http://schemas.microsoft.com/office/drawing/2016/ink" xmlns:am3d="http://schemas.microsoft.com/office/drawing/2017/model3d" xmlns:o="urn:schemas-microsoft-com:office:office" xmlns:r="http://schemas.openxmlformats.org/officeDocument/2006/relationships" xmlns:m="http://schemas.openxmlformats.org/officeDocument/2006/math" xmlns:v="urn:schemas-microsoft-com:vml" xmlns:wp14="http://schemas.microsoft.com/office/word/2010/wordprocessingDrawing" xmlns:wp="http://schemas.openxmlformats.org/drawingml/2006/wordprocessingDrawing" xmlns:w10="urn:schemas-microsoft-com:office:word" xmlns:w="http://schemas.openxmlformats.org/wordprocessingml/2006/main" xmlns:w14="http://schemas.microsoft.com/office/word/2010/wordml" xmlns:w15="http://schemas.microsoft.com/office/word/2012/wordml" xmlns:w16cid="http://schemas.microsoft.com/office/word/2016/wordml/cid" xmlns:w16se="http://schemas.microsoft.com/office/word/2015/wordml/symex" xmlns:wpg="http://schemas.microsoft.com/office/word/2010/wordprocessingGroup" xmlns:wpi="http://schemas.microsoft.com/office/word/2010/wordprocessingInk" xmlns:wne="http://schemas.microsoft.com/office/word/2006/wordml" xmlns:wps="http://schemas.microsoft.com/office/word/2010/wordprocessingShape" mc:Ignorable="w14 w15 w16se w16cid wp14">
   <w:body>
     <w:p>
       <w:r>
-        <w:t>Milestone 1 : To be Formatted, feel free to start adding to it</w:t>
+        <w:t xml:space="preserve">Milestone </w:t>
       </w:r>
+      <w:proofErr w:type="gramStart"/>
+      <w:r>
+        <w:t>1 :</w:t>
+      </w:r>
+      <w:proofErr w:type="gramEnd"/>
+      <w:r>
+        <w:t xml:space="preserve"> To be Formatted, feel free to start adding to it</w:t>
+      </w:r>
+    </w:p>
+    <w:p/>
+    <w:p/>
+    <w:p/>
+    <w:p/>
+    <w:p/>
+    <w:p/>
+    <w:p/>
+    <w:p/>
+    <w:p/>
+    <w:p/>
+    <w:p/>
+    <w:p/>
+    <w:p/>
+    <w:p/>
+    <w:p/>
+    <w:p/>
+    <w:p/>
+    <w:p/>
+    <w:p/>
+    <w:p>
+      <w:pPr>
+        <w:pStyle w:val="Heading1"/>
+      </w:pPr>
+      <w:r>
+        <w:t>4. Overview, scenarios, and use cases</w:t>
+      </w:r>
+    </w:p>
+    <w:p>
       <w:bookmarkStart w:id="0" w:name="_GoBack"/>
       <w:bookmarkEnd w:id="0"/>
     </w:p>
+    <w:p/>
     <w:sectPr>
       <w:pgSz w:w="12240" w:h="15840"/>
       <w:pgMar w:top="1440" w:right="1440" w:bottom="1440" w:left="1440" w:header="720" w:footer="720" w:gutter="0"/>
@@ -20,7 +58,7 @@
 </file>
 
 <file path=word/styles.xml><?xml version="1.0" encoding="utf-8"?>
-<w:styles xmlns:mc="http://schemas.openxmlformats.org/markup-compatibility/2006" xmlns:r="http://schemas.openxmlformats.org/officeDocument/2006/relationships" xmlns:w="http://schemas.openxmlformats.org/wordprocessingml/2006/main" xmlns:w14="http://schemas.microsoft.com/office/word/2010/wordml" xmlns:w15="http://schemas.microsoft.com/office/word/2012/wordml" mc:Ignorable="w14 w15">
+<w:styles xmlns:mc="http://schemas.openxmlformats.org/markup-compatibility/2006" xmlns:r="http://schemas.openxmlformats.org/officeDocument/2006/relationships" xmlns:w="http://schemas.openxmlformats.org/wordprocessingml/2006/main" xmlns:w14="http://schemas.microsoft.com/office/word/2010/wordml" xmlns:w15="http://schemas.microsoft.com/office/word/2012/wordml" xmlns:w16cid="http://schemas.microsoft.com/office/word/2016/wordml/cid" xmlns:w16se="http://schemas.microsoft.com/office/word/2015/wordml/symex" mc:Ignorable="w14 w15 w16se w16cid">
   <w:docDefaults>
     <w:rPrDefault>
       <w:rPr>
@@ -36,7 +74,7 @@
       </w:pPr>
     </w:pPrDefault>
   </w:docDefaults>
-  <w:latentStyles w:defLockedState="0" w:defUIPriority="99" w:defSemiHidden="0" w:defUnhideWhenUsed="0" w:defQFormat="0" w:count="371">
+  <w:latentStyles w:defLockedState="0" w:defUIPriority="99" w:defSemiHidden="0" w:defUnhideWhenUsed="0" w:defQFormat="0" w:count="375">
     <w:lsdException w:name="Normal" w:uiPriority="0" w:qFormat="1"/>
     <w:lsdException w:name="heading 1" w:uiPriority="9" w:qFormat="1"/>
     <w:lsdException w:name="heading 2" w:semiHidden="1" w:uiPriority="9" w:unhideWhenUsed="1" w:qFormat="1"/>
@@ -142,7 +180,6 @@
     <w:lsdException w:name="HTML Sample" w:semiHidden="1" w:unhideWhenUsed="1"/>
     <w:lsdException w:name="HTML Typewriter" w:semiHidden="1" w:unhideWhenUsed="1"/>
     <w:lsdException w:name="HTML Variable" w:semiHidden="1" w:unhideWhenUsed="1"/>
-    <w:lsdException w:name="Normal Table" w:semiHidden="1" w:unhideWhenUsed="1"/>
     <w:lsdException w:name="annotation subject" w:semiHidden="1" w:unhideWhenUsed="1"/>
     <w:lsdException w:name="No List" w:semiHidden="1" w:unhideWhenUsed="1"/>
     <w:lsdException w:name="Outline List 1" w:semiHidden="1" w:unhideWhenUsed="1"/>
@@ -186,10 +223,8 @@
     <w:lsdException w:name="Table Elegant" w:semiHidden="1" w:unhideWhenUsed="1"/>
     <w:lsdException w:name="Table Professional" w:semiHidden="1" w:unhideWhenUsed="1"/>
     <w:lsdException w:name="Table Subtle 1" w:semiHidden="1" w:unhideWhenUsed="1"/>
-    <w:lsdException w:name="Table Subtle 2" w:semiHidden="1" w:unhideWhenUsed="1"/>
     <w:lsdException w:name="Table Web 1" w:semiHidden="1" w:unhideWhenUsed="1"/>
     <w:lsdException w:name="Table Web 2" w:semiHidden="1" w:unhideWhenUsed="1"/>
-    <w:lsdException w:name="Table Web 3" w:semiHidden="1" w:unhideWhenUsed="1"/>
     <w:lsdException w:name="Balloon Text" w:semiHidden="1" w:unhideWhenUsed="1"/>
     <w:lsdException w:name="Table Grid" w:uiPriority="39"/>
     <w:lsdException w:name="Table Theme" w:semiHidden="1" w:unhideWhenUsed="1"/>
@@ -408,10 +443,35 @@
     <w:lsdException w:name="List Table 5 Dark Accent 6" w:uiPriority="50"/>
     <w:lsdException w:name="List Table 6 Colorful Accent 6" w:uiPriority="51"/>
     <w:lsdException w:name="List Table 7 Colorful Accent 6" w:uiPriority="52"/>
+    <w:lsdException w:name="Mention" w:semiHidden="1" w:unhideWhenUsed="1"/>
+    <w:lsdException w:name="Smart Hyperlink" w:semiHidden="1" w:unhideWhenUsed="1"/>
+    <w:lsdException w:name="Hashtag" w:semiHidden="1" w:unhideWhenUsed="1"/>
+    <w:lsdException w:name="Unresolved Mention" w:semiHidden="1" w:unhideWhenUsed="1"/>
   </w:latentStyles>
   <w:style w:type="paragraph" w:default="1" w:styleId="Normal">
     <w:name w:val="Normal"/>
     <w:qFormat/>
+  </w:style>
+  <w:style w:type="paragraph" w:styleId="Heading1">
+    <w:name w:val="heading 1"/>
+    <w:basedOn w:val="Normal"/>
+    <w:next w:val="Normal"/>
+    <w:link w:val="Heading1Char"/>
+    <w:uiPriority w:val="9"/>
+    <w:qFormat/>
+    <w:rsid w:val="0004335B"/>
+    <w:pPr>
+      <w:keepNext/>
+      <w:keepLines/>
+      <w:spacing w:before="240" w:after="0"/>
+      <w:outlineLvl w:val="0"/>
+    </w:pPr>
+    <w:rPr>
+      <w:rFonts w:asciiTheme="majorHAnsi" w:eastAsiaTheme="majorEastAsia" w:hAnsiTheme="majorHAnsi" w:cstheme="majorBidi"/>
+      <w:color w:val="2E74B5" w:themeColor="accent1" w:themeShade="BF"/>
+      <w:sz w:val="32"/>
+      <w:szCs w:val="32"/>
+    </w:rPr>
   </w:style>
   <w:style w:type="character" w:default="1" w:styleId="DefaultParagraphFont">
     <w:name w:val="Default Paragraph Font"/>
@@ -439,6 +499,19 @@
     <w:uiPriority w:val="99"/>
     <w:semiHidden/>
     <w:unhideWhenUsed/>
+  </w:style>
+  <w:style w:type="character" w:customStyle="1" w:styleId="Heading1Char">
+    <w:name w:val="Heading 1 Char"/>
+    <w:basedOn w:val="DefaultParagraphFont"/>
+    <w:link w:val="Heading1"/>
+    <w:uiPriority w:val="9"/>
+    <w:rsid w:val="0004335B"/>
+    <w:rPr>
+      <w:rFonts w:asciiTheme="majorHAnsi" w:eastAsiaTheme="majorEastAsia" w:hAnsiTheme="majorHAnsi" w:cstheme="majorBidi"/>
+      <w:color w:val="2E74B5" w:themeColor="accent1" w:themeShade="BF"/>
+      <w:sz w:val="32"/>
+      <w:szCs w:val="32"/>
+    </w:rPr>
   </w:style>
 </w:styles>
 </file>

</xml_diff>

<commit_message>
Shawn added some words to part 4
I added a little to my section. Feel free to help organize it.
</commit_message>
<xml_diff>
--- a/Documentation/Milestone1.docx
+++ b/Documentation/Milestone1.docx
@@ -42,11 +42,81 @@
         <w:t>4. Overview, scenarios, and use cases</w:t>
       </w:r>
     </w:p>
+    <w:p/>
     <w:p>
+      <w:pPr>
+        <w:rPr>
+          <w:rFonts w:ascii="Times New Roman" w:hAnsi="Times New Roman" w:cs="Times New Roman"/>
+          <w:sz w:val="24"/>
+          <w:szCs w:val="24"/>
+        </w:rPr>
+      </w:pPr>
+      <w:r>
+        <w:tab/>
+      </w:r>
+      <w:r>
+        <w:rPr>
+          <w:rFonts w:ascii="Times New Roman" w:hAnsi="Times New Roman" w:cs="Times New Roman"/>
+          <w:sz w:val="24"/>
+          <w:szCs w:val="24"/>
+        </w:rPr>
+        <w:t xml:space="preserve">Students would utilize their mobile device to access a website that would be used to gain access to work benches and machines in the Engineering buildings. They would be assigned an available bench. To gain access to work benches and machines, the student would either </w:t>
+      </w:r>
+      <w:proofErr w:type="gramStart"/>
+      <w:r>
+        <w:rPr>
+          <w:rFonts w:ascii="Times New Roman" w:hAnsi="Times New Roman" w:cs="Times New Roman"/>
+          <w:sz w:val="24"/>
+          <w:szCs w:val="24"/>
+        </w:rPr>
+        <w:t>have to</w:t>
+      </w:r>
+      <w:proofErr w:type="gramEnd"/>
+      <w:r>
+        <w:rPr>
+          <w:rFonts w:ascii="Times New Roman" w:hAnsi="Times New Roman" w:cs="Times New Roman"/>
+          <w:sz w:val="24"/>
+          <w:szCs w:val="24"/>
+        </w:rPr>
+        <w:t xml:space="preserve"> be in a university course that permits the use of the facilities or they would have to be in a special “learn to use” class</w:t>
+      </w:r>
+      <w:r>
+        <w:rPr>
+          <w:rFonts w:ascii="Times New Roman" w:hAnsi="Times New Roman" w:cs="Times New Roman"/>
+          <w:sz w:val="24"/>
+          <w:szCs w:val="24"/>
+        </w:rPr>
+        <w:t xml:space="preserve"> offered by some faculty members. In any other case the student can show an admin that they can operate the machinery at a competent level, and the admin can allow access. </w:t>
+      </w:r>
+      <w:r>
+        <w:rPr>
+          <w:rFonts w:ascii="Times New Roman" w:hAnsi="Times New Roman" w:cs="Times New Roman"/>
+          <w:sz w:val="24"/>
+          <w:szCs w:val="24"/>
+        </w:rPr>
+        <w:t xml:space="preserve">Student use their Z number to log-in. If </w:t>
+      </w:r>
+      <w:proofErr w:type="gramStart"/>
+      <w:r>
+        <w:rPr>
+          <w:rFonts w:ascii="Times New Roman" w:hAnsi="Times New Roman" w:cs="Times New Roman"/>
+          <w:sz w:val="24"/>
+          <w:szCs w:val="24"/>
+        </w:rPr>
+        <w:t>a</w:t>
+      </w:r>
+      <w:proofErr w:type="gramEnd"/>
+      <w:r>
+        <w:rPr>
+          <w:rFonts w:ascii="Times New Roman" w:hAnsi="Times New Roman" w:cs="Times New Roman"/>
+          <w:sz w:val="24"/>
+          <w:szCs w:val="24"/>
+        </w:rPr>
+        <w:t xml:space="preserve"> assigned bench is not to the student’s liking then they can ask for a reassignment. The student would take a picture of the bench to send, so that an admin can confirm that the bench is not as it should usually be. </w:t>
+      </w:r>
       <w:bookmarkStart w:id="0" w:name="_GoBack"/>
       <w:bookmarkEnd w:id="0"/>
     </w:p>
-    <w:p/>
     <w:sectPr>
       <w:pgSz w:w="12240" w:h="15840"/>
       <w:pgMar w:top="1440" w:right="1440" w:bottom="1440" w:left="1440" w:header="720" w:footer="720" w:gutter="0"/>
@@ -180,6 +250,7 @@
     <w:lsdException w:name="HTML Sample" w:semiHidden="1" w:unhideWhenUsed="1"/>
     <w:lsdException w:name="HTML Typewriter" w:semiHidden="1" w:unhideWhenUsed="1"/>
     <w:lsdException w:name="HTML Variable" w:semiHidden="1" w:unhideWhenUsed="1"/>
+    <w:lsdException w:name="Normal Table" w:semiHidden="1" w:unhideWhenUsed="1"/>
     <w:lsdException w:name="annotation subject" w:semiHidden="1" w:unhideWhenUsed="1"/>
     <w:lsdException w:name="No List" w:semiHidden="1" w:unhideWhenUsed="1"/>
     <w:lsdException w:name="Outline List 1" w:semiHidden="1" w:unhideWhenUsed="1"/>
@@ -223,8 +294,10 @@
     <w:lsdException w:name="Table Elegant" w:semiHidden="1" w:unhideWhenUsed="1"/>
     <w:lsdException w:name="Table Professional" w:semiHidden="1" w:unhideWhenUsed="1"/>
     <w:lsdException w:name="Table Subtle 1" w:semiHidden="1" w:unhideWhenUsed="1"/>
+    <w:lsdException w:name="Table Subtle 2" w:semiHidden="1" w:unhideWhenUsed="1"/>
     <w:lsdException w:name="Table Web 1" w:semiHidden="1" w:unhideWhenUsed="1"/>
     <w:lsdException w:name="Table Web 2" w:semiHidden="1" w:unhideWhenUsed="1"/>
+    <w:lsdException w:name="Table Web 3" w:semiHidden="1" w:unhideWhenUsed="1"/>
     <w:lsdException w:name="Balloon Text" w:semiHidden="1" w:unhideWhenUsed="1"/>
     <w:lsdException w:name="Table Grid" w:uiPriority="39"/>
     <w:lsdException w:name="Table Theme" w:semiHidden="1" w:unhideWhenUsed="1"/>

</xml_diff>

<commit_message>
Shawn added formatting and a ittle more words
I add the double spacing to the lines.
</commit_message>
<xml_diff>
--- a/Documentation/Milestone1.docx
+++ b/Documentation/Milestone1.docx
@@ -3,6 +3,9 @@
 <w:document xmlns:wpc="http://schemas.microsoft.com/office/word/2010/wordprocessingCanvas" xmlns:cx="http://schemas.microsoft.com/office/drawing/2014/chartex" xmlns:cx1="http://schemas.microsoft.com/office/drawing/2015/9/8/chartex" xmlns:cx2="http://schemas.microsoft.com/office/drawing/2015/10/21/chartex" xmlns:cx3="http://schemas.microsoft.com/office/drawing/2016/5/9/chartex" xmlns:cx4="http://schemas.microsoft.com/office/drawing/2016/5/10/chartex" xmlns:cx5="http://schemas.microsoft.com/office/drawing/2016/5/11/chartex" xmlns:cx6="http://schemas.microsoft.com/office/drawing/2016/5/12/chartex" xmlns:cx7="http://schemas.microsoft.com/office/drawing/2016/5/13/chartex" xmlns:cx8="http://schemas.microsoft.com/office/drawing/2016/5/14/chartex" xmlns:mc="http://schemas.openxmlformats.org/markup-compatibility/2006" xmlns:aink="http://schemas.microsoft.com/office/drawing/2016/ink" xmlns:am3d="http://schemas.microsoft.com/office/drawing/2017/model3d" xmlns:o="urn:schemas-microsoft-com:office:office" xmlns:r="http://schemas.openxmlformats.org/officeDocument/2006/relationships" xmlns:m="http://schemas.openxmlformats.org/officeDocument/2006/math" xmlns:v="urn:schemas-microsoft-com:vml" xmlns:wp14="http://schemas.microsoft.com/office/word/2010/wordprocessingDrawing" xmlns:wp="http://schemas.openxmlformats.org/drawingml/2006/wordprocessingDrawing" xmlns:w10="urn:schemas-microsoft-com:office:word" xmlns:w="http://schemas.openxmlformats.org/wordprocessingml/2006/main" xmlns:w14="http://schemas.microsoft.com/office/word/2010/wordml" xmlns:w15="http://schemas.microsoft.com/office/word/2012/wordml" xmlns:w16cid="http://schemas.microsoft.com/office/word/2016/wordml/cid" xmlns:w16se="http://schemas.microsoft.com/office/word/2015/wordml/symex" xmlns:wpg="http://schemas.microsoft.com/office/word/2010/wordprocessingGroup" xmlns:wpi="http://schemas.microsoft.com/office/word/2010/wordprocessingInk" xmlns:wne="http://schemas.microsoft.com/office/word/2006/wordml" xmlns:wps="http://schemas.microsoft.com/office/word/2010/wordprocessingShape" mc:Ignorable="w14 w15 w16se w16cid wp14">
   <w:body>
     <w:p>
+      <w:pPr>
+        <w:spacing w:line="480" w:lineRule="auto"/>
+      </w:pPr>
       <w:r>
         <w:t xml:space="preserve">Milestone </w:t>
       </w:r>
@@ -15,36 +18,118 @@
         <w:t xml:space="preserve"> To be Formatted, feel free to start adding to it</w:t>
       </w:r>
     </w:p>
-    <w:p/>
-    <w:p/>
-    <w:p/>
-    <w:p/>
-    <w:p/>
-    <w:p/>
-    <w:p/>
-    <w:p/>
-    <w:p/>
-    <w:p/>
-    <w:p/>
-    <w:p/>
-    <w:p/>
-    <w:p/>
-    <w:p/>
-    <w:p/>
-    <w:p/>
-    <w:p/>
-    <w:p/>
+    <w:p>
+      <w:pPr>
+        <w:spacing w:line="480" w:lineRule="auto"/>
+      </w:pPr>
+    </w:p>
+    <w:p>
+      <w:pPr>
+        <w:spacing w:line="480" w:lineRule="auto"/>
+      </w:pPr>
+    </w:p>
+    <w:p>
+      <w:pPr>
+        <w:spacing w:line="480" w:lineRule="auto"/>
+      </w:pPr>
+    </w:p>
+    <w:p>
+      <w:pPr>
+        <w:spacing w:line="480" w:lineRule="auto"/>
+      </w:pPr>
+    </w:p>
+    <w:p>
+      <w:pPr>
+        <w:spacing w:line="480" w:lineRule="auto"/>
+      </w:pPr>
+    </w:p>
+    <w:p>
+      <w:pPr>
+        <w:spacing w:line="480" w:lineRule="auto"/>
+      </w:pPr>
+    </w:p>
+    <w:p>
+      <w:pPr>
+        <w:spacing w:line="480" w:lineRule="auto"/>
+      </w:pPr>
+    </w:p>
+    <w:p>
+      <w:pPr>
+        <w:spacing w:line="480" w:lineRule="auto"/>
+      </w:pPr>
+    </w:p>
+    <w:p>
+      <w:pPr>
+        <w:spacing w:line="480" w:lineRule="auto"/>
+      </w:pPr>
+    </w:p>
+    <w:p>
+      <w:pPr>
+        <w:spacing w:line="480" w:lineRule="auto"/>
+      </w:pPr>
+    </w:p>
+    <w:p>
+      <w:pPr>
+        <w:spacing w:line="480" w:lineRule="auto"/>
+      </w:pPr>
+    </w:p>
+    <w:p>
+      <w:pPr>
+        <w:spacing w:line="480" w:lineRule="auto"/>
+      </w:pPr>
+    </w:p>
+    <w:p>
+      <w:pPr>
+        <w:spacing w:line="480" w:lineRule="auto"/>
+      </w:pPr>
+    </w:p>
+    <w:p>
+      <w:pPr>
+        <w:spacing w:line="480" w:lineRule="auto"/>
+      </w:pPr>
+    </w:p>
+    <w:p>
+      <w:pPr>
+        <w:spacing w:line="480" w:lineRule="auto"/>
+      </w:pPr>
+    </w:p>
+    <w:p>
+      <w:pPr>
+        <w:spacing w:line="480" w:lineRule="auto"/>
+      </w:pPr>
+    </w:p>
+    <w:p>
+      <w:pPr>
+        <w:spacing w:line="480" w:lineRule="auto"/>
+      </w:pPr>
+    </w:p>
+    <w:p>
+      <w:pPr>
+        <w:spacing w:line="480" w:lineRule="auto"/>
+      </w:pPr>
+    </w:p>
+    <w:p>
+      <w:pPr>
+        <w:spacing w:line="480" w:lineRule="auto"/>
+      </w:pPr>
+    </w:p>
     <w:p>
       <w:pPr>
         <w:pStyle w:val="Heading1"/>
+        <w:spacing w:line="480" w:lineRule="auto"/>
       </w:pPr>
       <w:r>
         <w:t>4. Overview, scenarios, and use cases</w:t>
       </w:r>
     </w:p>
-    <w:p/>
-    <w:p>
-      <w:pPr>
+    <w:p>
+      <w:pPr>
+        <w:spacing w:line="480" w:lineRule="auto"/>
+      </w:pPr>
+    </w:p>
+    <w:p>
+      <w:pPr>
+        <w:spacing w:line="480" w:lineRule="auto"/>
         <w:rPr>
           <w:rFonts w:ascii="Times New Roman" w:hAnsi="Times New Roman" w:cs="Times New Roman"/>
           <w:sz w:val="24"/>
@@ -113,9 +198,45 @@
           <w:szCs w:val="24"/>
         </w:rPr>
         <w:t xml:space="preserve"> assigned bench is not to the student’s liking then they can ask for a reassignment. The student would take a picture of the bench to send, so that an admin can confirm that the bench is not as it should usually be. </w:t>
+      </w:r>
+    </w:p>
+    <w:p>
+      <w:pPr>
+        <w:spacing w:line="480" w:lineRule="auto"/>
+        <w:rPr>
+          <w:rFonts w:ascii="Times New Roman" w:hAnsi="Times New Roman" w:cs="Times New Roman"/>
+          <w:sz w:val="24"/>
+          <w:szCs w:val="24"/>
+        </w:rPr>
+      </w:pPr>
+      <w:r>
+        <w:rPr>
+          <w:rFonts w:ascii="Times New Roman" w:hAnsi="Times New Roman" w:cs="Times New Roman"/>
+          <w:sz w:val="24"/>
+          <w:szCs w:val="24"/>
+        </w:rPr>
+        <w:t xml:space="preserve">Administrators would oversee the benches and allow benches to be used by students who do not meet the formal requirements to use a work bench. </w:t>
       </w:r>
       <w:bookmarkStart w:id="0" w:name="_GoBack"/>
       <w:bookmarkEnd w:id="0"/>
+    </w:p>
+    <w:p>
+      <w:pPr>
+        <w:spacing w:line="480" w:lineRule="auto"/>
+        <w:rPr>
+          <w:rFonts w:ascii="Times New Roman" w:hAnsi="Times New Roman" w:cs="Times New Roman"/>
+          <w:sz w:val="24"/>
+          <w:szCs w:val="24"/>
+        </w:rPr>
+      </w:pPr>
+      <w:r>
+        <w:rPr>
+          <w:rFonts w:ascii="Times New Roman" w:hAnsi="Times New Roman" w:cs="Times New Roman"/>
+          <w:sz w:val="24"/>
+          <w:szCs w:val="24"/>
+        </w:rPr>
+        <w:tab/>
+      </w:r>
     </w:p>
     <w:sectPr>
       <w:pgSz w:w="12240" w:h="15840"/>

</xml_diff>

<commit_message>
Completed the formatting, i have iontegrated the work done so far (Shawn) if anything is missing please let me know.
</commit_message>
<xml_diff>
--- a/Documentation/Milestone1.docx
+++ b/Documentation/Milestone1.docx
@@ -1,197 +1,1143 @@
 
 <file path=word/document.xml><?xml version="1.0" encoding="utf-8"?>
-<w:document xmlns:wpc="http://schemas.microsoft.com/office/word/2010/wordprocessingCanvas" xmlns:cx="http://schemas.microsoft.com/office/drawing/2014/chartex" xmlns:cx1="http://schemas.microsoft.com/office/drawing/2015/9/8/chartex" xmlns:cx2="http://schemas.microsoft.com/office/drawing/2015/10/21/chartex" xmlns:cx3="http://schemas.microsoft.com/office/drawing/2016/5/9/chartex" xmlns:cx4="http://schemas.microsoft.com/office/drawing/2016/5/10/chartex" xmlns:cx5="http://schemas.microsoft.com/office/drawing/2016/5/11/chartex" xmlns:cx6="http://schemas.microsoft.com/office/drawing/2016/5/12/chartex" xmlns:cx7="http://schemas.microsoft.com/office/drawing/2016/5/13/chartex" xmlns:cx8="http://schemas.microsoft.com/office/drawing/2016/5/14/chartex" xmlns:mc="http://schemas.openxmlformats.org/markup-compatibility/2006" xmlns:aink="http://schemas.microsoft.com/office/drawing/2016/ink" xmlns:am3d="http://schemas.microsoft.com/office/drawing/2017/model3d" xmlns:o="urn:schemas-microsoft-com:office:office" xmlns:r="http://schemas.openxmlformats.org/officeDocument/2006/relationships" xmlns:m="http://schemas.openxmlformats.org/officeDocument/2006/math" xmlns:v="urn:schemas-microsoft-com:vml" xmlns:wp14="http://schemas.microsoft.com/office/word/2010/wordprocessingDrawing" xmlns:wp="http://schemas.openxmlformats.org/drawingml/2006/wordprocessingDrawing" xmlns:w10="urn:schemas-microsoft-com:office:word" xmlns:w="http://schemas.openxmlformats.org/wordprocessingml/2006/main" xmlns:w14="http://schemas.microsoft.com/office/word/2010/wordml" xmlns:w15="http://schemas.microsoft.com/office/word/2012/wordml" xmlns:w16cid="http://schemas.microsoft.com/office/word/2016/wordml/cid" xmlns:w16se="http://schemas.microsoft.com/office/word/2015/wordml/symex" xmlns:wpg="http://schemas.microsoft.com/office/word/2010/wordprocessingGroup" xmlns:wpi="http://schemas.microsoft.com/office/word/2010/wordprocessingInk" xmlns:wne="http://schemas.microsoft.com/office/word/2006/wordml" xmlns:wps="http://schemas.microsoft.com/office/word/2010/wordprocessingShape" mc:Ignorable="w14 w15 w16se w16cid wp14">
+<w:document xmlns:wpc="http://schemas.microsoft.com/office/word/2010/wordprocessingCanvas" xmlns:mc="http://schemas.openxmlformats.org/markup-compatibility/2006" xmlns:o="urn:schemas-microsoft-com:office:office" xmlns:r="http://schemas.openxmlformats.org/officeDocument/2006/relationships" xmlns:m="http://schemas.openxmlformats.org/officeDocument/2006/math" xmlns:v="urn:schemas-microsoft-com:vml" xmlns:wp14="http://schemas.microsoft.com/office/word/2010/wordprocessingDrawing" xmlns:wp="http://schemas.openxmlformats.org/drawingml/2006/wordprocessingDrawing" xmlns:w10="urn:schemas-microsoft-com:office:word" xmlns:w="http://schemas.openxmlformats.org/wordprocessingml/2006/main" xmlns:w14="http://schemas.microsoft.com/office/word/2010/wordml" xmlns:w15="http://schemas.microsoft.com/office/word/2012/wordml" xmlns:wpg="http://schemas.microsoft.com/office/word/2010/wordprocessingGroup" xmlns:wpi="http://schemas.microsoft.com/office/word/2010/wordprocessingInk" xmlns:wne="http://schemas.microsoft.com/office/word/2006/wordml" xmlns:wps="http://schemas.microsoft.com/office/word/2010/wordprocessingShape" mc:Ignorable="w14 w15 wp14">
   <w:body>
     <w:p>
       <w:pPr>
-        <w:spacing w:line="480" w:lineRule="auto"/>
-      </w:pPr>
-      <w:r>
-        <w:t xml:space="preserve">Milestone </w:t>
+        <w:spacing w:after="120" w:line="480" w:lineRule="auto"/>
+        <w:jc w:val="center"/>
+        <w:rPr>
+          <w:rFonts w:ascii="Times New Roman" w:hAnsi="Times New Roman" w:cs="Times New Roman"/>
+          <w:sz w:val="28"/>
+          <w:szCs w:val="28"/>
+        </w:rPr>
+      </w:pPr>
+      <w:r>
+        <w:rPr>
+          <w:rFonts w:ascii="Times New Roman" w:hAnsi="Times New Roman" w:cs="Times New Roman"/>
+          <w:sz w:val="28"/>
+          <w:szCs w:val="28"/>
+        </w:rPr>
+        <w:t>CEN 4010 Principles of Software Engineering, Spring 2018</w:t>
+      </w:r>
+    </w:p>
+    <w:p>
+      <w:pPr>
+        <w:spacing w:after="120" w:line="480" w:lineRule="auto"/>
+        <w:jc w:val="center"/>
+        <w:rPr>
+          <w:rFonts w:ascii="Times New Roman" w:hAnsi="Times New Roman" w:cs="Times New Roman"/>
+          <w:sz w:val="28"/>
+          <w:szCs w:val="28"/>
+        </w:rPr>
+      </w:pPr>
+      <w:r>
+        <w:rPr>
+          <w:rFonts w:ascii="Times New Roman" w:hAnsi="Times New Roman" w:cs="Times New Roman"/>
+          <w:sz w:val="28"/>
+          <w:szCs w:val="28"/>
+        </w:rPr>
+        <w:t>Milestone 1 Project Proposal and High-level description</w:t>
+      </w:r>
+    </w:p>
+    <w:p>
+      <w:pPr>
+        <w:spacing w:after="120" w:line="480" w:lineRule="auto"/>
+        <w:jc w:val="center"/>
+        <w:rPr>
+          <w:rFonts w:ascii="Times New Roman" w:hAnsi="Times New Roman" w:cs="Times New Roman"/>
+          <w:sz w:val="28"/>
+          <w:szCs w:val="28"/>
+        </w:rPr>
+      </w:pPr>
+      <w:r>
+        <w:rPr>
+          <w:rFonts w:ascii="Times New Roman" w:hAnsi="Times New Roman" w:cs="Times New Roman"/>
+          <w:sz w:val="28"/>
+          <w:szCs w:val="28"/>
+        </w:rPr>
+        <w:t>Team 12</w:t>
+      </w:r>
+      <w:r>
+        <w:rPr>
+          <w:rFonts w:ascii="Times New Roman" w:hAnsi="Times New Roman" w:cs="Times New Roman"/>
+          <w:sz w:val="28"/>
+          <w:szCs w:val="28"/>
+        </w:rPr>
+        <w:t xml:space="preserve">: </w:t>
+      </w:r>
+      <w:r>
+        <w:rPr>
+          <w:rFonts w:ascii="Times New Roman" w:hAnsi="Times New Roman" w:cs="Times New Roman"/>
+          <w:sz w:val="28"/>
+          <w:szCs w:val="28"/>
+        </w:rPr>
+        <w:t>Internet of Things</w:t>
+      </w:r>
+    </w:p>
+    <w:p>
+      <w:pPr>
+        <w:spacing w:after="120" w:line="480" w:lineRule="auto"/>
+        <w:jc w:val="center"/>
+        <w:rPr>
+          <w:rFonts w:ascii="Times New Roman" w:hAnsi="Times New Roman" w:cs="Times New Roman"/>
+          <w:sz w:val="28"/>
+          <w:szCs w:val="28"/>
+        </w:rPr>
+      </w:pPr>
+      <w:r>
+        <w:rPr>
+          <w:rFonts w:ascii="Times New Roman" w:hAnsi="Times New Roman" w:cs="Times New Roman"/>
+          <w:sz w:val="28"/>
+          <w:szCs w:val="28"/>
+        </w:rPr>
+        <w:t>Group 12</w:t>
+      </w:r>
+    </w:p>
+    <w:p>
+      <w:pPr>
+        <w:spacing w:after="120" w:line="240" w:lineRule="auto"/>
+        <w:jc w:val="center"/>
+        <w:rPr>
+          <w:rFonts w:ascii="Times New Roman" w:hAnsi="Times New Roman" w:cs="Times New Roman"/>
+          <w:sz w:val="28"/>
+          <w:szCs w:val="28"/>
+        </w:rPr>
+      </w:pPr>
+      <w:r>
+        <w:rPr>
+          <w:rFonts w:ascii="Times New Roman" w:hAnsi="Times New Roman" w:cs="Times New Roman"/>
+          <w:sz w:val="28"/>
+          <w:szCs w:val="28"/>
+        </w:rPr>
+        <w:t>Members:</w:t>
+      </w:r>
+    </w:p>
+    <w:p>
+      <w:pPr>
+        <w:spacing w:after="120" w:line="240" w:lineRule="auto"/>
+        <w:jc w:val="center"/>
+        <w:rPr>
+          <w:rFonts w:ascii="Times New Roman" w:hAnsi="Times New Roman" w:cs="Times New Roman"/>
+          <w:sz w:val="28"/>
+          <w:szCs w:val="28"/>
+        </w:rPr>
+      </w:pPr>
+      <w:r>
+        <w:rPr>
+          <w:rFonts w:ascii="Times New Roman" w:hAnsi="Times New Roman" w:cs="Times New Roman"/>
+          <w:sz w:val="28"/>
+          <w:szCs w:val="28"/>
+        </w:rPr>
+        <w:t>Ernesto D. Rivero</w:t>
+      </w:r>
+    </w:p>
+    <w:p>
+      <w:pPr>
+        <w:spacing w:after="120" w:line="240" w:lineRule="auto"/>
+        <w:jc w:val="center"/>
+        <w:rPr>
+          <w:rFonts w:ascii="Times New Roman" w:hAnsi="Times New Roman" w:cs="Times New Roman"/>
+          <w:sz w:val="28"/>
+          <w:szCs w:val="28"/>
+        </w:rPr>
+      </w:pPr>
+      <w:r>
+        <w:rPr>
+          <w:rFonts w:ascii="Times New Roman" w:hAnsi="Times New Roman" w:cs="Times New Roman"/>
+          <w:sz w:val="28"/>
+          <w:szCs w:val="28"/>
+        </w:rPr>
+        <w:t>(riveroe2015@fau.edu)</w:t>
+      </w:r>
+    </w:p>
+    <w:p>
+      <w:pPr>
+        <w:spacing w:after="120" w:line="240" w:lineRule="auto"/>
+        <w:jc w:val="center"/>
+        <w:rPr>
+          <w:rFonts w:ascii="Times New Roman" w:hAnsi="Times New Roman" w:cs="Times New Roman"/>
+          <w:sz w:val="28"/>
+          <w:szCs w:val="28"/>
+        </w:rPr>
+      </w:pPr>
+      <w:r>
+        <w:rPr>
+          <w:rFonts w:ascii="Times New Roman" w:hAnsi="Times New Roman" w:cs="Times New Roman"/>
+          <w:sz w:val="28"/>
+          <w:szCs w:val="28"/>
+        </w:rPr>
+        <w:t>Michael Anderson</w:t>
+      </w:r>
+    </w:p>
+    <w:p>
+      <w:pPr>
+        <w:spacing w:after="120" w:line="240" w:lineRule="auto"/>
+        <w:jc w:val="center"/>
+        <w:rPr>
+          <w:rFonts w:ascii="Times New Roman" w:hAnsi="Times New Roman" w:cs="Times New Roman"/>
+          <w:sz w:val="28"/>
+          <w:szCs w:val="28"/>
+        </w:rPr>
+      </w:pPr>
+      <w:r>
+        <w:rPr>
+          <w:rFonts w:ascii="Times New Roman" w:hAnsi="Times New Roman" w:cs="Times New Roman"/>
+          <w:sz w:val="28"/>
+          <w:szCs w:val="28"/>
+        </w:rPr>
+        <w:t xml:space="preserve">Shawn </w:t>
+      </w:r>
+      <w:proofErr w:type="spellStart"/>
+      <w:r>
+        <w:rPr>
+          <w:rFonts w:ascii="Times New Roman" w:hAnsi="Times New Roman" w:cs="Times New Roman"/>
+          <w:sz w:val="28"/>
+          <w:szCs w:val="28"/>
+        </w:rPr>
+        <w:t>Ponciano</w:t>
+      </w:r>
+      <w:proofErr w:type="spellEnd"/>
+    </w:p>
+    <w:p>
+      <w:pPr>
+        <w:spacing w:after="120" w:line="240" w:lineRule="auto"/>
+        <w:jc w:val="center"/>
+        <w:rPr>
+          <w:rFonts w:ascii="Times New Roman" w:hAnsi="Times New Roman" w:cs="Times New Roman"/>
+          <w:sz w:val="28"/>
+          <w:szCs w:val="28"/>
+        </w:rPr>
+      </w:pPr>
+      <w:r>
+        <w:rPr>
+          <w:rFonts w:ascii="Times New Roman" w:hAnsi="Times New Roman" w:cs="Times New Roman"/>
+          <w:sz w:val="28"/>
+          <w:szCs w:val="28"/>
+        </w:rPr>
+        <w:t>Kevin Vallejo</w:t>
+      </w:r>
+    </w:p>
+    <w:p>
+      <w:pPr>
+        <w:spacing w:after="120" w:line="240" w:lineRule="auto"/>
+        <w:jc w:val="center"/>
+        <w:rPr>
+          <w:rFonts w:ascii="Times New Roman" w:hAnsi="Times New Roman" w:cs="Times New Roman"/>
+          <w:sz w:val="28"/>
+          <w:szCs w:val="28"/>
+        </w:rPr>
+      </w:pPr>
+    </w:p>
+    <w:p>
+      <w:pPr>
+        <w:spacing w:after="120" w:line="480" w:lineRule="auto"/>
+        <w:jc w:val="center"/>
+        <w:rPr>
+          <w:rFonts w:ascii="Times New Roman" w:hAnsi="Times New Roman" w:cs="Times New Roman"/>
+          <w:sz w:val="28"/>
+          <w:szCs w:val="28"/>
+        </w:rPr>
+      </w:pPr>
+      <w:r>
+        <w:rPr>
+          <w:rFonts w:ascii="Times New Roman" w:hAnsi="Times New Roman" w:cs="Times New Roman"/>
+          <w:sz w:val="28"/>
+          <w:szCs w:val="28"/>
+        </w:rPr>
+        <w:t>Date: 2/10/2018</w:t>
+      </w:r>
+    </w:p>
+    <w:tbl>
+      <w:tblPr>
+        <w:tblStyle w:val="GridTable4-Accent1"/>
+        <w:tblW w:w="9625" w:type="dxa"/>
+        <w:tblLook w:val="04A0" w:firstRow="1" w:lastRow="0" w:firstColumn="1" w:lastColumn="0" w:noHBand="0" w:noVBand="1"/>
+      </w:tblPr>
+      <w:tblGrid>
+        <w:gridCol w:w="698"/>
+        <w:gridCol w:w="1457"/>
+        <w:gridCol w:w="1890"/>
+        <w:gridCol w:w="3585"/>
+        <w:gridCol w:w="1995"/>
+      </w:tblGrid>
+      <w:tr>
+        <w:trPr>
+          <w:cnfStyle w:val="100000000000" w:firstRow="1" w:lastRow="0" w:firstColumn="0" w:lastColumn="0" w:oddVBand="0" w:evenVBand="0" w:oddHBand="0" w:evenHBand="0" w:firstRowFirstColumn="0" w:firstRowLastColumn="0" w:lastRowFirstColumn="0" w:lastRowLastColumn="0"/>
+          <w:trHeight w:val="638"/>
+        </w:trPr>
+        <w:tc>
+          <w:tcPr>
+            <w:cnfStyle w:val="001000000000" w:firstRow="0" w:lastRow="0" w:firstColumn="1" w:lastColumn="0" w:oddVBand="0" w:evenVBand="0" w:oddHBand="0" w:evenHBand="0" w:firstRowFirstColumn="0" w:firstRowLastColumn="0" w:lastRowFirstColumn="0" w:lastRowLastColumn="0"/>
+            <w:tcW w:w="9625" w:type="dxa"/>
+            <w:gridSpan w:val="5"/>
+          </w:tcPr>
+          <w:p>
+            <w:pPr>
+              <w:spacing w:after="120"/>
+              <w:jc w:val="center"/>
+              <w:rPr>
+                <w:rFonts w:ascii="Times New Roman" w:hAnsi="Times New Roman" w:cs="Times New Roman"/>
+                <w:sz w:val="28"/>
+                <w:szCs w:val="28"/>
+              </w:rPr>
+            </w:pPr>
+            <w:r>
+              <w:rPr>
+                <w:rFonts w:ascii="Times New Roman" w:hAnsi="Times New Roman" w:cs="Times New Roman"/>
+                <w:sz w:val="28"/>
+                <w:szCs w:val="28"/>
+              </w:rPr>
+              <w:t>History Table</w:t>
+            </w:r>
+          </w:p>
+        </w:tc>
+      </w:tr>
+      <w:tr>
+        <w:trPr>
+          <w:cnfStyle w:val="000000100000" w:firstRow="0" w:lastRow="0" w:firstColumn="0" w:lastColumn="0" w:oddVBand="0" w:evenVBand="0" w:oddHBand="1" w:evenHBand="0" w:firstRowFirstColumn="0" w:firstRowLastColumn="0" w:lastRowFirstColumn="0" w:lastRowLastColumn="0"/>
+        </w:trPr>
+        <w:tc>
+          <w:tcPr>
+            <w:cnfStyle w:val="001000000000" w:firstRow="0" w:lastRow="0" w:firstColumn="1" w:lastColumn="0" w:oddVBand="0" w:evenVBand="0" w:oddHBand="0" w:evenHBand="0" w:firstRowFirstColumn="0" w:firstRowLastColumn="0" w:lastRowFirstColumn="0" w:lastRowLastColumn="0"/>
+            <w:tcW w:w="698" w:type="dxa"/>
+          </w:tcPr>
+          <w:p>
+            <w:pPr>
+              <w:spacing w:after="120"/>
+              <w:rPr>
+                <w:rFonts w:ascii="Times New Roman" w:hAnsi="Times New Roman" w:cs="Times New Roman"/>
+              </w:rPr>
+            </w:pPr>
+          </w:p>
+        </w:tc>
+        <w:tc>
+          <w:tcPr>
+            <w:tcW w:w="1457" w:type="dxa"/>
+          </w:tcPr>
+          <w:p>
+            <w:pPr>
+              <w:spacing w:after="120"/>
+              <w:cnfStyle w:val="000000100000" w:firstRow="0" w:lastRow="0" w:firstColumn="0" w:lastColumn="0" w:oddVBand="0" w:evenVBand="0" w:oddHBand="1" w:evenHBand="0" w:firstRowFirstColumn="0" w:firstRowLastColumn="0" w:lastRowFirstColumn="0" w:lastRowLastColumn="0"/>
+              <w:rPr>
+                <w:rFonts w:ascii="Times New Roman" w:hAnsi="Times New Roman" w:cs="Times New Roman"/>
+                <w:sz w:val="28"/>
+                <w:szCs w:val="28"/>
+              </w:rPr>
+            </w:pPr>
+            <w:r>
+              <w:rPr>
+                <w:rFonts w:ascii="Times New Roman" w:hAnsi="Times New Roman" w:cs="Times New Roman"/>
+                <w:sz w:val="28"/>
+                <w:szCs w:val="28"/>
+              </w:rPr>
+              <w:t xml:space="preserve">Revision </w:t>
+            </w:r>
+            <w:r>
+              <w:rPr>
+                <w:rFonts w:ascii="Times New Roman" w:hAnsi="Times New Roman" w:cs="Times New Roman"/>
+                <w:sz w:val="28"/>
+                <w:szCs w:val="28"/>
+              </w:rPr>
+              <w:t>#</w:t>
+            </w:r>
+          </w:p>
+        </w:tc>
+        <w:tc>
+          <w:tcPr>
+            <w:tcW w:w="1890" w:type="dxa"/>
+          </w:tcPr>
+          <w:p>
+            <w:pPr>
+              <w:spacing w:after="120"/>
+              <w:cnfStyle w:val="000000100000" w:firstRow="0" w:lastRow="0" w:firstColumn="0" w:lastColumn="0" w:oddVBand="0" w:evenVBand="0" w:oddHBand="1" w:evenHBand="0" w:firstRowFirstColumn="0" w:firstRowLastColumn="0" w:lastRowFirstColumn="0" w:lastRowLastColumn="0"/>
+              <w:rPr>
+                <w:rFonts w:ascii="Times New Roman" w:hAnsi="Times New Roman" w:cs="Times New Roman"/>
+                <w:sz w:val="28"/>
+                <w:szCs w:val="28"/>
+              </w:rPr>
+            </w:pPr>
+            <w:r>
+              <w:rPr>
+                <w:rFonts w:ascii="Times New Roman" w:hAnsi="Times New Roman" w:cs="Times New Roman"/>
+                <w:sz w:val="28"/>
+                <w:szCs w:val="28"/>
+              </w:rPr>
+              <w:t>Revision Date</w:t>
+            </w:r>
+          </w:p>
+        </w:tc>
+        <w:tc>
+          <w:tcPr>
+            <w:tcW w:w="3585" w:type="dxa"/>
+          </w:tcPr>
+          <w:p>
+            <w:pPr>
+              <w:spacing w:after="120"/>
+              <w:cnfStyle w:val="000000100000" w:firstRow="0" w:lastRow="0" w:firstColumn="0" w:lastColumn="0" w:oddVBand="0" w:evenVBand="0" w:oddHBand="1" w:evenHBand="0" w:firstRowFirstColumn="0" w:firstRowLastColumn="0" w:lastRowFirstColumn="0" w:lastRowLastColumn="0"/>
+              <w:rPr>
+                <w:rFonts w:ascii="Times New Roman" w:hAnsi="Times New Roman" w:cs="Times New Roman"/>
+                <w:sz w:val="28"/>
+                <w:szCs w:val="28"/>
+              </w:rPr>
+            </w:pPr>
+            <w:r>
+              <w:rPr>
+                <w:rFonts w:ascii="Times New Roman" w:hAnsi="Times New Roman" w:cs="Times New Roman"/>
+                <w:sz w:val="28"/>
+                <w:szCs w:val="28"/>
+              </w:rPr>
+              <w:t>Revision Description</w:t>
+            </w:r>
+          </w:p>
+        </w:tc>
+        <w:tc>
+          <w:tcPr>
+            <w:tcW w:w="1995" w:type="dxa"/>
+          </w:tcPr>
+          <w:p>
+            <w:pPr>
+              <w:spacing w:after="120"/>
+              <w:cnfStyle w:val="000000100000" w:firstRow="0" w:lastRow="0" w:firstColumn="0" w:lastColumn="0" w:oddVBand="0" w:evenVBand="0" w:oddHBand="1" w:evenHBand="0" w:firstRowFirstColumn="0" w:firstRowLastColumn="0" w:lastRowFirstColumn="0" w:lastRowLastColumn="0"/>
+              <w:rPr>
+                <w:rFonts w:ascii="Times New Roman" w:hAnsi="Times New Roman" w:cs="Times New Roman"/>
+                <w:sz w:val="28"/>
+                <w:szCs w:val="28"/>
+              </w:rPr>
+            </w:pPr>
+            <w:r>
+              <w:rPr>
+                <w:rFonts w:ascii="Times New Roman" w:hAnsi="Times New Roman" w:cs="Times New Roman"/>
+                <w:sz w:val="28"/>
+                <w:szCs w:val="28"/>
+              </w:rPr>
+              <w:t>Revision Notes</w:t>
+            </w:r>
+          </w:p>
+        </w:tc>
+      </w:tr>
+      <w:tr>
+        <w:tc>
+          <w:tcPr>
+            <w:cnfStyle w:val="001000000000" w:firstRow="0" w:lastRow="0" w:firstColumn="1" w:lastColumn="0" w:oddVBand="0" w:evenVBand="0" w:oddHBand="0" w:evenHBand="0" w:firstRowFirstColumn="0" w:firstRowLastColumn="0" w:lastRowFirstColumn="0" w:lastRowLastColumn="0"/>
+            <w:tcW w:w="698" w:type="dxa"/>
+          </w:tcPr>
+          <w:p>
+            <w:pPr>
+              <w:spacing w:after="120"/>
+              <w:jc w:val="center"/>
+              <w:rPr>
+                <w:rFonts w:ascii="Times New Roman" w:hAnsi="Times New Roman" w:cs="Times New Roman"/>
+                <w:sz w:val="28"/>
+                <w:szCs w:val="28"/>
+              </w:rPr>
+            </w:pPr>
+            <w:r>
+              <w:rPr>
+                <w:rFonts w:ascii="Times New Roman" w:hAnsi="Times New Roman" w:cs="Times New Roman"/>
+                <w:sz w:val="28"/>
+                <w:szCs w:val="28"/>
+              </w:rPr>
+              <w:t>1.</w:t>
+            </w:r>
+          </w:p>
+        </w:tc>
+        <w:tc>
+          <w:tcPr>
+            <w:tcW w:w="1457" w:type="dxa"/>
+          </w:tcPr>
+          <w:p>
+            <w:pPr>
+              <w:spacing w:after="120"/>
+              <w:jc w:val="center"/>
+              <w:cnfStyle w:val="000000000000" w:firstRow="0" w:lastRow="0" w:firstColumn="0" w:lastColumn="0" w:oddVBand="0" w:evenVBand="0" w:oddHBand="0" w:evenHBand="0" w:firstRowFirstColumn="0" w:firstRowLastColumn="0" w:lastRowFirstColumn="0" w:lastRowLastColumn="0"/>
+              <w:rPr>
+                <w:rFonts w:ascii="Times New Roman" w:hAnsi="Times New Roman" w:cs="Times New Roman"/>
+                <w:sz w:val="28"/>
+                <w:szCs w:val="28"/>
+              </w:rPr>
+            </w:pPr>
+            <w:r>
+              <w:rPr>
+                <w:rFonts w:ascii="Times New Roman" w:hAnsi="Times New Roman" w:cs="Times New Roman"/>
+                <w:sz w:val="28"/>
+                <w:szCs w:val="28"/>
+              </w:rPr>
+              <w:t>V.1</w:t>
+            </w:r>
+          </w:p>
+        </w:tc>
+        <w:tc>
+          <w:tcPr>
+            <w:tcW w:w="1890" w:type="dxa"/>
+          </w:tcPr>
+          <w:p>
+            <w:pPr>
+              <w:spacing w:after="120"/>
+              <w:jc w:val="center"/>
+              <w:cnfStyle w:val="000000000000" w:firstRow="0" w:lastRow="0" w:firstColumn="0" w:lastColumn="0" w:oddVBand="0" w:evenVBand="0" w:oddHBand="0" w:evenHBand="0" w:firstRowFirstColumn="0" w:firstRowLastColumn="0" w:lastRowFirstColumn="0" w:lastRowLastColumn="0"/>
+              <w:rPr>
+                <w:rFonts w:ascii="Times New Roman" w:hAnsi="Times New Roman" w:cs="Times New Roman"/>
+                <w:sz w:val="28"/>
+                <w:szCs w:val="28"/>
+              </w:rPr>
+            </w:pPr>
+            <w:r>
+              <w:rPr>
+                <w:rFonts w:ascii="Times New Roman" w:hAnsi="Times New Roman" w:cs="Times New Roman"/>
+                <w:sz w:val="28"/>
+                <w:szCs w:val="28"/>
+              </w:rPr>
+              <w:t>2/10/2018</w:t>
+            </w:r>
+          </w:p>
+        </w:tc>
+        <w:tc>
+          <w:tcPr>
+            <w:tcW w:w="3585" w:type="dxa"/>
+          </w:tcPr>
+          <w:p>
+            <w:pPr>
+              <w:spacing w:after="120"/>
+              <w:jc w:val="center"/>
+              <w:cnfStyle w:val="000000000000" w:firstRow="0" w:lastRow="0" w:firstColumn="0" w:lastColumn="0" w:oddVBand="0" w:evenVBand="0" w:oddHBand="0" w:evenHBand="0" w:firstRowFirstColumn="0" w:firstRowLastColumn="0" w:lastRowFirstColumn="0" w:lastRowLastColumn="0"/>
+              <w:rPr>
+                <w:rFonts w:ascii="Times New Roman" w:hAnsi="Times New Roman" w:cs="Times New Roman"/>
+                <w:sz w:val="28"/>
+                <w:szCs w:val="28"/>
+              </w:rPr>
+            </w:pPr>
+            <w:r>
+              <w:rPr>
+                <w:rFonts w:ascii="Times New Roman" w:hAnsi="Times New Roman" w:cs="Times New Roman"/>
+                <w:sz w:val="28"/>
+                <w:szCs w:val="28"/>
+              </w:rPr>
+              <w:t>Completed M1 requirements</w:t>
+            </w:r>
+          </w:p>
+        </w:tc>
+        <w:tc>
+          <w:tcPr>
+            <w:tcW w:w="1995" w:type="dxa"/>
+          </w:tcPr>
+          <w:p>
+            <w:pPr>
+              <w:spacing w:after="120"/>
+              <w:jc w:val="center"/>
+              <w:cnfStyle w:val="000000000000" w:firstRow="0" w:lastRow="0" w:firstColumn="0" w:lastColumn="0" w:oddVBand="0" w:evenVBand="0" w:oddHBand="0" w:evenHBand="0" w:firstRowFirstColumn="0" w:firstRowLastColumn="0" w:lastRowFirstColumn="0" w:lastRowLastColumn="0"/>
+              <w:rPr>
+                <w:rFonts w:ascii="Times New Roman" w:hAnsi="Times New Roman" w:cs="Times New Roman"/>
+                <w:sz w:val="28"/>
+                <w:szCs w:val="28"/>
+              </w:rPr>
+            </w:pPr>
+            <w:r>
+              <w:rPr>
+                <w:rFonts w:ascii="Times New Roman" w:hAnsi="Times New Roman" w:cs="Times New Roman"/>
+                <w:sz w:val="28"/>
+                <w:szCs w:val="28"/>
+              </w:rPr>
+              <w:t>N/A</w:t>
+            </w:r>
+          </w:p>
+        </w:tc>
+      </w:tr>
+    </w:tbl>
+    <w:p>
+      <w:pPr>
+        <w:spacing w:after="120" w:line="480" w:lineRule="auto"/>
+      </w:pPr>
+    </w:p>
+    <w:p>
+      <w:pPr>
+        <w:spacing w:after="120" w:line="480" w:lineRule="auto"/>
+      </w:pPr>
+    </w:p>
+    <w:p>
+      <w:pPr>
+        <w:spacing w:after="120" w:line="480" w:lineRule="auto"/>
+      </w:pPr>
+    </w:p>
+    <w:p>
+      <w:pPr>
+        <w:spacing w:after="120" w:line="480" w:lineRule="auto"/>
+      </w:pPr>
+    </w:p>
+    <w:p/>
+    <w:p/>
+    <w:p>
+      <w:pPr>
+        <w:pStyle w:val="Heading1"/>
+        <w:spacing w:after="120" w:line="480" w:lineRule="auto"/>
+      </w:pPr>
+      <w:r>
+        <w:lastRenderedPageBreak/>
+        <w:t>1. Executive Summary</w:t>
+      </w:r>
+    </w:p>
+    <w:p>
+      <w:pPr>
+        <w:spacing w:after="120" w:line="480" w:lineRule="auto"/>
+        <w:ind w:firstLine="720"/>
+        <w:rPr>
+          <w:rFonts w:ascii="Times New Roman" w:hAnsi="Times New Roman" w:cs="Times New Roman"/>
+          <w:sz w:val="24"/>
+          <w:szCs w:val="24"/>
+        </w:rPr>
+      </w:pPr>
+      <w:r>
+        <w:rPr>
+          <w:rFonts w:ascii="Times New Roman" w:hAnsi="Times New Roman" w:cs="Times New Roman"/>
+          <w:sz w:val="24"/>
+          <w:szCs w:val="24"/>
+        </w:rPr>
+        <w:t>[Fill In]</w:t>
+      </w:r>
+    </w:p>
+    <w:p>
+      <w:pPr>
+        <w:pStyle w:val="Heading1"/>
+        <w:spacing w:after="120" w:line="480" w:lineRule="auto"/>
+      </w:pPr>
+      <w:r>
+        <w:t>2. Competitive Analysis</w:t>
+      </w:r>
+    </w:p>
+    <w:tbl>
+      <w:tblPr>
+        <w:tblStyle w:val="GridTable4-Accent1"/>
+        <w:tblW w:w="9452" w:type="dxa"/>
+        <w:tblLook w:val="04A0" w:firstRow="1" w:lastRow="0" w:firstColumn="1" w:lastColumn="0" w:noHBand="0" w:noVBand="1"/>
+      </w:tblPr>
+      <w:tblGrid>
+        <w:gridCol w:w="3150"/>
+        <w:gridCol w:w="3151"/>
+        <w:gridCol w:w="3151"/>
+      </w:tblGrid>
+      <w:tr>
+        <w:trPr>
+          <w:cnfStyle w:val="100000000000" w:firstRow="1" w:lastRow="0" w:firstColumn="0" w:lastColumn="0" w:oddVBand="0" w:evenVBand="0" w:oddHBand="0" w:evenHBand="0" w:firstRowFirstColumn="0" w:firstRowLastColumn="0" w:lastRowFirstColumn="0" w:lastRowLastColumn="0"/>
+          <w:trHeight w:val="467"/>
+        </w:trPr>
+        <w:tc>
+          <w:tcPr>
+            <w:cnfStyle w:val="001000000000" w:firstRow="0" w:lastRow="0" w:firstColumn="1" w:lastColumn="0" w:oddVBand="0" w:evenVBand="0" w:oddHBand="0" w:evenHBand="0" w:firstRowFirstColumn="0" w:firstRowLastColumn="0" w:lastRowFirstColumn="0" w:lastRowLastColumn="0"/>
+            <w:tcW w:w="3150" w:type="dxa"/>
+            <w:vMerge w:val="restart"/>
+            <w:vAlign w:val="center"/>
+          </w:tcPr>
+          <w:p>
+            <w:pPr>
+              <w:spacing w:after="120" w:line="480" w:lineRule="auto"/>
+              <w:jc w:val="center"/>
+              <w:rPr>
+                <w:rFonts w:ascii="Times New Roman" w:hAnsi="Times New Roman" w:cs="Times New Roman"/>
+                <w:sz w:val="28"/>
+                <w:szCs w:val="28"/>
+              </w:rPr>
+            </w:pPr>
+            <w:r>
+              <w:rPr>
+                <w:rFonts w:ascii="Times New Roman" w:hAnsi="Times New Roman" w:cs="Times New Roman"/>
+                <w:sz w:val="28"/>
+                <w:szCs w:val="28"/>
+              </w:rPr>
+              <w:t>Key Features</w:t>
+            </w:r>
+          </w:p>
+        </w:tc>
+        <w:tc>
+          <w:tcPr>
+            <w:tcW w:w="3151" w:type="dxa"/>
+            <w:vAlign w:val="center"/>
+          </w:tcPr>
+          <w:p>
+            <w:pPr>
+              <w:spacing w:after="120" w:line="480" w:lineRule="auto"/>
+              <w:jc w:val="center"/>
+              <w:cnfStyle w:val="100000000000" w:firstRow="1" w:lastRow="0" w:firstColumn="0" w:lastColumn="0" w:oddVBand="0" w:evenVBand="0" w:oddHBand="0" w:evenHBand="0" w:firstRowFirstColumn="0" w:firstRowLastColumn="0" w:lastRowFirstColumn="0" w:lastRowLastColumn="0"/>
+              <w:rPr>
+                <w:rFonts w:ascii="Times New Roman" w:hAnsi="Times New Roman" w:cs="Times New Roman"/>
+                <w:sz w:val="28"/>
+                <w:szCs w:val="28"/>
+              </w:rPr>
+            </w:pPr>
+            <w:r>
+              <w:rPr>
+                <w:rFonts w:ascii="Times New Roman" w:hAnsi="Times New Roman" w:cs="Times New Roman"/>
+                <w:sz w:val="28"/>
+                <w:szCs w:val="28"/>
+              </w:rPr>
+              <w:t>Us</w:t>
+            </w:r>
+          </w:p>
+        </w:tc>
+        <w:tc>
+          <w:tcPr>
+            <w:tcW w:w="3151" w:type="dxa"/>
+            <w:vAlign w:val="center"/>
+          </w:tcPr>
+          <w:p>
+            <w:pPr>
+              <w:spacing w:after="120" w:line="480" w:lineRule="auto"/>
+              <w:jc w:val="center"/>
+              <w:cnfStyle w:val="100000000000" w:firstRow="1" w:lastRow="0" w:firstColumn="0" w:lastColumn="0" w:oddVBand="0" w:evenVBand="0" w:oddHBand="0" w:evenHBand="0" w:firstRowFirstColumn="0" w:firstRowLastColumn="0" w:lastRowFirstColumn="0" w:lastRowLastColumn="0"/>
+              <w:rPr>
+                <w:rFonts w:ascii="Times New Roman" w:hAnsi="Times New Roman" w:cs="Times New Roman"/>
+                <w:sz w:val="28"/>
+                <w:szCs w:val="28"/>
+              </w:rPr>
+            </w:pPr>
+            <w:r>
+              <w:rPr>
+                <w:rFonts w:ascii="Times New Roman" w:hAnsi="Times New Roman" w:cs="Times New Roman"/>
+                <w:sz w:val="28"/>
+                <w:szCs w:val="28"/>
+              </w:rPr>
+              <w:t>Competitors</w:t>
+            </w:r>
+          </w:p>
+        </w:tc>
+      </w:tr>
+      <w:tr>
+        <w:trPr>
+          <w:cnfStyle w:val="000000100000" w:firstRow="0" w:lastRow="0" w:firstColumn="0" w:lastColumn="0" w:oddVBand="0" w:evenVBand="0" w:oddHBand="1" w:evenHBand="0" w:firstRowFirstColumn="0" w:firstRowLastColumn="0" w:lastRowFirstColumn="0" w:lastRowLastColumn="0"/>
+          <w:trHeight w:val="670"/>
+        </w:trPr>
+        <w:tc>
+          <w:tcPr>
+            <w:cnfStyle w:val="001000000000" w:firstRow="0" w:lastRow="0" w:firstColumn="1" w:lastColumn="0" w:oddVBand="0" w:evenVBand="0" w:oddHBand="0" w:evenHBand="0" w:firstRowFirstColumn="0" w:firstRowLastColumn="0" w:lastRowFirstColumn="0" w:lastRowLastColumn="0"/>
+            <w:tcW w:w="3150" w:type="dxa"/>
+            <w:vMerge/>
+            <w:vAlign w:val="center"/>
+          </w:tcPr>
+          <w:p>
+            <w:pPr>
+              <w:spacing w:after="120" w:line="480" w:lineRule="auto"/>
+              <w:ind w:firstLine="720"/>
+              <w:jc w:val="center"/>
+              <w:rPr>
+                <w:rFonts w:ascii="Times New Roman" w:hAnsi="Times New Roman" w:cs="Times New Roman"/>
+                <w:sz w:val="24"/>
+                <w:szCs w:val="24"/>
+              </w:rPr>
+            </w:pPr>
+          </w:p>
+        </w:tc>
+        <w:tc>
+          <w:tcPr>
+            <w:tcW w:w="3151" w:type="dxa"/>
+            <w:vAlign w:val="center"/>
+          </w:tcPr>
+          <w:p>
+            <w:pPr>
+              <w:spacing w:after="120"/>
+              <w:jc w:val="center"/>
+              <w:cnfStyle w:val="000000100000" w:firstRow="0" w:lastRow="0" w:firstColumn="0" w:lastColumn="0" w:oddVBand="0" w:evenVBand="0" w:oddHBand="1" w:evenHBand="0" w:firstRowFirstColumn="0" w:firstRowLastColumn="0" w:lastRowFirstColumn="0" w:lastRowLastColumn="0"/>
+              <w:rPr>
+                <w:rFonts w:ascii="Times New Roman" w:hAnsi="Times New Roman" w:cs="Times New Roman"/>
+                <w:sz w:val="24"/>
+                <w:szCs w:val="24"/>
+              </w:rPr>
+            </w:pPr>
+            <w:r>
+              <w:rPr>
+                <w:rFonts w:ascii="Times New Roman" w:hAnsi="Times New Roman" w:cs="Times New Roman"/>
+                <w:sz w:val="24"/>
+                <w:szCs w:val="24"/>
+              </w:rPr>
+              <w:t>I</w:t>
+            </w:r>
+            <w:r>
+              <w:rPr>
+                <w:rFonts w:ascii="Times New Roman" w:hAnsi="Times New Roman" w:cs="Times New Roman"/>
+                <w:sz w:val="24"/>
+                <w:szCs w:val="24"/>
+              </w:rPr>
+              <w:t>n the cas</w:t>
+            </w:r>
+            <w:r>
+              <w:rPr>
+                <w:rFonts w:ascii="Times New Roman" w:hAnsi="Times New Roman" w:cs="Times New Roman"/>
+                <w:sz w:val="24"/>
+                <w:szCs w:val="24"/>
+              </w:rPr>
+              <w:t xml:space="preserve">e of power failure, </w:t>
+            </w:r>
+            <w:r>
+              <w:rPr>
+                <w:rFonts w:ascii="Times New Roman" w:hAnsi="Times New Roman" w:cs="Times New Roman"/>
+                <w:sz w:val="24"/>
+                <w:szCs w:val="24"/>
+              </w:rPr>
+              <w:t>automatically reset to their last known state</w:t>
+            </w:r>
+          </w:p>
+        </w:tc>
+        <w:tc>
+          <w:tcPr>
+            <w:tcW w:w="3151" w:type="dxa"/>
+            <w:vAlign w:val="center"/>
+          </w:tcPr>
+          <w:p>
+            <w:pPr>
+              <w:spacing w:after="120"/>
+              <w:jc w:val="center"/>
+              <w:cnfStyle w:val="000000100000" w:firstRow="0" w:lastRow="0" w:firstColumn="0" w:lastColumn="0" w:oddVBand="0" w:evenVBand="0" w:oddHBand="1" w:evenHBand="0" w:firstRowFirstColumn="0" w:firstRowLastColumn="0" w:lastRowFirstColumn="0" w:lastRowLastColumn="0"/>
+              <w:rPr>
+                <w:rFonts w:ascii="Times New Roman" w:hAnsi="Times New Roman" w:cs="Times New Roman"/>
+                <w:sz w:val="24"/>
+                <w:szCs w:val="24"/>
+              </w:rPr>
+            </w:pPr>
+            <w:r>
+              <w:rPr>
+                <w:rFonts w:ascii="Times New Roman" w:hAnsi="Times New Roman" w:cs="Times New Roman"/>
+                <w:sz w:val="24"/>
+                <w:szCs w:val="24"/>
+              </w:rPr>
+              <w:t>No safety measures in place in the case of a power outage</w:t>
+            </w:r>
+          </w:p>
+        </w:tc>
+      </w:tr>
+      <w:tr>
+        <w:trPr>
+          <w:trHeight w:val="670"/>
+        </w:trPr>
+        <w:tc>
+          <w:tcPr>
+            <w:cnfStyle w:val="001000000000" w:firstRow="0" w:lastRow="0" w:firstColumn="1" w:lastColumn="0" w:oddVBand="0" w:evenVBand="0" w:oddHBand="0" w:evenHBand="0" w:firstRowFirstColumn="0" w:firstRowLastColumn="0" w:lastRowFirstColumn="0" w:lastRowLastColumn="0"/>
+            <w:tcW w:w="3150" w:type="dxa"/>
+            <w:vMerge/>
+            <w:vAlign w:val="center"/>
+          </w:tcPr>
+          <w:p>
+            <w:pPr>
+              <w:spacing w:after="120" w:line="480" w:lineRule="auto"/>
+              <w:ind w:firstLine="720"/>
+              <w:jc w:val="center"/>
+              <w:rPr>
+                <w:rFonts w:ascii="Times New Roman" w:hAnsi="Times New Roman" w:cs="Times New Roman"/>
+                <w:sz w:val="24"/>
+                <w:szCs w:val="24"/>
+              </w:rPr>
+            </w:pPr>
+          </w:p>
+        </w:tc>
+        <w:tc>
+          <w:tcPr>
+            <w:tcW w:w="3151" w:type="dxa"/>
+            <w:vAlign w:val="center"/>
+          </w:tcPr>
+          <w:p>
+            <w:pPr>
+              <w:spacing w:after="120"/>
+              <w:jc w:val="center"/>
+              <w:cnfStyle w:val="000000000000" w:firstRow="0" w:lastRow="0" w:firstColumn="0" w:lastColumn="0" w:oddVBand="0" w:evenVBand="0" w:oddHBand="0" w:evenHBand="0" w:firstRowFirstColumn="0" w:firstRowLastColumn="0" w:lastRowFirstColumn="0" w:lastRowLastColumn="0"/>
+              <w:rPr>
+                <w:rFonts w:ascii="Times New Roman" w:hAnsi="Times New Roman" w:cs="Times New Roman"/>
+                <w:sz w:val="24"/>
+                <w:szCs w:val="24"/>
+              </w:rPr>
+            </w:pPr>
+            <w:r>
+              <w:rPr>
+                <w:rFonts w:ascii="Times New Roman" w:hAnsi="Times New Roman" w:cs="Times New Roman"/>
+                <w:sz w:val="24"/>
+                <w:szCs w:val="24"/>
+              </w:rPr>
+              <w:t>Two-factor authentication</w:t>
+            </w:r>
+          </w:p>
+        </w:tc>
+        <w:tc>
+          <w:tcPr>
+            <w:tcW w:w="3151" w:type="dxa"/>
+            <w:vAlign w:val="center"/>
+          </w:tcPr>
+          <w:p>
+            <w:pPr>
+              <w:spacing w:after="120"/>
+              <w:jc w:val="center"/>
+              <w:cnfStyle w:val="000000000000" w:firstRow="0" w:lastRow="0" w:firstColumn="0" w:lastColumn="0" w:oddVBand="0" w:evenVBand="0" w:oddHBand="0" w:evenHBand="0" w:firstRowFirstColumn="0" w:firstRowLastColumn="0" w:lastRowFirstColumn="0" w:lastRowLastColumn="0"/>
+              <w:rPr>
+                <w:rFonts w:ascii="Times New Roman" w:hAnsi="Times New Roman" w:cs="Times New Roman"/>
+                <w:sz w:val="24"/>
+                <w:szCs w:val="24"/>
+              </w:rPr>
+            </w:pPr>
+            <w:r>
+              <w:rPr>
+                <w:rFonts w:ascii="Times New Roman" w:hAnsi="Times New Roman" w:cs="Times New Roman"/>
+                <w:sz w:val="24"/>
+                <w:szCs w:val="24"/>
+              </w:rPr>
+              <w:t>Vulnerable security measures</w:t>
+            </w:r>
+          </w:p>
+        </w:tc>
+      </w:tr>
+      <w:tr>
+        <w:trPr>
+          <w:cnfStyle w:val="000000100000" w:firstRow="0" w:lastRow="0" w:firstColumn="0" w:lastColumn="0" w:oddVBand="0" w:evenVBand="0" w:oddHBand="1" w:evenHBand="0" w:firstRowFirstColumn="0" w:firstRowLastColumn="0" w:lastRowFirstColumn="0" w:lastRowLastColumn="0"/>
+          <w:trHeight w:val="670"/>
+        </w:trPr>
+        <w:tc>
+          <w:tcPr>
+            <w:cnfStyle w:val="001000000000" w:firstRow="0" w:lastRow="0" w:firstColumn="1" w:lastColumn="0" w:oddVBand="0" w:evenVBand="0" w:oddHBand="0" w:evenHBand="0" w:firstRowFirstColumn="0" w:firstRowLastColumn="0" w:lastRowFirstColumn="0" w:lastRowLastColumn="0"/>
+            <w:tcW w:w="3150" w:type="dxa"/>
+            <w:vMerge/>
+            <w:vAlign w:val="center"/>
+          </w:tcPr>
+          <w:p>
+            <w:pPr>
+              <w:spacing w:after="120" w:line="480" w:lineRule="auto"/>
+              <w:ind w:firstLine="720"/>
+              <w:jc w:val="center"/>
+              <w:rPr>
+                <w:rFonts w:ascii="Times New Roman" w:hAnsi="Times New Roman" w:cs="Times New Roman"/>
+                <w:sz w:val="24"/>
+                <w:szCs w:val="24"/>
+              </w:rPr>
+            </w:pPr>
+          </w:p>
+        </w:tc>
+        <w:tc>
+          <w:tcPr>
+            <w:tcW w:w="3151" w:type="dxa"/>
+            <w:vAlign w:val="center"/>
+          </w:tcPr>
+          <w:p>
+            <w:pPr>
+              <w:spacing w:after="120"/>
+              <w:jc w:val="center"/>
+              <w:cnfStyle w:val="000000100000" w:firstRow="0" w:lastRow="0" w:firstColumn="0" w:lastColumn="0" w:oddVBand="0" w:evenVBand="0" w:oddHBand="1" w:evenHBand="0" w:firstRowFirstColumn="0" w:firstRowLastColumn="0" w:lastRowFirstColumn="0" w:lastRowLastColumn="0"/>
+              <w:rPr>
+                <w:rFonts w:ascii="Times New Roman" w:hAnsi="Times New Roman" w:cs="Times New Roman"/>
+                <w:sz w:val="24"/>
+                <w:szCs w:val="24"/>
+              </w:rPr>
+            </w:pPr>
+            <w:r>
+              <w:rPr>
+                <w:rFonts w:ascii="Times New Roman" w:hAnsi="Times New Roman" w:cs="Times New Roman"/>
+                <w:sz w:val="24"/>
+                <w:szCs w:val="24"/>
+              </w:rPr>
+              <w:t>Optimized for mobile</w:t>
+            </w:r>
+          </w:p>
+        </w:tc>
+        <w:tc>
+          <w:tcPr>
+            <w:tcW w:w="3151" w:type="dxa"/>
+            <w:vAlign w:val="center"/>
+          </w:tcPr>
+          <w:p>
+            <w:pPr>
+              <w:spacing w:after="120"/>
+              <w:jc w:val="center"/>
+              <w:cnfStyle w:val="000000100000" w:firstRow="0" w:lastRow="0" w:firstColumn="0" w:lastColumn="0" w:oddVBand="0" w:evenVBand="0" w:oddHBand="1" w:evenHBand="0" w:firstRowFirstColumn="0" w:firstRowLastColumn="0" w:lastRowFirstColumn="0" w:lastRowLastColumn="0"/>
+              <w:rPr>
+                <w:rFonts w:ascii="Times New Roman" w:hAnsi="Times New Roman" w:cs="Times New Roman"/>
+                <w:sz w:val="24"/>
+                <w:szCs w:val="24"/>
+              </w:rPr>
+            </w:pPr>
+            <w:r>
+              <w:rPr>
+                <w:rFonts w:ascii="Times New Roman" w:hAnsi="Times New Roman" w:cs="Times New Roman"/>
+                <w:sz w:val="24"/>
+                <w:szCs w:val="24"/>
+              </w:rPr>
+              <w:t>Un-optimized for mobile</w:t>
+            </w:r>
+          </w:p>
+        </w:tc>
+      </w:tr>
+      <w:tr>
+        <w:trPr>
+          <w:trHeight w:val="670"/>
+        </w:trPr>
+        <w:tc>
+          <w:tcPr>
+            <w:cnfStyle w:val="001000000000" w:firstRow="0" w:lastRow="0" w:firstColumn="1" w:lastColumn="0" w:oddVBand="0" w:evenVBand="0" w:oddHBand="0" w:evenHBand="0" w:firstRowFirstColumn="0" w:firstRowLastColumn="0" w:lastRowFirstColumn="0" w:lastRowLastColumn="0"/>
+            <w:tcW w:w="3150" w:type="dxa"/>
+            <w:vMerge/>
+            <w:vAlign w:val="center"/>
+          </w:tcPr>
+          <w:p>
+            <w:pPr>
+              <w:spacing w:after="120" w:line="480" w:lineRule="auto"/>
+              <w:ind w:firstLine="720"/>
+              <w:jc w:val="center"/>
+              <w:rPr>
+                <w:rFonts w:ascii="Times New Roman" w:hAnsi="Times New Roman" w:cs="Times New Roman"/>
+                <w:sz w:val="24"/>
+                <w:szCs w:val="24"/>
+              </w:rPr>
+            </w:pPr>
+          </w:p>
+        </w:tc>
+        <w:tc>
+          <w:tcPr>
+            <w:tcW w:w="3151" w:type="dxa"/>
+            <w:vAlign w:val="center"/>
+          </w:tcPr>
+          <w:p>
+            <w:pPr>
+              <w:spacing w:after="120"/>
+              <w:jc w:val="center"/>
+              <w:cnfStyle w:val="000000000000" w:firstRow="0" w:lastRow="0" w:firstColumn="0" w:lastColumn="0" w:oddVBand="0" w:evenVBand="0" w:oddHBand="0" w:evenHBand="0" w:firstRowFirstColumn="0" w:firstRowLastColumn="0" w:lastRowFirstColumn="0" w:lastRowLastColumn="0"/>
+              <w:rPr>
+                <w:rFonts w:ascii="Times New Roman" w:hAnsi="Times New Roman" w:cs="Times New Roman"/>
+                <w:sz w:val="24"/>
+                <w:szCs w:val="24"/>
+              </w:rPr>
+            </w:pPr>
+            <w:r>
+              <w:rPr>
+                <w:rFonts w:ascii="Times New Roman" w:hAnsi="Times New Roman" w:cs="Times New Roman"/>
+                <w:sz w:val="24"/>
+                <w:szCs w:val="24"/>
+              </w:rPr>
+              <w:t>Automatically assign available work station</w:t>
+            </w:r>
+          </w:p>
+        </w:tc>
+        <w:tc>
+          <w:tcPr>
+            <w:tcW w:w="3151" w:type="dxa"/>
+            <w:vAlign w:val="center"/>
+          </w:tcPr>
+          <w:p>
+            <w:pPr>
+              <w:spacing w:after="120"/>
+              <w:jc w:val="center"/>
+              <w:cnfStyle w:val="000000000000" w:firstRow="0" w:lastRow="0" w:firstColumn="0" w:lastColumn="0" w:oddVBand="0" w:evenVBand="0" w:oddHBand="0" w:evenHBand="0" w:firstRowFirstColumn="0" w:firstRowLastColumn="0" w:lastRowFirstColumn="0" w:lastRowLastColumn="0"/>
+              <w:rPr>
+                <w:rFonts w:ascii="Times New Roman" w:hAnsi="Times New Roman" w:cs="Times New Roman"/>
+                <w:sz w:val="24"/>
+                <w:szCs w:val="24"/>
+              </w:rPr>
+            </w:pPr>
+            <w:r>
+              <w:rPr>
+                <w:rFonts w:ascii="Times New Roman" w:hAnsi="Times New Roman" w:cs="Times New Roman"/>
+                <w:sz w:val="24"/>
+                <w:szCs w:val="24"/>
+              </w:rPr>
+              <w:t>Requires user interaction</w:t>
+            </w:r>
+          </w:p>
+        </w:tc>
+      </w:tr>
+    </w:tbl>
+    <w:p>
+      <w:pPr>
+        <w:spacing w:after="120" w:line="480" w:lineRule="auto"/>
+        <w:ind w:firstLine="720"/>
+      </w:pPr>
+    </w:p>
+    <w:p>
+      <w:pPr>
+        <w:spacing w:after="120" w:line="480" w:lineRule="auto"/>
+        <w:ind w:firstLine="720"/>
+        <w:rPr>
+          <w:rFonts w:ascii="Times New Roman" w:hAnsi="Times New Roman" w:cs="Times New Roman"/>
+          <w:sz w:val="24"/>
+          <w:szCs w:val="24"/>
+        </w:rPr>
+      </w:pPr>
+      <w:r>
+        <w:rPr>
+          <w:rFonts w:ascii="Times New Roman" w:hAnsi="Times New Roman" w:cs="Times New Roman"/>
+          <w:sz w:val="24"/>
+          <w:szCs w:val="24"/>
+        </w:rPr>
+        <w:t xml:space="preserve">The advantages of our planned features, as opposed to those of competitors, is the ability to provide consumers with a secure, optimized, and user friendly product. We aim to </w:t>
+      </w:r>
+      <w:r>
+        <w:rPr>
+          <w:rFonts w:ascii="Times New Roman" w:hAnsi="Times New Roman" w:cs="Times New Roman"/>
+          <w:sz w:val="24"/>
+          <w:szCs w:val="24"/>
+        </w:rPr>
+        <w:t>have the users efficiently, and effortlessly use our product as opposed to the already available applications with obscure user interface and inaccessibility. Also, as a means to cut down the need for interference by an administrator, it is our goal to offer the user an easy automated system.</w:t>
+      </w:r>
+    </w:p>
+    <w:p>
+      <w:pPr>
+        <w:pStyle w:val="Heading1"/>
+        <w:spacing w:after="120" w:line="480" w:lineRule="auto"/>
+      </w:pPr>
+      <w:r>
+        <w:t>3. Data Definition</w:t>
+      </w:r>
+    </w:p>
+    <w:p>
+      <w:pPr>
+        <w:spacing w:after="120" w:line="480" w:lineRule="auto"/>
+        <w:ind w:firstLine="720"/>
+        <w:rPr>
+          <w:rFonts w:ascii="Times New Roman" w:hAnsi="Times New Roman" w:cs="Times New Roman"/>
+          <w:sz w:val="24"/>
+          <w:szCs w:val="24"/>
+        </w:rPr>
+      </w:pPr>
+      <w:r>
+        <w:rPr>
+          <w:rFonts w:ascii="Times New Roman" w:hAnsi="Times New Roman" w:cs="Times New Roman"/>
+          <w:sz w:val="24"/>
+          <w:szCs w:val="24"/>
+        </w:rPr>
+        <w:t>[Fill In]</w:t>
+      </w:r>
+    </w:p>
+    <w:p>
+      <w:pPr>
+        <w:pStyle w:val="Heading1"/>
+        <w:spacing w:after="120" w:line="480" w:lineRule="auto"/>
+      </w:pPr>
+      <w:r>
+        <w:lastRenderedPageBreak/>
+        <w:t>4. Overview, scenarios, and use cases</w:t>
+      </w:r>
+    </w:p>
+    <w:p>
+      <w:pPr>
+        <w:spacing w:after="120" w:line="480" w:lineRule="auto"/>
+        <w:ind w:firstLine="720"/>
+        <w:rPr>
+          <w:rFonts w:ascii="Times New Roman" w:hAnsi="Times New Roman" w:cs="Times New Roman"/>
+          <w:sz w:val="24"/>
+          <w:szCs w:val="24"/>
+        </w:rPr>
+      </w:pPr>
+      <w:r>
+        <w:tab/>
+      </w:r>
+      <w:r>
+        <w:rPr>
+          <w:rFonts w:ascii="Times New Roman" w:hAnsi="Times New Roman" w:cs="Times New Roman"/>
+          <w:sz w:val="24"/>
+          <w:szCs w:val="24"/>
+        </w:rPr>
+        <w:t xml:space="preserve">Students would utilize their mobile device to access a website that would be used to gain access to work benches and machines in the Engineering buildings. They would be assigned an available bench. To gain access to work benches and machines, the student would either have to be in a university course that permits the use of the facilities or they would have to be in a special “learn to use” class offered by some faculty members. In any other case the student can show an admin that they can operate the machinery at a competent level, and the admin can allow access. Student use their Z number to log-in. If </w:t>
       </w:r>
       <w:proofErr w:type="gramStart"/>
       <w:r>
-        <w:t>1 :</w:t>
+        <w:rPr>
+          <w:rFonts w:ascii="Times New Roman" w:hAnsi="Times New Roman" w:cs="Times New Roman"/>
+          <w:sz w:val="24"/>
+          <w:szCs w:val="24"/>
+        </w:rPr>
+        <w:t>a</w:t>
       </w:r>
       <w:proofErr w:type="gramEnd"/>
       <w:r>
-        <w:t xml:space="preserve"> To be Formatted, feel free to start adding to it</w:t>
-      </w:r>
-    </w:p>
-    <w:p>
-      <w:pPr>
-        <w:spacing w:line="480" w:lineRule="auto"/>
-      </w:pPr>
-    </w:p>
-    <w:p>
-      <w:pPr>
-        <w:spacing w:line="480" w:lineRule="auto"/>
-      </w:pPr>
-    </w:p>
-    <w:p>
-      <w:pPr>
-        <w:spacing w:line="480" w:lineRule="auto"/>
-      </w:pPr>
-    </w:p>
-    <w:p>
-      <w:pPr>
-        <w:spacing w:line="480" w:lineRule="auto"/>
-      </w:pPr>
-    </w:p>
-    <w:p>
-      <w:pPr>
-        <w:spacing w:line="480" w:lineRule="auto"/>
-      </w:pPr>
-    </w:p>
-    <w:p>
-      <w:pPr>
-        <w:spacing w:line="480" w:lineRule="auto"/>
-      </w:pPr>
-    </w:p>
-    <w:p>
-      <w:pPr>
-        <w:spacing w:line="480" w:lineRule="auto"/>
-      </w:pPr>
-    </w:p>
-    <w:p>
-      <w:pPr>
-        <w:spacing w:line="480" w:lineRule="auto"/>
-      </w:pPr>
-    </w:p>
-    <w:p>
-      <w:pPr>
-        <w:spacing w:line="480" w:lineRule="auto"/>
-      </w:pPr>
-    </w:p>
-    <w:p>
-      <w:pPr>
-        <w:spacing w:line="480" w:lineRule="auto"/>
-      </w:pPr>
-    </w:p>
-    <w:p>
-      <w:pPr>
-        <w:spacing w:line="480" w:lineRule="auto"/>
-      </w:pPr>
-    </w:p>
-    <w:p>
-      <w:pPr>
-        <w:spacing w:line="480" w:lineRule="auto"/>
-      </w:pPr>
-    </w:p>
-    <w:p>
-      <w:pPr>
-        <w:spacing w:line="480" w:lineRule="auto"/>
-      </w:pPr>
-    </w:p>
-    <w:p>
-      <w:pPr>
-        <w:spacing w:line="480" w:lineRule="auto"/>
-      </w:pPr>
-    </w:p>
-    <w:p>
-      <w:pPr>
-        <w:spacing w:line="480" w:lineRule="auto"/>
-      </w:pPr>
-    </w:p>
-    <w:p>
-      <w:pPr>
-        <w:spacing w:line="480" w:lineRule="auto"/>
-      </w:pPr>
-    </w:p>
-    <w:p>
-      <w:pPr>
-        <w:spacing w:line="480" w:lineRule="auto"/>
-      </w:pPr>
-    </w:p>
-    <w:p>
-      <w:pPr>
-        <w:spacing w:line="480" w:lineRule="auto"/>
-      </w:pPr>
-    </w:p>
-    <w:p>
-      <w:pPr>
-        <w:spacing w:line="480" w:lineRule="auto"/>
-      </w:pPr>
-    </w:p>
-    <w:p>
-      <w:pPr>
-        <w:pStyle w:val="Heading1"/>
-        <w:spacing w:line="480" w:lineRule="auto"/>
-      </w:pPr>
-      <w:r>
-        <w:t>4. Overview, scenarios, and use cases</w:t>
-      </w:r>
-    </w:p>
-    <w:p>
-      <w:pPr>
-        <w:spacing w:line="480" w:lineRule="auto"/>
-      </w:pPr>
-    </w:p>
-    <w:p>
-      <w:pPr>
-        <w:spacing w:line="480" w:lineRule="auto"/>
-        <w:rPr>
-          <w:rFonts w:ascii="Times New Roman" w:hAnsi="Times New Roman" w:cs="Times New Roman"/>
-          <w:sz w:val="24"/>
-          <w:szCs w:val="24"/>
-        </w:rPr>
-      </w:pPr>
-      <w:r>
-        <w:tab/>
-      </w:r>
-      <w:r>
-        <w:rPr>
-          <w:rFonts w:ascii="Times New Roman" w:hAnsi="Times New Roman" w:cs="Times New Roman"/>
-          <w:sz w:val="24"/>
-          <w:szCs w:val="24"/>
-        </w:rPr>
-        <w:t xml:space="preserve">Students would utilize their mobile device to access a website that would be used to gain access to work benches and machines in the Engineering buildings. They would be assigned an available bench. To gain access to work benches and machines, the student would either </w:t>
-      </w:r>
-      <w:proofErr w:type="gramStart"/>
-      <w:r>
-        <w:rPr>
-          <w:rFonts w:ascii="Times New Roman" w:hAnsi="Times New Roman" w:cs="Times New Roman"/>
-          <w:sz w:val="24"/>
-          <w:szCs w:val="24"/>
-        </w:rPr>
-        <w:t>have to</w:t>
-      </w:r>
-      <w:proofErr w:type="gramEnd"/>
-      <w:r>
-        <w:rPr>
-          <w:rFonts w:ascii="Times New Roman" w:hAnsi="Times New Roman" w:cs="Times New Roman"/>
-          <w:sz w:val="24"/>
-          <w:szCs w:val="24"/>
-        </w:rPr>
-        <w:t xml:space="preserve"> be in a university course that permits the use of the facilities or they would have to be in a special “learn to use” class</w:t>
-      </w:r>
-      <w:r>
-        <w:rPr>
-          <w:rFonts w:ascii="Times New Roman" w:hAnsi="Times New Roman" w:cs="Times New Roman"/>
-          <w:sz w:val="24"/>
-          <w:szCs w:val="24"/>
-        </w:rPr>
-        <w:t xml:space="preserve"> offered by some faculty members. In any other case the student can show an admin that they can operate the machinery at a competent level, and the admin can allow access. </w:t>
-      </w:r>
-      <w:r>
-        <w:rPr>
-          <w:rFonts w:ascii="Times New Roman" w:hAnsi="Times New Roman" w:cs="Times New Roman"/>
-          <w:sz w:val="24"/>
-          <w:szCs w:val="24"/>
-        </w:rPr>
-        <w:t xml:space="preserve">Student use their Z number to log-in. If </w:t>
-      </w:r>
-      <w:proofErr w:type="gramStart"/>
-      <w:r>
-        <w:rPr>
-          <w:rFonts w:ascii="Times New Roman" w:hAnsi="Times New Roman" w:cs="Times New Roman"/>
-          <w:sz w:val="24"/>
-          <w:szCs w:val="24"/>
-        </w:rPr>
-        <w:t>a</w:t>
-      </w:r>
-      <w:proofErr w:type="gramEnd"/>
-      <w:r>
         <w:rPr>
           <w:rFonts w:ascii="Times New Roman" w:hAnsi="Times New Roman" w:cs="Times New Roman"/>
           <w:sz w:val="24"/>
@@ -202,33 +1148,180 @@
     </w:p>
     <w:p>
       <w:pPr>
-        <w:spacing w:line="480" w:lineRule="auto"/>
-        <w:rPr>
-          <w:rFonts w:ascii="Times New Roman" w:hAnsi="Times New Roman" w:cs="Times New Roman"/>
-          <w:sz w:val="24"/>
-          <w:szCs w:val="24"/>
-        </w:rPr>
-      </w:pPr>
-      <w:r>
-        <w:rPr>
-          <w:rFonts w:ascii="Times New Roman" w:hAnsi="Times New Roman" w:cs="Times New Roman"/>
-          <w:sz w:val="24"/>
-          <w:szCs w:val="24"/>
-        </w:rPr>
-        <w:t xml:space="preserve">Administrators would oversee the benches and allow benches to be used by students who do not meet the formal requirements to use a work bench. </w:t>
+        <w:spacing w:after="120" w:line="480" w:lineRule="auto"/>
+        <w:ind w:firstLine="720"/>
+        <w:rPr>
+          <w:rFonts w:ascii="Times New Roman" w:hAnsi="Times New Roman" w:cs="Times New Roman"/>
+          <w:sz w:val="24"/>
+          <w:szCs w:val="24"/>
+        </w:rPr>
+      </w:pPr>
+      <w:r>
+        <w:rPr>
+          <w:rFonts w:ascii="Times New Roman" w:hAnsi="Times New Roman" w:cs="Times New Roman"/>
+          <w:sz w:val="24"/>
+          <w:szCs w:val="24"/>
+        </w:rPr>
+        <w:t>Administrators would oversee the benches and allow benches to be used by students who do not meet the formal requirements to use a work bench.</w:t>
       </w:r>
       <w:bookmarkStart w:id="0" w:name="_GoBack"/>
       <w:bookmarkEnd w:id="0"/>
     </w:p>
     <w:p>
       <w:pPr>
-        <w:spacing w:line="480" w:lineRule="auto"/>
-        <w:rPr>
-          <w:rFonts w:ascii="Times New Roman" w:hAnsi="Times New Roman" w:cs="Times New Roman"/>
-          <w:sz w:val="24"/>
-          <w:szCs w:val="24"/>
-        </w:rPr>
-      </w:pPr>
+        <w:pStyle w:val="Heading1"/>
+        <w:spacing w:after="120" w:line="480" w:lineRule="auto"/>
+      </w:pPr>
+      <w:r>
+        <w:t xml:space="preserve">5. </w:t>
+      </w:r>
+      <w:r>
+        <w:t>Initial list of high-level functional requirements</w:t>
+      </w:r>
+    </w:p>
+    <w:p>
+      <w:pPr>
+        <w:spacing w:after="120" w:line="480" w:lineRule="auto"/>
+        <w:ind w:firstLine="720"/>
+        <w:rPr>
+          <w:rFonts w:ascii="Times New Roman" w:hAnsi="Times New Roman" w:cs="Times New Roman"/>
+          <w:sz w:val="24"/>
+          <w:szCs w:val="24"/>
+        </w:rPr>
+      </w:pPr>
+      <w:r>
+        <w:rPr>
+          <w:rFonts w:ascii="Times New Roman" w:hAnsi="Times New Roman" w:cs="Times New Roman"/>
+          <w:sz w:val="24"/>
+          <w:szCs w:val="24"/>
+        </w:rPr>
+        <w:t>[Fill In]</w:t>
+      </w:r>
+    </w:p>
+    <w:p>
+      <w:pPr>
+        <w:pStyle w:val="Heading1"/>
+        <w:spacing w:after="120" w:line="480" w:lineRule="auto"/>
+      </w:pPr>
+      <w:r>
+        <w:t xml:space="preserve">6. </w:t>
+      </w:r>
+      <w:r>
+        <w:t>List of non-functional requirements Initial list of high-level functional requirements</w:t>
+      </w:r>
+    </w:p>
+    <w:p>
+      <w:pPr>
+        <w:spacing w:after="120" w:line="480" w:lineRule="auto"/>
+        <w:ind w:firstLine="720"/>
+        <w:rPr>
+          <w:rFonts w:ascii="Times New Roman" w:hAnsi="Times New Roman" w:cs="Times New Roman"/>
+          <w:sz w:val="24"/>
+          <w:szCs w:val="24"/>
+        </w:rPr>
+      </w:pPr>
+      <w:r>
+        <w:rPr>
+          <w:rFonts w:ascii="Times New Roman" w:hAnsi="Times New Roman" w:cs="Times New Roman"/>
+          <w:sz w:val="24"/>
+          <w:szCs w:val="24"/>
+        </w:rPr>
+        <w:t>[Fill In]</w:t>
+      </w:r>
+    </w:p>
+    <w:p>
+      <w:pPr>
+        <w:pStyle w:val="Heading1"/>
+        <w:spacing w:after="120" w:line="480" w:lineRule="auto"/>
+        <w:rPr>
+          <w:lang w:val="en-GB"/>
+        </w:rPr>
+      </w:pPr>
+      <w:r>
+        <w:t xml:space="preserve">7. </w:t>
+      </w:r>
+      <w:r>
+        <w:rPr>
+          <w:lang w:val="en-GB"/>
+        </w:rPr>
+        <w:t>High-level system architecture</w:t>
+      </w:r>
+    </w:p>
+    <w:p>
+      <w:pPr>
+        <w:spacing w:after="120" w:line="480" w:lineRule="auto"/>
+        <w:ind w:firstLine="720"/>
+        <w:rPr>
+          <w:rFonts w:ascii="Times New Roman" w:hAnsi="Times New Roman" w:cs="Times New Roman"/>
+          <w:sz w:val="24"/>
+          <w:szCs w:val="24"/>
+        </w:rPr>
+      </w:pPr>
+      <w:r>
+        <w:rPr>
+          <w:rFonts w:ascii="Times New Roman" w:hAnsi="Times New Roman" w:cs="Times New Roman"/>
+          <w:sz w:val="24"/>
+          <w:szCs w:val="24"/>
+        </w:rPr>
+        <w:t>[Fill In]</w:t>
+      </w:r>
+    </w:p>
+    <w:p>
+      <w:pPr>
+        <w:pStyle w:val="Heading1"/>
+        <w:spacing w:after="120" w:line="480" w:lineRule="auto"/>
+        <w:rPr>
+          <w:lang w:val="en-GB"/>
+        </w:rPr>
+      </w:pPr>
+      <w:r>
+        <w:lastRenderedPageBreak/>
+        <w:t xml:space="preserve">8. </w:t>
+      </w:r>
+      <w:r>
+        <w:rPr>
+          <w:lang w:val="en-GB"/>
+        </w:rPr>
+        <w:t>Team</w:t>
+      </w:r>
+    </w:p>
+    <w:p>
+      <w:pPr>
+        <w:spacing w:after="120" w:line="480" w:lineRule="auto"/>
+        <w:ind w:firstLine="720"/>
+        <w:rPr>
+          <w:rFonts w:ascii="Times New Roman" w:hAnsi="Times New Roman" w:cs="Times New Roman"/>
+          <w:sz w:val="24"/>
+          <w:szCs w:val="24"/>
+        </w:rPr>
+      </w:pPr>
+      <w:r>
+        <w:rPr>
+          <w:rFonts w:ascii="Times New Roman" w:hAnsi="Times New Roman" w:cs="Times New Roman"/>
+          <w:sz w:val="24"/>
+          <w:szCs w:val="24"/>
+        </w:rPr>
+        <w:t>Ernesto D. Rivero: Product Owner</w:t>
+      </w:r>
+    </w:p>
+    <w:p>
+      <w:pPr>
+        <w:spacing w:after="120" w:line="480" w:lineRule="auto"/>
+        <w:ind w:firstLine="720"/>
+        <w:rPr>
+          <w:rFonts w:ascii="Times New Roman" w:hAnsi="Times New Roman" w:cs="Times New Roman"/>
+          <w:sz w:val="24"/>
+          <w:szCs w:val="24"/>
+        </w:rPr>
+      </w:pPr>
+      <w:r>
+        <w:rPr>
+          <w:rFonts w:ascii="Times New Roman" w:hAnsi="Times New Roman" w:cs="Times New Roman"/>
+          <w:sz w:val="24"/>
+          <w:szCs w:val="24"/>
+        </w:rPr>
+        <w:t>Michael Anderson: Scrum Master</w:t>
+      </w:r>
       <w:r>
         <w:rPr>
           <w:rFonts w:ascii="Times New Roman" w:hAnsi="Times New Roman" w:cs="Times New Roman"/>
@@ -237,6 +1330,564 @@
         </w:rPr>
         <w:tab/>
       </w:r>
+      <w:r>
+        <w:rPr>
+          <w:rFonts w:ascii="Times New Roman" w:hAnsi="Times New Roman" w:cs="Times New Roman"/>
+          <w:sz w:val="24"/>
+          <w:szCs w:val="24"/>
+        </w:rPr>
+        <w:tab/>
+      </w:r>
+    </w:p>
+    <w:p>
+      <w:pPr>
+        <w:spacing w:after="120" w:line="480" w:lineRule="auto"/>
+        <w:ind w:firstLine="720"/>
+        <w:rPr>
+          <w:rFonts w:ascii="Times New Roman" w:hAnsi="Times New Roman" w:cs="Times New Roman"/>
+          <w:sz w:val="24"/>
+          <w:szCs w:val="24"/>
+        </w:rPr>
+      </w:pPr>
+      <w:r>
+        <w:rPr>
+          <w:rFonts w:ascii="Times New Roman" w:hAnsi="Times New Roman" w:cs="Times New Roman"/>
+          <w:sz w:val="24"/>
+          <w:szCs w:val="24"/>
+        </w:rPr>
+        <w:t xml:space="preserve">Shawn </w:t>
+      </w:r>
+      <w:proofErr w:type="spellStart"/>
+      <w:r>
+        <w:rPr>
+          <w:rFonts w:ascii="Times New Roman" w:hAnsi="Times New Roman" w:cs="Times New Roman"/>
+          <w:sz w:val="24"/>
+          <w:szCs w:val="24"/>
+        </w:rPr>
+        <w:t>Ponciano</w:t>
+      </w:r>
+      <w:proofErr w:type="spellEnd"/>
+      <w:r>
+        <w:rPr>
+          <w:rFonts w:ascii="Times New Roman" w:hAnsi="Times New Roman" w:cs="Times New Roman"/>
+          <w:sz w:val="24"/>
+          <w:szCs w:val="24"/>
+        </w:rPr>
+        <w:t xml:space="preserve">: </w:t>
+      </w:r>
+      <w:r>
+        <w:rPr>
+          <w:rFonts w:ascii="Times New Roman" w:hAnsi="Times New Roman" w:cs="Times New Roman"/>
+          <w:sz w:val="24"/>
+          <w:szCs w:val="24"/>
+        </w:rPr>
+        <w:t>Development Team</w:t>
+      </w:r>
+    </w:p>
+    <w:p>
+      <w:pPr>
+        <w:spacing w:after="120" w:line="480" w:lineRule="auto"/>
+        <w:ind w:firstLine="720"/>
+        <w:rPr>
+          <w:rFonts w:ascii="Times New Roman" w:hAnsi="Times New Roman" w:cs="Times New Roman"/>
+          <w:sz w:val="24"/>
+          <w:szCs w:val="24"/>
+        </w:rPr>
+      </w:pPr>
+      <w:r>
+        <w:rPr>
+          <w:rFonts w:ascii="Times New Roman" w:hAnsi="Times New Roman" w:cs="Times New Roman"/>
+          <w:sz w:val="24"/>
+          <w:szCs w:val="24"/>
+        </w:rPr>
+        <w:t xml:space="preserve">Kevin Vallejo: </w:t>
+      </w:r>
+      <w:r>
+        <w:rPr>
+          <w:rFonts w:ascii="Times New Roman" w:hAnsi="Times New Roman" w:cs="Times New Roman"/>
+          <w:sz w:val="24"/>
+          <w:szCs w:val="24"/>
+        </w:rPr>
+        <w:t>Development Team</w:t>
+      </w:r>
+    </w:p>
+    <w:p>
+      <w:pPr>
+        <w:pStyle w:val="Heading1"/>
+        <w:spacing w:after="120" w:line="480" w:lineRule="auto"/>
+        <w:rPr>
+          <w:lang w:val="en-GB"/>
+        </w:rPr>
+      </w:pPr>
+      <w:r>
+        <w:t xml:space="preserve">9. </w:t>
+      </w:r>
+      <w:r>
+        <w:rPr>
+          <w:lang w:val="en-GB"/>
+        </w:rPr>
+        <w:t>Checklist</w:t>
+      </w:r>
+    </w:p>
+    <w:tbl>
+      <w:tblPr>
+        <w:tblStyle w:val="GridTable4-Accent1"/>
+        <w:tblW w:w="0" w:type="auto"/>
+        <w:tblLook w:val="04A0" w:firstRow="1" w:lastRow="0" w:firstColumn="1" w:lastColumn="0" w:noHBand="0" w:noVBand="1"/>
+      </w:tblPr>
+      <w:tblGrid>
+        <w:gridCol w:w="6205"/>
+        <w:gridCol w:w="3145"/>
+      </w:tblGrid>
+      <w:tr>
+        <w:trPr>
+          <w:cnfStyle w:val="100000000000" w:firstRow="1" w:lastRow="0" w:firstColumn="0" w:lastColumn="0" w:oddVBand="0" w:evenVBand="0" w:oddHBand="0" w:evenHBand="0" w:firstRowFirstColumn="0" w:firstRowLastColumn="0" w:lastRowFirstColumn="0" w:lastRowLastColumn="0"/>
+        </w:trPr>
+        <w:tc>
+          <w:tcPr>
+            <w:cnfStyle w:val="001000000000" w:firstRow="0" w:lastRow="0" w:firstColumn="1" w:lastColumn="0" w:oddVBand="0" w:evenVBand="0" w:oddHBand="0" w:evenHBand="0" w:firstRowFirstColumn="0" w:firstRowLastColumn="0" w:lastRowFirstColumn="0" w:lastRowLastColumn="0"/>
+            <w:tcW w:w="6205" w:type="dxa"/>
+          </w:tcPr>
+          <w:p>
+            <w:pPr>
+              <w:spacing w:after="120"/>
+              <w:jc w:val="center"/>
+              <w:rPr>
+                <w:rFonts w:ascii="Times New Roman" w:hAnsi="Times New Roman" w:cs="Times New Roman"/>
+                <w:sz w:val="28"/>
+                <w:szCs w:val="28"/>
+              </w:rPr>
+            </w:pPr>
+            <w:r>
+              <w:rPr>
+                <w:rFonts w:ascii="Times New Roman" w:hAnsi="Times New Roman" w:cs="Times New Roman"/>
+                <w:sz w:val="28"/>
+                <w:szCs w:val="28"/>
+              </w:rPr>
+              <w:t>Tasks</w:t>
+            </w:r>
+          </w:p>
+        </w:tc>
+        <w:tc>
+          <w:tcPr>
+            <w:tcW w:w="3145" w:type="dxa"/>
+          </w:tcPr>
+          <w:p>
+            <w:pPr>
+              <w:spacing w:after="120"/>
+              <w:jc w:val="center"/>
+              <w:cnfStyle w:val="100000000000" w:firstRow="1" w:lastRow="0" w:firstColumn="0" w:lastColumn="0" w:oddVBand="0" w:evenVBand="0" w:oddHBand="0" w:evenHBand="0" w:firstRowFirstColumn="0" w:firstRowLastColumn="0" w:lastRowFirstColumn="0" w:lastRowLastColumn="0"/>
+              <w:rPr>
+                <w:rFonts w:ascii="Times New Roman" w:hAnsi="Times New Roman" w:cs="Times New Roman"/>
+                <w:sz w:val="28"/>
+                <w:szCs w:val="28"/>
+              </w:rPr>
+            </w:pPr>
+            <w:r>
+              <w:rPr>
+                <w:rFonts w:ascii="Times New Roman" w:hAnsi="Times New Roman" w:cs="Times New Roman"/>
+                <w:sz w:val="28"/>
+                <w:szCs w:val="28"/>
+              </w:rPr>
+              <w:t>Status</w:t>
+            </w:r>
+          </w:p>
+        </w:tc>
+      </w:tr>
+      <w:tr>
+        <w:trPr>
+          <w:cnfStyle w:val="000000100000" w:firstRow="0" w:lastRow="0" w:firstColumn="0" w:lastColumn="0" w:oddVBand="0" w:evenVBand="0" w:oddHBand="1" w:evenHBand="0" w:firstRowFirstColumn="0" w:firstRowLastColumn="0" w:lastRowFirstColumn="0" w:lastRowLastColumn="0"/>
+        </w:trPr>
+        <w:tc>
+          <w:tcPr>
+            <w:cnfStyle w:val="001000000000" w:firstRow="0" w:lastRow="0" w:firstColumn="1" w:lastColumn="0" w:oddVBand="0" w:evenVBand="0" w:oddHBand="0" w:evenHBand="0" w:firstRowFirstColumn="0" w:firstRowLastColumn="0" w:lastRowFirstColumn="0" w:lastRowLastColumn="0"/>
+            <w:tcW w:w="6205" w:type="dxa"/>
+          </w:tcPr>
+          <w:p>
+            <w:pPr>
+              <w:spacing w:after="120"/>
+              <w:rPr>
+                <w:rFonts w:ascii="Times New Roman" w:hAnsi="Times New Roman" w:cs="Times New Roman"/>
+                <w:b w:val="0"/>
+                <w:sz w:val="24"/>
+                <w:szCs w:val="24"/>
+              </w:rPr>
+            </w:pPr>
+            <w:r>
+              <w:rPr>
+                <w:rFonts w:ascii="Times New Roman" w:hAnsi="Times New Roman" w:cs="Times New Roman"/>
+                <w:b w:val="0"/>
+                <w:sz w:val="24"/>
+                <w:szCs w:val="24"/>
+              </w:rPr>
+              <w:t>Team decided on basic means of communications</w:t>
+            </w:r>
+          </w:p>
+        </w:tc>
+        <w:tc>
+          <w:tcPr>
+            <w:tcW w:w="3145" w:type="dxa"/>
+          </w:tcPr>
+          <w:p>
+            <w:pPr>
+              <w:spacing w:after="120"/>
+              <w:jc w:val="center"/>
+              <w:cnfStyle w:val="000000100000" w:firstRow="0" w:lastRow="0" w:firstColumn="0" w:lastColumn="0" w:oddVBand="0" w:evenVBand="0" w:oddHBand="1" w:evenHBand="0" w:firstRowFirstColumn="0" w:firstRowLastColumn="0" w:lastRowFirstColumn="0" w:lastRowLastColumn="0"/>
+              <w:rPr>
+                <w:rFonts w:ascii="Times New Roman" w:hAnsi="Times New Roman" w:cs="Times New Roman"/>
+                <w:sz w:val="24"/>
+                <w:szCs w:val="24"/>
+              </w:rPr>
+            </w:pPr>
+            <w:r>
+              <w:rPr>
+                <w:rFonts w:ascii="Times New Roman" w:hAnsi="Times New Roman" w:cs="Times New Roman"/>
+                <w:sz w:val="24"/>
+                <w:szCs w:val="24"/>
+              </w:rPr>
+              <w:t>DONE</w:t>
+            </w:r>
+          </w:p>
+        </w:tc>
+      </w:tr>
+      <w:tr>
+        <w:tc>
+          <w:tcPr>
+            <w:cnfStyle w:val="001000000000" w:firstRow="0" w:lastRow="0" w:firstColumn="1" w:lastColumn="0" w:oddVBand="0" w:evenVBand="0" w:oddHBand="0" w:evenHBand="0" w:firstRowFirstColumn="0" w:firstRowLastColumn="0" w:lastRowFirstColumn="0" w:lastRowLastColumn="0"/>
+            <w:tcW w:w="6205" w:type="dxa"/>
+          </w:tcPr>
+          <w:p>
+            <w:pPr>
+              <w:spacing w:after="120"/>
+              <w:rPr>
+                <w:rFonts w:ascii="Times New Roman" w:hAnsi="Times New Roman" w:cs="Times New Roman"/>
+                <w:b w:val="0"/>
+                <w:sz w:val="24"/>
+                <w:szCs w:val="24"/>
+              </w:rPr>
+            </w:pPr>
+            <w:r>
+              <w:rPr>
+                <w:rFonts w:ascii="Times New Roman" w:hAnsi="Times New Roman" w:cs="Times New Roman"/>
+                <w:b w:val="0"/>
+                <w:sz w:val="24"/>
+                <w:szCs w:val="24"/>
+              </w:rPr>
+              <w:t>Team found a time slot to meet outside of the class</w:t>
+            </w:r>
+          </w:p>
+        </w:tc>
+        <w:tc>
+          <w:tcPr>
+            <w:tcW w:w="3145" w:type="dxa"/>
+          </w:tcPr>
+          <w:p>
+            <w:pPr>
+              <w:spacing w:after="120"/>
+              <w:jc w:val="center"/>
+              <w:cnfStyle w:val="000000000000" w:firstRow="0" w:lastRow="0" w:firstColumn="0" w:lastColumn="0" w:oddVBand="0" w:evenVBand="0" w:oddHBand="0" w:evenHBand="0" w:firstRowFirstColumn="0" w:firstRowLastColumn="0" w:lastRowFirstColumn="0" w:lastRowLastColumn="0"/>
+              <w:rPr>
+                <w:rFonts w:ascii="Times New Roman" w:hAnsi="Times New Roman" w:cs="Times New Roman"/>
+                <w:sz w:val="24"/>
+                <w:szCs w:val="24"/>
+              </w:rPr>
+            </w:pPr>
+            <w:r>
+              <w:rPr>
+                <w:rFonts w:ascii="Times New Roman" w:hAnsi="Times New Roman" w:cs="Times New Roman"/>
+                <w:sz w:val="24"/>
+                <w:szCs w:val="24"/>
+              </w:rPr>
+              <w:t>ON TRACK</w:t>
+            </w:r>
+          </w:p>
+        </w:tc>
+      </w:tr>
+      <w:tr>
+        <w:trPr>
+          <w:cnfStyle w:val="000000100000" w:firstRow="0" w:lastRow="0" w:firstColumn="0" w:lastColumn="0" w:oddVBand="0" w:evenVBand="0" w:oddHBand="1" w:evenHBand="0" w:firstRowFirstColumn="0" w:firstRowLastColumn="0" w:lastRowFirstColumn="0" w:lastRowLastColumn="0"/>
+        </w:trPr>
+        <w:tc>
+          <w:tcPr>
+            <w:cnfStyle w:val="001000000000" w:firstRow="0" w:lastRow="0" w:firstColumn="1" w:lastColumn="0" w:oddVBand="0" w:evenVBand="0" w:oddHBand="0" w:evenHBand="0" w:firstRowFirstColumn="0" w:firstRowLastColumn="0" w:lastRowFirstColumn="0" w:lastRowLastColumn="0"/>
+            <w:tcW w:w="6205" w:type="dxa"/>
+          </w:tcPr>
+          <w:p>
+            <w:pPr>
+              <w:spacing w:after="120"/>
+              <w:rPr>
+                <w:rFonts w:ascii="Times New Roman" w:hAnsi="Times New Roman" w:cs="Times New Roman"/>
+                <w:b w:val="0"/>
+                <w:sz w:val="24"/>
+                <w:szCs w:val="24"/>
+              </w:rPr>
+            </w:pPr>
+            <w:r>
+              <w:rPr>
+                <w:rFonts w:ascii="Times New Roman" w:hAnsi="Times New Roman" w:cs="Times New Roman"/>
+                <w:b w:val="0"/>
+                <w:sz w:val="24"/>
+                <w:szCs w:val="24"/>
+              </w:rPr>
+              <w:t>Front and back end team leads chosen</w:t>
+            </w:r>
+          </w:p>
+        </w:tc>
+        <w:tc>
+          <w:tcPr>
+            <w:tcW w:w="3145" w:type="dxa"/>
+          </w:tcPr>
+          <w:p>
+            <w:pPr>
+              <w:spacing w:after="120"/>
+              <w:jc w:val="center"/>
+              <w:cnfStyle w:val="000000100000" w:firstRow="0" w:lastRow="0" w:firstColumn="0" w:lastColumn="0" w:oddVBand="0" w:evenVBand="0" w:oddHBand="1" w:evenHBand="0" w:firstRowFirstColumn="0" w:firstRowLastColumn="0" w:lastRowFirstColumn="0" w:lastRowLastColumn="0"/>
+              <w:rPr>
+                <w:rFonts w:ascii="Times New Roman" w:hAnsi="Times New Roman" w:cs="Times New Roman"/>
+                <w:sz w:val="24"/>
+                <w:szCs w:val="24"/>
+              </w:rPr>
+            </w:pPr>
+            <w:r>
+              <w:rPr>
+                <w:rFonts w:ascii="Times New Roman" w:hAnsi="Times New Roman" w:cs="Times New Roman"/>
+                <w:sz w:val="24"/>
+                <w:szCs w:val="24"/>
+              </w:rPr>
+              <w:t>DONE</w:t>
+            </w:r>
+          </w:p>
+        </w:tc>
+      </w:tr>
+      <w:tr>
+        <w:tc>
+          <w:tcPr>
+            <w:cnfStyle w:val="001000000000" w:firstRow="0" w:lastRow="0" w:firstColumn="1" w:lastColumn="0" w:oddVBand="0" w:evenVBand="0" w:oddHBand="0" w:evenHBand="0" w:firstRowFirstColumn="0" w:firstRowLastColumn="0" w:lastRowFirstColumn="0" w:lastRowLastColumn="0"/>
+            <w:tcW w:w="6205" w:type="dxa"/>
+          </w:tcPr>
+          <w:p>
+            <w:pPr>
+              <w:spacing w:after="120"/>
+              <w:rPr>
+                <w:rFonts w:ascii="Times New Roman" w:hAnsi="Times New Roman" w:cs="Times New Roman"/>
+                <w:b w:val="0"/>
+                <w:sz w:val="24"/>
+                <w:szCs w:val="24"/>
+              </w:rPr>
+            </w:pPr>
+            <w:r>
+              <w:rPr>
+                <w:rFonts w:ascii="Times New Roman" w:hAnsi="Times New Roman" w:cs="Times New Roman"/>
+                <w:b w:val="0"/>
+                <w:sz w:val="24"/>
+                <w:szCs w:val="24"/>
+              </w:rPr>
+              <w:t>GitHub master chosen</w:t>
+            </w:r>
+          </w:p>
+        </w:tc>
+        <w:tc>
+          <w:tcPr>
+            <w:tcW w:w="3145" w:type="dxa"/>
+          </w:tcPr>
+          <w:p>
+            <w:pPr>
+              <w:spacing w:after="120"/>
+              <w:jc w:val="center"/>
+              <w:cnfStyle w:val="000000000000" w:firstRow="0" w:lastRow="0" w:firstColumn="0" w:lastColumn="0" w:oddVBand="0" w:evenVBand="0" w:oddHBand="0" w:evenHBand="0" w:firstRowFirstColumn="0" w:firstRowLastColumn="0" w:lastRowFirstColumn="0" w:lastRowLastColumn="0"/>
+              <w:rPr>
+                <w:rFonts w:ascii="Times New Roman" w:hAnsi="Times New Roman" w:cs="Times New Roman"/>
+                <w:sz w:val="24"/>
+                <w:szCs w:val="24"/>
+              </w:rPr>
+            </w:pPr>
+            <w:r>
+              <w:rPr>
+                <w:rFonts w:ascii="Times New Roman" w:hAnsi="Times New Roman" w:cs="Times New Roman"/>
+                <w:sz w:val="24"/>
+                <w:szCs w:val="24"/>
+              </w:rPr>
+              <w:t>DONE</w:t>
+            </w:r>
+          </w:p>
+        </w:tc>
+      </w:tr>
+      <w:tr>
+        <w:trPr>
+          <w:cnfStyle w:val="000000100000" w:firstRow="0" w:lastRow="0" w:firstColumn="0" w:lastColumn="0" w:oddVBand="0" w:evenVBand="0" w:oddHBand="1" w:evenHBand="0" w:firstRowFirstColumn="0" w:firstRowLastColumn="0" w:lastRowFirstColumn="0" w:lastRowLastColumn="0"/>
+        </w:trPr>
+        <w:tc>
+          <w:tcPr>
+            <w:cnfStyle w:val="001000000000" w:firstRow="0" w:lastRow="0" w:firstColumn="1" w:lastColumn="0" w:oddVBand="0" w:evenVBand="0" w:oddHBand="0" w:evenHBand="0" w:firstRowFirstColumn="0" w:firstRowLastColumn="0" w:lastRowFirstColumn="0" w:lastRowLastColumn="0"/>
+            <w:tcW w:w="6205" w:type="dxa"/>
+          </w:tcPr>
+          <w:p>
+            <w:pPr>
+              <w:spacing w:after="120"/>
+              <w:rPr>
+                <w:rFonts w:ascii="Times New Roman" w:hAnsi="Times New Roman" w:cs="Times New Roman"/>
+                <w:b w:val="0"/>
+                <w:sz w:val="24"/>
+                <w:szCs w:val="24"/>
+              </w:rPr>
+            </w:pPr>
+            <w:r>
+              <w:rPr>
+                <w:rFonts w:ascii="Times New Roman" w:hAnsi="Times New Roman" w:cs="Times New Roman"/>
+                <w:b w:val="0"/>
+                <w:sz w:val="24"/>
+                <w:szCs w:val="24"/>
+              </w:rPr>
+              <w:t>Team ready and able to use the chosen back and front-end frameworks</w:t>
+            </w:r>
+          </w:p>
+        </w:tc>
+        <w:tc>
+          <w:tcPr>
+            <w:tcW w:w="3145" w:type="dxa"/>
+          </w:tcPr>
+          <w:p>
+            <w:pPr>
+              <w:spacing w:after="120"/>
+              <w:jc w:val="center"/>
+              <w:cnfStyle w:val="000000100000" w:firstRow="0" w:lastRow="0" w:firstColumn="0" w:lastColumn="0" w:oddVBand="0" w:evenVBand="0" w:oddHBand="1" w:evenHBand="0" w:firstRowFirstColumn="0" w:firstRowLastColumn="0" w:lastRowFirstColumn="0" w:lastRowLastColumn="0"/>
+              <w:rPr>
+                <w:rFonts w:ascii="Times New Roman" w:hAnsi="Times New Roman" w:cs="Times New Roman"/>
+                <w:sz w:val="24"/>
+                <w:szCs w:val="24"/>
+              </w:rPr>
+            </w:pPr>
+            <w:r>
+              <w:rPr>
+                <w:rFonts w:ascii="Times New Roman" w:hAnsi="Times New Roman" w:cs="Times New Roman"/>
+                <w:sz w:val="24"/>
+                <w:szCs w:val="24"/>
+              </w:rPr>
+              <w:t>ON TRACK</w:t>
+            </w:r>
+          </w:p>
+        </w:tc>
+      </w:tr>
+      <w:tr>
+        <w:tc>
+          <w:tcPr>
+            <w:cnfStyle w:val="001000000000" w:firstRow="0" w:lastRow="0" w:firstColumn="1" w:lastColumn="0" w:oddVBand="0" w:evenVBand="0" w:oddHBand="0" w:evenHBand="0" w:firstRowFirstColumn="0" w:firstRowLastColumn="0" w:lastRowFirstColumn="0" w:lastRowLastColumn="0"/>
+            <w:tcW w:w="6205" w:type="dxa"/>
+          </w:tcPr>
+          <w:p>
+            <w:pPr>
+              <w:spacing w:after="120"/>
+              <w:rPr>
+                <w:rFonts w:ascii="Times New Roman" w:hAnsi="Times New Roman" w:cs="Times New Roman"/>
+                <w:b w:val="0"/>
+                <w:sz w:val="24"/>
+                <w:szCs w:val="24"/>
+              </w:rPr>
+            </w:pPr>
+            <w:r>
+              <w:rPr>
+                <w:rFonts w:ascii="Times New Roman" w:hAnsi="Times New Roman" w:cs="Times New Roman"/>
+                <w:b w:val="0"/>
+                <w:sz w:val="24"/>
+                <w:szCs w:val="24"/>
+              </w:rPr>
+              <w:t>Skills of each team member defined and known to all</w:t>
+            </w:r>
+          </w:p>
+        </w:tc>
+        <w:tc>
+          <w:tcPr>
+            <w:tcW w:w="3145" w:type="dxa"/>
+          </w:tcPr>
+          <w:p>
+            <w:pPr>
+              <w:spacing w:after="120"/>
+              <w:jc w:val="center"/>
+              <w:cnfStyle w:val="000000000000" w:firstRow="0" w:lastRow="0" w:firstColumn="0" w:lastColumn="0" w:oddVBand="0" w:evenVBand="0" w:oddHBand="0" w:evenHBand="0" w:firstRowFirstColumn="0" w:firstRowLastColumn="0" w:lastRowFirstColumn="0" w:lastRowLastColumn="0"/>
+              <w:rPr>
+                <w:rFonts w:ascii="Times New Roman" w:hAnsi="Times New Roman" w:cs="Times New Roman"/>
+                <w:sz w:val="24"/>
+                <w:szCs w:val="24"/>
+              </w:rPr>
+            </w:pPr>
+            <w:r>
+              <w:rPr>
+                <w:rFonts w:ascii="Times New Roman" w:hAnsi="Times New Roman" w:cs="Times New Roman"/>
+                <w:sz w:val="24"/>
+                <w:szCs w:val="24"/>
+              </w:rPr>
+              <w:t>ON TRACK</w:t>
+            </w:r>
+          </w:p>
+        </w:tc>
+      </w:tr>
+      <w:tr>
+        <w:trPr>
+          <w:cnfStyle w:val="000000100000" w:firstRow="0" w:lastRow="0" w:firstColumn="0" w:lastColumn="0" w:oddVBand="0" w:evenVBand="0" w:oddHBand="1" w:evenHBand="0" w:firstRowFirstColumn="0" w:firstRowLastColumn="0" w:lastRowFirstColumn="0" w:lastRowLastColumn="0"/>
+        </w:trPr>
+        <w:tc>
+          <w:tcPr>
+            <w:cnfStyle w:val="001000000000" w:firstRow="0" w:lastRow="0" w:firstColumn="1" w:lastColumn="0" w:oddVBand="0" w:evenVBand="0" w:oddHBand="0" w:evenHBand="0" w:firstRowFirstColumn="0" w:firstRowLastColumn="0" w:lastRowFirstColumn="0" w:lastRowLastColumn="0"/>
+            <w:tcW w:w="6205" w:type="dxa"/>
+          </w:tcPr>
+          <w:p>
+            <w:pPr>
+              <w:spacing w:after="120"/>
+              <w:rPr>
+                <w:rFonts w:ascii="Times New Roman" w:hAnsi="Times New Roman" w:cs="Times New Roman"/>
+                <w:b w:val="0"/>
+                <w:sz w:val="24"/>
+                <w:szCs w:val="24"/>
+              </w:rPr>
+            </w:pPr>
+            <w:r>
+              <w:rPr>
+                <w:rFonts w:ascii="Times New Roman" w:hAnsi="Times New Roman" w:cs="Times New Roman"/>
+                <w:b w:val="0"/>
+                <w:sz w:val="24"/>
+                <w:szCs w:val="24"/>
+              </w:rPr>
+              <w:t>Team lead ensured that all team members read the final M1 and agree/understand it before submission</w:t>
+            </w:r>
+          </w:p>
+        </w:tc>
+        <w:tc>
+          <w:tcPr>
+            <w:tcW w:w="3145" w:type="dxa"/>
+          </w:tcPr>
+          <w:p>
+            <w:pPr>
+              <w:spacing w:after="120"/>
+              <w:jc w:val="center"/>
+              <w:cnfStyle w:val="000000100000" w:firstRow="0" w:lastRow="0" w:firstColumn="0" w:lastColumn="0" w:oddVBand="0" w:evenVBand="0" w:oddHBand="1" w:evenHBand="0" w:firstRowFirstColumn="0" w:firstRowLastColumn="0" w:lastRowFirstColumn="0" w:lastRowLastColumn="0"/>
+              <w:rPr>
+                <w:rFonts w:ascii="Times New Roman" w:hAnsi="Times New Roman" w:cs="Times New Roman"/>
+                <w:sz w:val="24"/>
+                <w:szCs w:val="24"/>
+              </w:rPr>
+            </w:pPr>
+            <w:r>
+              <w:rPr>
+                <w:rFonts w:ascii="Times New Roman" w:hAnsi="Times New Roman" w:cs="Times New Roman"/>
+                <w:sz w:val="24"/>
+                <w:szCs w:val="24"/>
+              </w:rPr>
+              <w:t>DONE</w:t>
+            </w:r>
+          </w:p>
+        </w:tc>
+      </w:tr>
+    </w:tbl>
+    <w:p>
+      <w:pPr>
+        <w:spacing w:after="120" w:line="480" w:lineRule="auto"/>
+        <w:ind w:firstLine="720"/>
+        <w:rPr>
+          <w:rFonts w:ascii="Times New Roman" w:hAnsi="Times New Roman" w:cs="Times New Roman"/>
+          <w:sz w:val="24"/>
+          <w:szCs w:val="24"/>
+        </w:rPr>
+      </w:pPr>
     </w:p>
     <w:sectPr>
       <w:pgSz w:w="12240" w:h="15840"/>
@@ -249,7 +1900,7 @@
 </file>
 
 <file path=word/styles.xml><?xml version="1.0" encoding="utf-8"?>
-<w:styles xmlns:mc="http://schemas.openxmlformats.org/markup-compatibility/2006" xmlns:r="http://schemas.openxmlformats.org/officeDocument/2006/relationships" xmlns:w="http://schemas.openxmlformats.org/wordprocessingml/2006/main" xmlns:w14="http://schemas.microsoft.com/office/word/2010/wordml" xmlns:w15="http://schemas.microsoft.com/office/word/2012/wordml" xmlns:w16cid="http://schemas.microsoft.com/office/word/2016/wordml/cid" xmlns:w16se="http://schemas.microsoft.com/office/word/2015/wordml/symex" mc:Ignorable="w14 w15 w16se w16cid">
+<w:styles xmlns:mc="http://schemas.openxmlformats.org/markup-compatibility/2006" xmlns:r="http://schemas.openxmlformats.org/officeDocument/2006/relationships" xmlns:w="http://schemas.openxmlformats.org/wordprocessingml/2006/main" xmlns:w14="http://schemas.microsoft.com/office/word/2010/wordml" xmlns:w15="http://schemas.microsoft.com/office/word/2012/wordml" mc:Ignorable="w14 w15">
   <w:docDefaults>
     <w:rPrDefault>
       <w:rPr>
@@ -265,7 +1916,7 @@
       </w:pPr>
     </w:pPrDefault>
   </w:docDefaults>
-  <w:latentStyles w:defLockedState="0" w:defUIPriority="99" w:defSemiHidden="0" w:defUnhideWhenUsed="0" w:defQFormat="0" w:count="375">
+  <w:latentStyles w:defLockedState="0" w:defUIPriority="99" w:defSemiHidden="0" w:defUnhideWhenUsed="0" w:defQFormat="0" w:count="371">
     <w:lsdException w:name="Normal" w:uiPriority="0" w:qFormat="1"/>
     <w:lsdException w:name="heading 1" w:uiPriority="9" w:qFormat="1"/>
     <w:lsdException w:name="heading 2" w:semiHidden="1" w:uiPriority="9" w:unhideWhenUsed="1" w:qFormat="1"/>
@@ -637,10 +2288,6 @@
     <w:lsdException w:name="List Table 5 Dark Accent 6" w:uiPriority="50"/>
     <w:lsdException w:name="List Table 6 Colorful Accent 6" w:uiPriority="51"/>
     <w:lsdException w:name="List Table 7 Colorful Accent 6" w:uiPriority="52"/>
-    <w:lsdException w:name="Mention" w:semiHidden="1" w:unhideWhenUsed="1"/>
-    <w:lsdException w:name="Smart Hyperlink" w:semiHidden="1" w:unhideWhenUsed="1"/>
-    <w:lsdException w:name="Hashtag" w:semiHidden="1" w:unhideWhenUsed="1"/>
-    <w:lsdException w:name="Unresolved Mention" w:semiHidden="1" w:unhideWhenUsed="1"/>
   </w:latentStyles>
   <w:style w:type="paragraph" w:default="1" w:styleId="Normal">
     <w:name w:val="Normal"/>
@@ -706,6 +2353,101 @@
       <w:sz w:val="32"/>
       <w:szCs w:val="32"/>
     </w:rPr>
+  </w:style>
+  <w:style w:type="table" w:styleId="TableGrid">
+    <w:name w:val="Table Grid"/>
+    <w:basedOn w:val="TableNormal"/>
+    <w:uiPriority w:val="39"/>
+    <w:rsid w:val="00C04ABF"/>
+    <w:pPr>
+      <w:spacing w:after="0" w:line="240" w:lineRule="auto"/>
+    </w:pPr>
+    <w:tblPr>
+      <w:tblBorders>
+        <w:top w:val="single" w:sz="4" w:space="0" w:color="auto"/>
+        <w:left w:val="single" w:sz="4" w:space="0" w:color="auto"/>
+        <w:bottom w:val="single" w:sz="4" w:space="0" w:color="auto"/>
+        <w:right w:val="single" w:sz="4" w:space="0" w:color="auto"/>
+        <w:insideH w:val="single" w:sz="4" w:space="0" w:color="auto"/>
+        <w:insideV w:val="single" w:sz="4" w:space="0" w:color="auto"/>
+      </w:tblBorders>
+    </w:tblPr>
+  </w:style>
+  <w:style w:type="table" w:styleId="GridTable4-Accent1">
+    <w:name w:val="Grid Table 4 Accent 1"/>
+    <w:basedOn w:val="TableNormal"/>
+    <w:uiPriority w:val="49"/>
+    <w:rsid w:val="00F862BD"/>
+    <w:pPr>
+      <w:spacing w:after="0" w:line="240" w:lineRule="auto"/>
+    </w:pPr>
+    <w:tblPr>
+      <w:tblStyleRowBandSize w:val="1"/>
+      <w:tblStyleColBandSize w:val="1"/>
+      <w:tblBorders>
+        <w:top w:val="single" w:sz="4" w:space="0" w:color="9CC2E5" w:themeColor="accent1" w:themeTint="99"/>
+        <w:left w:val="single" w:sz="4" w:space="0" w:color="9CC2E5" w:themeColor="accent1" w:themeTint="99"/>
+        <w:bottom w:val="single" w:sz="4" w:space="0" w:color="9CC2E5" w:themeColor="accent1" w:themeTint="99"/>
+        <w:right w:val="single" w:sz="4" w:space="0" w:color="9CC2E5" w:themeColor="accent1" w:themeTint="99"/>
+        <w:insideH w:val="single" w:sz="4" w:space="0" w:color="9CC2E5" w:themeColor="accent1" w:themeTint="99"/>
+        <w:insideV w:val="single" w:sz="4" w:space="0" w:color="9CC2E5" w:themeColor="accent1" w:themeTint="99"/>
+      </w:tblBorders>
+    </w:tblPr>
+    <w:tblStylePr w:type="firstRow">
+      <w:rPr>
+        <w:b/>
+        <w:bCs/>
+        <w:color w:val="FFFFFF" w:themeColor="background1"/>
+      </w:rPr>
+      <w:tblPr/>
+      <w:tcPr>
+        <w:tcBorders>
+          <w:top w:val="single" w:sz="4" w:space="0" w:color="5B9BD5" w:themeColor="accent1"/>
+          <w:left w:val="single" w:sz="4" w:space="0" w:color="5B9BD5" w:themeColor="accent1"/>
+          <w:bottom w:val="single" w:sz="4" w:space="0" w:color="5B9BD5" w:themeColor="accent1"/>
+          <w:right w:val="single" w:sz="4" w:space="0" w:color="5B9BD5" w:themeColor="accent1"/>
+          <w:insideH w:val="nil"/>
+          <w:insideV w:val="nil"/>
+        </w:tcBorders>
+        <w:shd w:val="clear" w:color="auto" w:fill="5B9BD5" w:themeFill="accent1"/>
+      </w:tcPr>
+    </w:tblStylePr>
+    <w:tblStylePr w:type="lastRow">
+      <w:rPr>
+        <w:b/>
+        <w:bCs/>
+      </w:rPr>
+      <w:tblPr/>
+      <w:tcPr>
+        <w:tcBorders>
+          <w:top w:val="double" w:sz="4" w:space="0" w:color="5B9BD5" w:themeColor="accent1"/>
+        </w:tcBorders>
+      </w:tcPr>
+    </w:tblStylePr>
+    <w:tblStylePr w:type="firstCol">
+      <w:rPr>
+        <w:b/>
+        <w:bCs/>
+      </w:rPr>
+    </w:tblStylePr>
+    <w:tblStylePr w:type="lastCol">
+      <w:rPr>
+        <w:b/>
+        <w:bCs/>
+      </w:rPr>
+    </w:tblStylePr>
+    <w:tblStylePr w:type="band1Vert">
+      <w:tblPr/>
+      <w:tcPr>
+        <w:shd w:val="clear" w:color="auto" w:fill="DEEAF6" w:themeFill="accent1" w:themeFillTint="33"/>
+      </w:tcPr>
+    </w:tblStylePr>
+    <w:tblStylePr w:type="band1Horz">
+      <w:tblPr/>
+      <w:tcPr>
+        <w:shd w:val="clear" w:color="auto" w:fill="DEEAF6" w:themeFill="accent1" w:themeFillTint="33"/>
+      </w:tcPr>
+    </w:tblStylePr>
   </w:style>
 </w:styles>
 </file>

</xml_diff>

<commit_message>
task 3 and 7 -KV
</commit_message>
<xml_diff>
--- a/Documentation/Milestone1.docx
+++ b/Documentation/Milestone1.docx
@@ -1,6 +1,6 @@
 
 <file path=word/document.xml><?xml version="1.0" encoding="utf-8"?>
-<w:document xmlns:wpc="http://schemas.microsoft.com/office/word/2010/wordprocessingCanvas" xmlns:mc="http://schemas.openxmlformats.org/markup-compatibility/2006" xmlns:o="urn:schemas-microsoft-com:office:office" xmlns:r="http://schemas.openxmlformats.org/officeDocument/2006/relationships" xmlns:m="http://schemas.openxmlformats.org/officeDocument/2006/math" xmlns:v="urn:schemas-microsoft-com:vml" xmlns:wp14="http://schemas.microsoft.com/office/word/2010/wordprocessingDrawing" xmlns:wp="http://schemas.openxmlformats.org/drawingml/2006/wordprocessingDrawing" xmlns:w10="urn:schemas-microsoft-com:office:word" xmlns:w="http://schemas.openxmlformats.org/wordprocessingml/2006/main" xmlns:w14="http://schemas.microsoft.com/office/word/2010/wordml" xmlns:w15="http://schemas.microsoft.com/office/word/2012/wordml" xmlns:wpg="http://schemas.microsoft.com/office/word/2010/wordprocessingGroup" xmlns:wpi="http://schemas.microsoft.com/office/word/2010/wordprocessingInk" xmlns:wne="http://schemas.microsoft.com/office/word/2006/wordml" xmlns:wps="http://schemas.microsoft.com/office/word/2010/wordprocessingShape" mc:Ignorable="w14 w15 wp14">
+<w:document xmlns:wpc="http://schemas.microsoft.com/office/word/2010/wordprocessingCanvas" xmlns:mo="http://schemas.microsoft.com/office/mac/office/2008/main" xmlns:mc="http://schemas.openxmlformats.org/markup-compatibility/2006" xmlns:mv="urn:schemas-microsoft-com:mac:vml" xmlns:o="urn:schemas-microsoft-com:office:office" xmlns:r="http://schemas.openxmlformats.org/officeDocument/2006/relationships" xmlns:m="http://schemas.openxmlformats.org/officeDocument/2006/math" xmlns:v="urn:schemas-microsoft-com:vml" xmlns:wp14="http://schemas.microsoft.com/office/word/2010/wordprocessingDrawing" xmlns:wp="http://schemas.openxmlformats.org/drawingml/2006/wordprocessingDrawing" xmlns:w10="urn:schemas-microsoft-com:office:word" xmlns:w="http://schemas.openxmlformats.org/wordprocessingml/2006/main" xmlns:w14="http://schemas.microsoft.com/office/word/2010/wordml" xmlns:w15="http://schemas.microsoft.com/office/word/2012/wordml" xmlns:wpg="http://schemas.microsoft.com/office/word/2010/wordprocessingGroup" xmlns:wpi="http://schemas.microsoft.com/office/word/2010/wordprocessingInk" xmlns:wne="http://schemas.microsoft.com/office/word/2006/wordml" xmlns:wps="http://schemas.microsoft.com/office/word/2010/wordprocessingShape" mc:Ignorable="w14 w15 wp14">
   <w:body>
     <w:p>
       <w:pPr>
@@ -1077,32 +1077,449 @@
         <w:t>3. Data Definition</w:t>
       </w:r>
     </w:p>
+    <w:tbl>
+      <w:tblPr>
+        <w:tblStyle w:val="GridTable2-Accent1"/>
+        <w:tblW w:w="0" w:type="auto"/>
+        <w:tblLook w:val="04A0" w:firstRow="1" w:lastRow="0" w:firstColumn="1" w:lastColumn="0" w:noHBand="0" w:noVBand="1"/>
+      </w:tblPr>
+      <w:tblGrid>
+        <w:gridCol w:w="4675"/>
+        <w:gridCol w:w="4675"/>
+      </w:tblGrid>
+      <w:tr>
+        <w:trPr>
+          <w:cnfStyle w:val="100000000000" w:firstRow="1" w:lastRow="0" w:firstColumn="0" w:lastColumn="0" w:oddVBand="0" w:evenVBand="0" w:oddHBand="0" w:evenHBand="0" w:firstRowFirstColumn="0" w:firstRowLastColumn="0" w:lastRowFirstColumn="0" w:lastRowLastColumn="0"/>
+        </w:trPr>
+        <w:tc>
+          <w:tcPr>
+            <w:cnfStyle w:val="001000000000" w:firstRow="0" w:lastRow="0" w:firstColumn="1" w:lastColumn="0" w:oddVBand="0" w:evenVBand="0" w:oddHBand="0" w:evenHBand="0" w:firstRowFirstColumn="0" w:firstRowLastColumn="0" w:lastRowFirstColumn="0" w:lastRowLastColumn="0"/>
+            <w:tcW w:w="9350" w:type="dxa"/>
+            <w:gridSpan w:val="2"/>
+          </w:tcPr>
+          <w:p>
+            <w:pPr>
+              <w:jc w:val="center"/>
+              <w:rPr>
+                <w:rFonts w:ascii="Times New Roman" w:hAnsi="Times New Roman" w:cs="Times New Roman"/>
+                <w:sz w:val="22"/>
+                <w:szCs w:val="22"/>
+              </w:rPr>
+            </w:pPr>
+            <w:r>
+              <w:rPr>
+                <w:rFonts w:ascii="Times New Roman" w:hAnsi="Times New Roman" w:cs="Times New Roman"/>
+                <w:sz w:val="22"/>
+                <w:szCs w:val="22"/>
+              </w:rPr>
+              <w:t>Data Definitions</w:t>
+            </w:r>
+          </w:p>
+        </w:tc>
+      </w:tr>
+      <w:tr>
+        <w:trPr>
+          <w:cnfStyle w:val="000000100000" w:firstRow="0" w:lastRow="0" w:firstColumn="0" w:lastColumn="0" w:oddVBand="0" w:evenVBand="0" w:oddHBand="1" w:evenHBand="0" w:firstRowFirstColumn="0" w:firstRowLastColumn="0" w:lastRowFirstColumn="0" w:lastRowLastColumn="0"/>
+        </w:trPr>
+        <w:tc>
+          <w:tcPr>
+            <w:cnfStyle w:val="001000000000" w:firstRow="0" w:lastRow="0" w:firstColumn="1" w:lastColumn="0" w:oddVBand="0" w:evenVBand="0" w:oddHBand="0" w:evenHBand="0" w:firstRowFirstColumn="0" w:firstRowLastColumn="0" w:lastRowFirstColumn="0" w:lastRowLastColumn="0"/>
+            <w:tcW w:w="4675" w:type="dxa"/>
+          </w:tcPr>
+          <w:p>
+            <w:pPr>
+              <w:jc w:val="center"/>
+              <w:rPr>
+                <w:rFonts w:ascii="Times New Roman" w:hAnsi="Times New Roman" w:cs="Times New Roman"/>
+                <w:sz w:val="22"/>
+                <w:szCs w:val="22"/>
+              </w:rPr>
+            </w:pPr>
+            <w:r>
+              <w:rPr>
+                <w:rFonts w:ascii="Times New Roman" w:hAnsi="Times New Roman" w:cs="Times New Roman"/>
+                <w:sz w:val="22"/>
+                <w:szCs w:val="22"/>
+              </w:rPr>
+              <w:t>ESP8266</w:t>
+            </w:r>
+          </w:p>
+        </w:tc>
+        <w:tc>
+          <w:tcPr>
+            <w:tcW w:w="4675" w:type="dxa"/>
+          </w:tcPr>
+          <w:p>
+            <w:pPr>
+              <w:cnfStyle w:val="000000100000" w:firstRow="0" w:lastRow="0" w:firstColumn="0" w:lastColumn="0" w:oddVBand="0" w:evenVBand="0" w:oddHBand="1" w:evenHBand="0" w:firstRowFirstColumn="0" w:firstRowLastColumn="0" w:lastRowFirstColumn="0" w:lastRowLastColumn="0"/>
+              <w:rPr>
+                <w:rFonts w:ascii="Times New Roman" w:hAnsi="Times New Roman" w:cs="Times New Roman"/>
+                <w:sz w:val="22"/>
+                <w:szCs w:val="22"/>
+              </w:rPr>
+            </w:pPr>
+            <w:r>
+              <w:rPr>
+                <w:rFonts w:ascii="Times New Roman" w:hAnsi="Times New Roman" w:cs="Times New Roman"/>
+                <w:sz w:val="22"/>
+                <w:szCs w:val="22"/>
+              </w:rPr>
+              <w:t xml:space="preserve">A WI-FI enabled microcontroller </w:t>
+            </w:r>
+          </w:p>
+        </w:tc>
+      </w:tr>
+      <w:tr>
+        <w:tc>
+          <w:tcPr>
+            <w:cnfStyle w:val="001000000000" w:firstRow="0" w:lastRow="0" w:firstColumn="1" w:lastColumn="0" w:oddVBand="0" w:evenVBand="0" w:oddHBand="0" w:evenHBand="0" w:firstRowFirstColumn="0" w:firstRowLastColumn="0" w:lastRowFirstColumn="0" w:lastRowLastColumn="0"/>
+            <w:tcW w:w="4675" w:type="dxa"/>
+          </w:tcPr>
+          <w:p>
+            <w:pPr>
+              <w:jc w:val="center"/>
+              <w:rPr>
+                <w:rFonts w:ascii="Times New Roman" w:hAnsi="Times New Roman" w:cs="Times New Roman"/>
+                <w:sz w:val="22"/>
+                <w:szCs w:val="22"/>
+              </w:rPr>
+            </w:pPr>
+            <w:r>
+              <w:rPr>
+                <w:rFonts w:ascii="Times New Roman" w:hAnsi="Times New Roman" w:cs="Times New Roman"/>
+                <w:sz w:val="22"/>
+                <w:szCs w:val="22"/>
+              </w:rPr>
+              <w:t>E-</w:t>
+            </w:r>
+            <w:proofErr w:type="spellStart"/>
+            <w:r>
+              <w:rPr>
+                <w:rFonts w:ascii="Times New Roman" w:hAnsi="Times New Roman" w:cs="Times New Roman"/>
+                <w:sz w:val="22"/>
+                <w:szCs w:val="22"/>
+              </w:rPr>
+              <w:t>WeLink</w:t>
+            </w:r>
+            <w:proofErr w:type="spellEnd"/>
+            <w:r>
+              <w:rPr>
+                <w:rFonts w:ascii="Times New Roman" w:hAnsi="Times New Roman" w:cs="Times New Roman"/>
+                <w:sz w:val="22"/>
+                <w:szCs w:val="22"/>
+              </w:rPr>
+              <w:t xml:space="preserve"> (App)</w:t>
+            </w:r>
+          </w:p>
+        </w:tc>
+        <w:tc>
+          <w:tcPr>
+            <w:tcW w:w="4675" w:type="dxa"/>
+          </w:tcPr>
+          <w:p>
+            <w:pPr>
+              <w:tabs>
+                <w:tab w:val="left" w:pos="538"/>
+              </w:tabs>
+              <w:cnfStyle w:val="000000000000" w:firstRow="0" w:lastRow="0" w:firstColumn="0" w:lastColumn="0" w:oddVBand="0" w:evenVBand="0" w:oddHBand="0" w:evenHBand="0" w:firstRowFirstColumn="0" w:firstRowLastColumn="0" w:lastRowFirstColumn="0" w:lastRowLastColumn="0"/>
+              <w:rPr>
+                <w:rFonts w:ascii="Times New Roman" w:hAnsi="Times New Roman" w:cs="Times New Roman"/>
+                <w:sz w:val="22"/>
+                <w:szCs w:val="22"/>
+              </w:rPr>
+            </w:pPr>
+            <w:r>
+              <w:rPr>
+                <w:rFonts w:ascii="Times New Roman" w:hAnsi="Times New Roman" w:cs="Times New Roman"/>
+                <w:sz w:val="22"/>
+                <w:szCs w:val="22"/>
+              </w:rPr>
+              <w:t xml:space="preserve">A smart home remote control software that can remotely control hardware products regardless of its type and brand. </w:t>
+            </w:r>
+          </w:p>
+        </w:tc>
+      </w:tr>
+      <w:tr>
+        <w:trPr>
+          <w:cnfStyle w:val="000000100000" w:firstRow="0" w:lastRow="0" w:firstColumn="0" w:lastColumn="0" w:oddVBand="0" w:evenVBand="0" w:oddHBand="1" w:evenHBand="0" w:firstRowFirstColumn="0" w:firstRowLastColumn="0" w:lastRowFirstColumn="0" w:lastRowLastColumn="0"/>
+        </w:trPr>
+        <w:tc>
+          <w:tcPr>
+            <w:cnfStyle w:val="001000000000" w:firstRow="0" w:lastRow="0" w:firstColumn="1" w:lastColumn="0" w:oddVBand="0" w:evenVBand="0" w:oddHBand="0" w:evenHBand="0" w:firstRowFirstColumn="0" w:firstRowLastColumn="0" w:lastRowFirstColumn="0" w:lastRowLastColumn="0"/>
+            <w:tcW w:w="4675" w:type="dxa"/>
+          </w:tcPr>
+          <w:p>
+            <w:pPr>
+              <w:jc w:val="center"/>
+              <w:rPr>
+                <w:rFonts w:ascii="Times New Roman" w:hAnsi="Times New Roman" w:cs="Times New Roman"/>
+                <w:sz w:val="22"/>
+                <w:szCs w:val="22"/>
+              </w:rPr>
+            </w:pPr>
+            <w:r>
+              <w:rPr>
+                <w:rFonts w:ascii="Times New Roman" w:hAnsi="Times New Roman" w:cs="Times New Roman"/>
+                <w:sz w:val="22"/>
+                <w:szCs w:val="22"/>
+              </w:rPr>
+              <w:t>API</w:t>
+            </w:r>
+          </w:p>
+        </w:tc>
+        <w:tc>
+          <w:tcPr>
+            <w:tcW w:w="4675" w:type="dxa"/>
+          </w:tcPr>
+          <w:p>
+            <w:pPr>
+              <w:cnfStyle w:val="000000100000" w:firstRow="0" w:lastRow="0" w:firstColumn="0" w:lastColumn="0" w:oddVBand="0" w:evenVBand="0" w:oddHBand="1" w:evenHBand="0" w:firstRowFirstColumn="0" w:firstRowLastColumn="0" w:lastRowFirstColumn="0" w:lastRowLastColumn="0"/>
+              <w:rPr>
+                <w:rFonts w:ascii="Times New Roman" w:hAnsi="Times New Roman" w:cs="Times New Roman"/>
+                <w:sz w:val="22"/>
+                <w:szCs w:val="22"/>
+              </w:rPr>
+            </w:pPr>
+            <w:r>
+              <w:rPr>
+                <w:rFonts w:ascii="Times New Roman" w:hAnsi="Times New Roman" w:cs="Times New Roman"/>
+                <w:sz w:val="22"/>
+                <w:szCs w:val="22"/>
+              </w:rPr>
+              <w:t xml:space="preserve">(Aka application programming interface) is how a remote server communicates with a client. When </w:t>
+            </w:r>
+            <w:r>
+              <w:rPr>
+                <w:rFonts w:ascii="Times New Roman" w:hAnsi="Times New Roman" w:cs="Times New Roman"/>
+                <w:sz w:val="22"/>
+                <w:szCs w:val="22"/>
+              </w:rPr>
+              <w:lastRenderedPageBreak/>
+              <w:t>an API receives a request from a client, it transfers that data to the remote server, the server will then send a response back to the client based on the clients initial request through the API.</w:t>
+            </w:r>
+          </w:p>
+        </w:tc>
+      </w:tr>
+      <w:tr>
+        <w:tc>
+          <w:tcPr>
+            <w:cnfStyle w:val="001000000000" w:firstRow="0" w:lastRow="0" w:firstColumn="1" w:lastColumn="0" w:oddVBand="0" w:evenVBand="0" w:oddHBand="0" w:evenHBand="0" w:firstRowFirstColumn="0" w:firstRowLastColumn="0" w:lastRowFirstColumn="0" w:lastRowLastColumn="0"/>
+            <w:tcW w:w="4675" w:type="dxa"/>
+          </w:tcPr>
+          <w:p>
+            <w:pPr>
+              <w:jc w:val="center"/>
+              <w:rPr>
+                <w:rFonts w:ascii="Times New Roman" w:hAnsi="Times New Roman" w:cs="Times New Roman"/>
+                <w:sz w:val="22"/>
+                <w:szCs w:val="22"/>
+              </w:rPr>
+            </w:pPr>
+            <w:r>
+              <w:rPr>
+                <w:rFonts w:ascii="Times New Roman" w:hAnsi="Times New Roman" w:cs="Times New Roman"/>
+                <w:sz w:val="22"/>
+                <w:szCs w:val="22"/>
+              </w:rPr>
+              <w:lastRenderedPageBreak/>
+              <w:t>SDK</w:t>
+            </w:r>
+          </w:p>
+        </w:tc>
+        <w:tc>
+          <w:tcPr>
+            <w:tcW w:w="4675" w:type="dxa"/>
+          </w:tcPr>
+          <w:p>
+            <w:pPr>
+              <w:cnfStyle w:val="000000000000" w:firstRow="0" w:lastRow="0" w:firstColumn="0" w:lastColumn="0" w:oddVBand="0" w:evenVBand="0" w:oddHBand="0" w:evenHBand="0" w:firstRowFirstColumn="0" w:firstRowLastColumn="0" w:lastRowFirstColumn="0" w:lastRowLastColumn="0"/>
+              <w:rPr>
+                <w:rFonts w:ascii="Times New Roman" w:hAnsi="Times New Roman" w:cs="Times New Roman"/>
+                <w:sz w:val="22"/>
+                <w:szCs w:val="22"/>
+              </w:rPr>
+            </w:pPr>
+            <w:r>
+              <w:rPr>
+                <w:rFonts w:ascii="Times New Roman" w:hAnsi="Times New Roman" w:cs="Times New Roman"/>
+                <w:sz w:val="22"/>
+                <w:szCs w:val="22"/>
+              </w:rPr>
+              <w:t xml:space="preserve">(AKA software development kit) are tools used by developers in order to help them program applications for a specific operating system. </w:t>
+            </w:r>
+          </w:p>
+        </w:tc>
+      </w:tr>
+      <w:tr>
+        <w:trPr>
+          <w:cnfStyle w:val="000000100000" w:firstRow="0" w:lastRow="0" w:firstColumn="0" w:lastColumn="0" w:oddVBand="0" w:evenVBand="0" w:oddHBand="1" w:evenHBand="0" w:firstRowFirstColumn="0" w:firstRowLastColumn="0" w:lastRowFirstColumn="0" w:lastRowLastColumn="0"/>
+        </w:trPr>
+        <w:tc>
+          <w:tcPr>
+            <w:cnfStyle w:val="001000000000" w:firstRow="0" w:lastRow="0" w:firstColumn="1" w:lastColumn="0" w:oddVBand="0" w:evenVBand="0" w:oddHBand="0" w:evenHBand="0" w:firstRowFirstColumn="0" w:firstRowLastColumn="0" w:lastRowFirstColumn="0" w:lastRowLastColumn="0"/>
+            <w:tcW w:w="4675" w:type="dxa"/>
+          </w:tcPr>
+          <w:p>
+            <w:pPr>
+              <w:jc w:val="center"/>
+              <w:rPr>
+                <w:rFonts w:ascii="Times New Roman" w:hAnsi="Times New Roman" w:cs="Times New Roman"/>
+                <w:sz w:val="22"/>
+                <w:szCs w:val="22"/>
+              </w:rPr>
+            </w:pPr>
+            <w:r>
+              <w:rPr>
+                <w:rFonts w:ascii="Times New Roman" w:hAnsi="Times New Roman" w:cs="Times New Roman"/>
+                <w:sz w:val="22"/>
+                <w:szCs w:val="22"/>
+              </w:rPr>
+              <w:t>Frameworks</w:t>
+            </w:r>
+          </w:p>
+        </w:tc>
+        <w:tc>
+          <w:tcPr>
+            <w:tcW w:w="4675" w:type="dxa"/>
+          </w:tcPr>
+          <w:p>
+            <w:pPr>
+              <w:cnfStyle w:val="000000100000" w:firstRow="0" w:lastRow="0" w:firstColumn="0" w:lastColumn="0" w:oddVBand="0" w:evenVBand="0" w:oddHBand="1" w:evenHBand="0" w:firstRowFirstColumn="0" w:firstRowLastColumn="0" w:lastRowFirstColumn="0" w:lastRowLastColumn="0"/>
+              <w:rPr>
+                <w:rFonts w:ascii="Times New Roman" w:hAnsi="Times New Roman" w:cs="Times New Roman"/>
+                <w:sz w:val="22"/>
+                <w:szCs w:val="22"/>
+              </w:rPr>
+            </w:pPr>
+            <w:r>
+              <w:rPr>
+                <w:rFonts w:ascii="Times New Roman" w:hAnsi="Times New Roman" w:cs="Times New Roman"/>
+                <w:sz w:val="22"/>
+                <w:szCs w:val="22"/>
+              </w:rPr>
+              <w:t xml:space="preserve">A basic structure (or template) developers use in order to add a greater functionality to that system. </w:t>
+            </w:r>
+          </w:p>
+        </w:tc>
+      </w:tr>
+      <w:tr>
+        <w:tc>
+          <w:tcPr>
+            <w:cnfStyle w:val="001000000000" w:firstRow="0" w:lastRow="0" w:firstColumn="1" w:lastColumn="0" w:oddVBand="0" w:evenVBand="0" w:oddHBand="0" w:evenHBand="0" w:firstRowFirstColumn="0" w:firstRowLastColumn="0" w:lastRowFirstColumn="0" w:lastRowLastColumn="0"/>
+            <w:tcW w:w="4675" w:type="dxa"/>
+          </w:tcPr>
+          <w:p>
+            <w:pPr>
+              <w:jc w:val="center"/>
+              <w:rPr>
+                <w:rFonts w:ascii="Times New Roman" w:hAnsi="Times New Roman" w:cs="Times New Roman"/>
+                <w:sz w:val="22"/>
+                <w:szCs w:val="22"/>
+              </w:rPr>
+            </w:pPr>
+            <w:r>
+              <w:rPr>
+                <w:rFonts w:ascii="Times New Roman" w:hAnsi="Times New Roman" w:cs="Times New Roman"/>
+                <w:sz w:val="22"/>
+                <w:szCs w:val="22"/>
+              </w:rPr>
+              <w:t>Internet of Things</w:t>
+            </w:r>
+          </w:p>
+        </w:tc>
+        <w:tc>
+          <w:tcPr>
+            <w:tcW w:w="4675" w:type="dxa"/>
+          </w:tcPr>
+          <w:p>
+            <w:pPr>
+              <w:cnfStyle w:val="000000000000" w:firstRow="0" w:lastRow="0" w:firstColumn="0" w:lastColumn="0" w:oddVBand="0" w:evenVBand="0" w:oddHBand="0" w:evenHBand="0" w:firstRowFirstColumn="0" w:firstRowLastColumn="0" w:lastRowFirstColumn="0" w:lastRowLastColumn="0"/>
+              <w:rPr>
+                <w:rFonts w:ascii="Times New Roman" w:hAnsi="Times New Roman" w:cs="Times New Roman"/>
+                <w:sz w:val="22"/>
+                <w:szCs w:val="22"/>
+              </w:rPr>
+            </w:pPr>
+            <w:r>
+              <w:rPr>
+                <w:rFonts w:ascii="Times New Roman" w:hAnsi="Times New Roman" w:cs="Times New Roman"/>
+                <w:sz w:val="22"/>
+                <w:szCs w:val="22"/>
+              </w:rPr>
+              <w:t xml:space="preserve">The interconnection of everyday objects with computers via the internet. </w:t>
+            </w:r>
+          </w:p>
+        </w:tc>
+      </w:tr>
+      <w:tr>
+        <w:trPr>
+          <w:cnfStyle w:val="000000100000" w:firstRow="0" w:lastRow="0" w:firstColumn="0" w:lastColumn="0" w:oddVBand="0" w:evenVBand="0" w:oddHBand="1" w:evenHBand="0" w:firstRowFirstColumn="0" w:firstRowLastColumn="0" w:lastRowFirstColumn="0" w:lastRowLastColumn="0"/>
+        </w:trPr>
+        <w:tc>
+          <w:tcPr>
+            <w:cnfStyle w:val="001000000000" w:firstRow="0" w:lastRow="0" w:firstColumn="1" w:lastColumn="0" w:oddVBand="0" w:evenVBand="0" w:oddHBand="0" w:evenHBand="0" w:firstRowFirstColumn="0" w:firstRowLastColumn="0" w:lastRowFirstColumn="0" w:lastRowLastColumn="0"/>
+            <w:tcW w:w="4675" w:type="dxa"/>
+          </w:tcPr>
+          <w:p>
+            <w:pPr>
+              <w:jc w:val="center"/>
+              <w:rPr>
+                <w:rFonts w:ascii="Times New Roman" w:hAnsi="Times New Roman" w:cs="Times New Roman"/>
+                <w:sz w:val="22"/>
+                <w:szCs w:val="22"/>
+              </w:rPr>
+            </w:pPr>
+            <w:r>
+              <w:rPr>
+                <w:rFonts w:ascii="Times New Roman" w:hAnsi="Times New Roman" w:cs="Times New Roman"/>
+                <w:sz w:val="22"/>
+                <w:szCs w:val="22"/>
+              </w:rPr>
+              <w:t>Database</w:t>
+            </w:r>
+          </w:p>
+        </w:tc>
+        <w:tc>
+          <w:tcPr>
+            <w:tcW w:w="4675" w:type="dxa"/>
+          </w:tcPr>
+          <w:p>
+            <w:pPr>
+              <w:cnfStyle w:val="000000100000" w:firstRow="0" w:lastRow="0" w:firstColumn="0" w:lastColumn="0" w:oddVBand="0" w:evenVBand="0" w:oddHBand="1" w:evenHBand="0" w:firstRowFirstColumn="0" w:firstRowLastColumn="0" w:lastRowFirstColumn="0" w:lastRowLastColumn="0"/>
+              <w:rPr>
+                <w:rFonts w:ascii="Times New Roman" w:hAnsi="Times New Roman" w:cs="Times New Roman"/>
+                <w:sz w:val="22"/>
+                <w:szCs w:val="22"/>
+              </w:rPr>
+            </w:pPr>
+            <w:r>
+              <w:rPr>
+                <w:rFonts w:ascii="Times New Roman" w:hAnsi="Times New Roman" w:cs="Times New Roman"/>
+                <w:sz w:val="22"/>
+                <w:szCs w:val="22"/>
+              </w:rPr>
+              <w:t xml:space="preserve">A server used to store and organize information so that it can be easily accessed and managed </w:t>
+            </w:r>
+          </w:p>
+        </w:tc>
+      </w:tr>
+    </w:tbl>
     <w:p>
       <w:pPr>
-        <w:spacing w:after="120" w:line="480" w:lineRule="auto"/>
-        <w:ind w:firstLine="720"/>
-        <w:rPr>
-          <w:rFonts w:ascii="Times New Roman" w:hAnsi="Times New Roman" w:cs="Times New Roman"/>
-          <w:sz w:val="24"/>
-          <w:szCs w:val="24"/>
+        <w:rPr>
+          <w:rFonts w:ascii="Times New Roman" w:hAnsi="Times New Roman" w:cs="Times New Roman"/>
+          <w:b/>
         </w:rPr>
       </w:pPr>
-      <w:r>
-        <w:rPr>
-          <w:rFonts w:ascii="Times New Roman" w:hAnsi="Times New Roman" w:cs="Times New Roman"/>
-          <w:sz w:val="24"/>
-          <w:szCs w:val="24"/>
-        </w:rPr>
-        <w:t>[Fill In]</w:t>
-      </w:r>
     </w:p>
     <w:p>
       <w:pPr>
         <w:pStyle w:val="Heading1"/>
         <w:spacing w:after="120" w:line="480" w:lineRule="auto"/>
       </w:pPr>
-      <w:r>
-        <w:lastRenderedPageBreak/>
+      <w:bookmarkStart w:id="0" w:name="_GoBack"/>
+      <w:bookmarkEnd w:id="0"/>
+      <w:r>
         <w:t>4. Overview, scenarios, and use cases</w:t>
       </w:r>
     </w:p>
@@ -1164,8 +1581,6 @@
         </w:rPr>
         <w:t>Administrators would oversee the benches and allow benches to be used by students who do not meet the formal requirements to use a work bench.</w:t>
       </w:r>
-      <w:bookmarkStart w:id="0" w:name="_GoBack"/>
-      <w:bookmarkEnd w:id="0"/>
     </w:p>
     <w:p>
       <w:pPr>
@@ -1204,6 +1619,7 @@
         <w:spacing w:after="120" w:line="480" w:lineRule="auto"/>
       </w:pPr>
       <w:r>
+        <w:lastRenderedPageBreak/>
         <w:t xml:space="preserve">6. </w:t>
       </w:r>
       <w:r>
@@ -1247,25 +1663,670 @@
         <w:t>High-level system architecture</w:t>
       </w:r>
     </w:p>
-    <w:p>
-      <w:pPr>
-        <w:spacing w:after="120" w:line="480" w:lineRule="auto"/>
-        <w:ind w:firstLine="720"/>
-        <w:rPr>
-          <w:rFonts w:ascii="Times New Roman" w:hAnsi="Times New Roman" w:cs="Times New Roman"/>
-          <w:sz w:val="24"/>
-          <w:szCs w:val="24"/>
-        </w:rPr>
-      </w:pPr>
-      <w:r>
-        <w:rPr>
-          <w:rFonts w:ascii="Times New Roman" w:hAnsi="Times New Roman" w:cs="Times New Roman"/>
-          <w:sz w:val="24"/>
-          <w:szCs w:val="24"/>
-        </w:rPr>
-        <w:t>[Fill In]</w:t>
-      </w:r>
-    </w:p>
+    <w:tbl>
+      <w:tblPr>
+        <w:tblStyle w:val="GridTable2-Accent5"/>
+        <w:tblW w:w="0" w:type="auto"/>
+        <w:tblLook w:val="04A0" w:firstRow="1" w:lastRow="0" w:firstColumn="1" w:lastColumn="0" w:noHBand="0" w:noVBand="1"/>
+      </w:tblPr>
+      <w:tblGrid>
+        <w:gridCol w:w="1634"/>
+        <w:gridCol w:w="1558"/>
+        <w:gridCol w:w="1558"/>
+        <w:gridCol w:w="1559"/>
+        <w:gridCol w:w="1559"/>
+      </w:tblGrid>
+      <w:tr>
+        <w:trPr>
+          <w:cnfStyle w:val="100000000000" w:firstRow="1" w:lastRow="0" w:firstColumn="0" w:lastColumn="0" w:oddVBand="0" w:evenVBand="0" w:oddHBand="0" w:evenHBand="0" w:firstRowFirstColumn="0" w:firstRowLastColumn="0" w:lastRowFirstColumn="0" w:lastRowLastColumn="0"/>
+        </w:trPr>
+        <w:tc>
+          <w:tcPr>
+            <w:cnfStyle w:val="001000000000" w:firstRow="0" w:lastRow="0" w:firstColumn="1" w:lastColumn="0" w:oddVBand="0" w:evenVBand="0" w:oddHBand="0" w:evenHBand="0" w:firstRowFirstColumn="0" w:firstRowLastColumn="0" w:lastRowFirstColumn="0" w:lastRowLastColumn="0"/>
+            <w:tcW w:w="7868" w:type="dxa"/>
+            <w:gridSpan w:val="5"/>
+          </w:tcPr>
+          <w:p>
+            <w:pPr>
+              <w:jc w:val="center"/>
+              <w:rPr>
+                <w:rFonts w:ascii="Times New Roman" w:hAnsi="Times New Roman" w:cs="Times New Roman"/>
+                <w:sz w:val="22"/>
+                <w:szCs w:val="22"/>
+              </w:rPr>
+            </w:pPr>
+            <w:r>
+              <w:rPr>
+                <w:rFonts w:ascii="Times New Roman" w:hAnsi="Times New Roman" w:cs="Times New Roman"/>
+                <w:sz w:val="22"/>
+                <w:szCs w:val="22"/>
+              </w:rPr>
+              <w:t>High-Level System Architecture</w:t>
+            </w:r>
+          </w:p>
+        </w:tc>
+      </w:tr>
+      <w:tr>
+        <w:trPr>
+          <w:cnfStyle w:val="000000100000" w:firstRow="0" w:lastRow="0" w:firstColumn="0" w:lastColumn="0" w:oddVBand="0" w:evenVBand="0" w:oddHBand="1" w:evenHBand="0" w:firstRowFirstColumn="0" w:firstRowLastColumn="0" w:lastRowFirstColumn="0" w:lastRowLastColumn="0"/>
+        </w:trPr>
+        <w:tc>
+          <w:tcPr>
+            <w:cnfStyle w:val="001000000000" w:firstRow="0" w:lastRow="0" w:firstColumn="1" w:lastColumn="0" w:oddVBand="0" w:evenVBand="0" w:oddHBand="0" w:evenHBand="0" w:firstRowFirstColumn="0" w:firstRowLastColumn="0" w:lastRowFirstColumn="0" w:lastRowLastColumn="0"/>
+            <w:tcW w:w="1634" w:type="dxa"/>
+          </w:tcPr>
+          <w:p>
+            <w:pPr>
+              <w:jc w:val="center"/>
+              <w:rPr>
+                <w:rFonts w:ascii="Times New Roman" w:hAnsi="Times New Roman" w:cs="Times New Roman"/>
+                <w:sz w:val="22"/>
+                <w:szCs w:val="22"/>
+              </w:rPr>
+            </w:pPr>
+            <w:r>
+              <w:rPr>
+                <w:rFonts w:ascii="Times New Roman" w:hAnsi="Times New Roman" w:cs="Times New Roman"/>
+                <w:sz w:val="22"/>
+                <w:szCs w:val="22"/>
+              </w:rPr>
+              <w:t>Software Products/Tools</w:t>
+            </w:r>
+          </w:p>
+        </w:tc>
+        <w:tc>
+          <w:tcPr>
+            <w:tcW w:w="1558" w:type="dxa"/>
+          </w:tcPr>
+          <w:p>
+            <w:pPr>
+              <w:jc w:val="center"/>
+              <w:cnfStyle w:val="000000100000" w:firstRow="0" w:lastRow="0" w:firstColumn="0" w:lastColumn="0" w:oddVBand="0" w:evenVBand="0" w:oddHBand="1" w:evenHBand="0" w:firstRowFirstColumn="0" w:firstRowLastColumn="0" w:lastRowFirstColumn="0" w:lastRowLastColumn="0"/>
+              <w:rPr>
+                <w:rFonts w:ascii="Times New Roman" w:hAnsi="Times New Roman" w:cs="Times New Roman"/>
+                <w:b/>
+                <w:sz w:val="22"/>
+                <w:szCs w:val="22"/>
+              </w:rPr>
+            </w:pPr>
+            <w:r>
+              <w:rPr>
+                <w:rFonts w:ascii="Times New Roman" w:hAnsi="Times New Roman" w:cs="Times New Roman"/>
+                <w:b/>
+                <w:sz w:val="22"/>
+                <w:szCs w:val="22"/>
+              </w:rPr>
+              <w:t>Languages</w:t>
+            </w:r>
+          </w:p>
+        </w:tc>
+        <w:tc>
+          <w:tcPr>
+            <w:tcW w:w="1558" w:type="dxa"/>
+          </w:tcPr>
+          <w:p>
+            <w:pPr>
+              <w:jc w:val="center"/>
+              <w:cnfStyle w:val="000000100000" w:firstRow="0" w:lastRow="0" w:firstColumn="0" w:lastColumn="0" w:oddVBand="0" w:evenVBand="0" w:oddHBand="1" w:evenHBand="0" w:firstRowFirstColumn="0" w:firstRowLastColumn="0" w:lastRowFirstColumn="0" w:lastRowLastColumn="0"/>
+              <w:rPr>
+                <w:rFonts w:ascii="Times New Roman" w:hAnsi="Times New Roman" w:cs="Times New Roman"/>
+                <w:b/>
+                <w:sz w:val="22"/>
+                <w:szCs w:val="22"/>
+              </w:rPr>
+            </w:pPr>
+            <w:r>
+              <w:rPr>
+                <w:rFonts w:ascii="Times New Roman" w:hAnsi="Times New Roman" w:cs="Times New Roman"/>
+                <w:b/>
+                <w:sz w:val="22"/>
+                <w:szCs w:val="22"/>
+              </w:rPr>
+              <w:t>APIs</w:t>
+            </w:r>
+          </w:p>
+        </w:tc>
+        <w:tc>
+          <w:tcPr>
+            <w:tcW w:w="1559" w:type="dxa"/>
+          </w:tcPr>
+          <w:p>
+            <w:pPr>
+              <w:jc w:val="center"/>
+              <w:cnfStyle w:val="000000100000" w:firstRow="0" w:lastRow="0" w:firstColumn="0" w:lastColumn="0" w:oddVBand="0" w:evenVBand="0" w:oddHBand="1" w:evenHBand="0" w:firstRowFirstColumn="0" w:firstRowLastColumn="0" w:lastRowFirstColumn="0" w:lastRowLastColumn="0"/>
+              <w:rPr>
+                <w:rFonts w:ascii="Times New Roman" w:hAnsi="Times New Roman" w:cs="Times New Roman"/>
+                <w:b/>
+                <w:sz w:val="22"/>
+                <w:szCs w:val="22"/>
+              </w:rPr>
+            </w:pPr>
+            <w:r>
+              <w:rPr>
+                <w:rFonts w:ascii="Times New Roman" w:hAnsi="Times New Roman" w:cs="Times New Roman"/>
+                <w:b/>
+                <w:sz w:val="22"/>
+                <w:szCs w:val="22"/>
+              </w:rPr>
+              <w:t xml:space="preserve">Supported </w:t>
+            </w:r>
+            <w:proofErr w:type="spellStart"/>
+            <w:r>
+              <w:rPr>
+                <w:rFonts w:ascii="Times New Roman" w:hAnsi="Times New Roman" w:cs="Times New Roman"/>
+                <w:b/>
+                <w:sz w:val="22"/>
+                <w:szCs w:val="22"/>
+              </w:rPr>
+              <w:t>Browers</w:t>
+            </w:r>
+            <w:proofErr w:type="spellEnd"/>
+          </w:p>
+        </w:tc>
+        <w:tc>
+          <w:tcPr>
+            <w:tcW w:w="1559" w:type="dxa"/>
+          </w:tcPr>
+          <w:p>
+            <w:pPr>
+              <w:jc w:val="center"/>
+              <w:cnfStyle w:val="000000100000" w:firstRow="0" w:lastRow="0" w:firstColumn="0" w:lastColumn="0" w:oddVBand="0" w:evenVBand="0" w:oddHBand="1" w:evenHBand="0" w:firstRowFirstColumn="0" w:firstRowLastColumn="0" w:lastRowFirstColumn="0" w:lastRowLastColumn="0"/>
+              <w:rPr>
+                <w:rFonts w:ascii="Times New Roman" w:hAnsi="Times New Roman" w:cs="Times New Roman"/>
+                <w:b/>
+                <w:sz w:val="22"/>
+                <w:szCs w:val="22"/>
+              </w:rPr>
+            </w:pPr>
+            <w:r>
+              <w:rPr>
+                <w:rFonts w:ascii="Times New Roman" w:hAnsi="Times New Roman" w:cs="Times New Roman"/>
+                <w:b/>
+                <w:sz w:val="22"/>
+                <w:szCs w:val="22"/>
+              </w:rPr>
+              <w:t>Frameworks</w:t>
+            </w:r>
+          </w:p>
+        </w:tc>
+      </w:tr>
+      <w:tr>
+        <w:tc>
+          <w:tcPr>
+            <w:cnfStyle w:val="001000000000" w:firstRow="0" w:lastRow="0" w:firstColumn="1" w:lastColumn="0" w:oddVBand="0" w:evenVBand="0" w:oddHBand="0" w:evenHBand="0" w:firstRowFirstColumn="0" w:firstRowLastColumn="0" w:lastRowFirstColumn="0" w:lastRowLastColumn="0"/>
+            <w:tcW w:w="1634" w:type="dxa"/>
+          </w:tcPr>
+          <w:p>
+            <w:pPr>
+              <w:jc w:val="center"/>
+              <w:rPr>
+                <w:rFonts w:ascii="Times New Roman" w:hAnsi="Times New Roman" w:cs="Times New Roman"/>
+                <w:b w:val="0"/>
+                <w:sz w:val="22"/>
+                <w:szCs w:val="22"/>
+              </w:rPr>
+            </w:pPr>
+            <w:r>
+              <w:rPr>
+                <w:rFonts w:ascii="Times New Roman" w:hAnsi="Times New Roman" w:cs="Times New Roman"/>
+                <w:b w:val="0"/>
+                <w:sz w:val="22"/>
+                <w:szCs w:val="22"/>
+              </w:rPr>
+              <w:t>E-</w:t>
+            </w:r>
+            <w:proofErr w:type="spellStart"/>
+            <w:r>
+              <w:rPr>
+                <w:rFonts w:ascii="Times New Roman" w:hAnsi="Times New Roman" w:cs="Times New Roman"/>
+                <w:b w:val="0"/>
+                <w:sz w:val="22"/>
+                <w:szCs w:val="22"/>
+              </w:rPr>
+              <w:t>WeLink</w:t>
+            </w:r>
+            <w:proofErr w:type="spellEnd"/>
+            <w:r>
+              <w:rPr>
+                <w:rFonts w:ascii="Times New Roman" w:hAnsi="Times New Roman" w:cs="Times New Roman"/>
+                <w:b w:val="0"/>
+                <w:sz w:val="22"/>
+                <w:szCs w:val="22"/>
+              </w:rPr>
+              <w:t xml:space="preserve"> App</w:t>
+            </w:r>
+          </w:p>
+        </w:tc>
+        <w:tc>
+          <w:tcPr>
+            <w:tcW w:w="1558" w:type="dxa"/>
+          </w:tcPr>
+          <w:p>
+            <w:pPr>
+              <w:jc w:val="center"/>
+              <w:cnfStyle w:val="000000000000" w:firstRow="0" w:lastRow="0" w:firstColumn="0" w:lastColumn="0" w:oddVBand="0" w:evenVBand="0" w:oddHBand="0" w:evenHBand="0" w:firstRowFirstColumn="0" w:firstRowLastColumn="0" w:lastRowFirstColumn="0" w:lastRowLastColumn="0"/>
+              <w:rPr>
+                <w:rFonts w:ascii="Times New Roman" w:hAnsi="Times New Roman" w:cs="Times New Roman"/>
+                <w:sz w:val="22"/>
+                <w:szCs w:val="22"/>
+              </w:rPr>
+            </w:pPr>
+            <w:r>
+              <w:rPr>
+                <w:rFonts w:ascii="Times New Roman" w:hAnsi="Times New Roman" w:cs="Times New Roman"/>
+                <w:sz w:val="22"/>
+                <w:szCs w:val="22"/>
+              </w:rPr>
+              <w:t>Arduino Language</w:t>
+            </w:r>
+          </w:p>
+        </w:tc>
+        <w:tc>
+          <w:tcPr>
+            <w:tcW w:w="1558" w:type="dxa"/>
+          </w:tcPr>
+          <w:p>
+            <w:pPr>
+              <w:jc w:val="center"/>
+              <w:cnfStyle w:val="000000000000" w:firstRow="0" w:lastRow="0" w:firstColumn="0" w:lastColumn="0" w:oddVBand="0" w:evenVBand="0" w:oddHBand="0" w:evenHBand="0" w:firstRowFirstColumn="0" w:firstRowLastColumn="0" w:lastRowFirstColumn="0" w:lastRowLastColumn="0"/>
+              <w:rPr>
+                <w:rFonts w:ascii="Times New Roman" w:hAnsi="Times New Roman" w:cs="Times New Roman"/>
+                <w:sz w:val="22"/>
+                <w:szCs w:val="22"/>
+              </w:rPr>
+            </w:pPr>
+            <w:r>
+              <w:rPr>
+                <w:rFonts w:ascii="Times New Roman" w:hAnsi="Times New Roman" w:cs="Times New Roman"/>
+                <w:sz w:val="22"/>
+                <w:szCs w:val="22"/>
+              </w:rPr>
+              <w:t>E-</w:t>
+            </w:r>
+            <w:proofErr w:type="spellStart"/>
+            <w:r>
+              <w:rPr>
+                <w:rFonts w:ascii="Times New Roman" w:hAnsi="Times New Roman" w:cs="Times New Roman"/>
+                <w:sz w:val="22"/>
+                <w:szCs w:val="22"/>
+              </w:rPr>
+              <w:t>Welink</w:t>
+            </w:r>
+            <w:proofErr w:type="spellEnd"/>
+            <w:r>
+              <w:rPr>
+                <w:rFonts w:ascii="Times New Roman" w:hAnsi="Times New Roman" w:cs="Times New Roman"/>
+                <w:sz w:val="22"/>
+                <w:szCs w:val="22"/>
+              </w:rPr>
+              <w:t xml:space="preserve"> API</w:t>
+            </w:r>
+          </w:p>
+        </w:tc>
+        <w:tc>
+          <w:tcPr>
+            <w:tcW w:w="1559" w:type="dxa"/>
+          </w:tcPr>
+          <w:p>
+            <w:pPr>
+              <w:jc w:val="center"/>
+              <w:cnfStyle w:val="000000000000" w:firstRow="0" w:lastRow="0" w:firstColumn="0" w:lastColumn="0" w:oddVBand="0" w:evenVBand="0" w:oddHBand="0" w:evenHBand="0" w:firstRowFirstColumn="0" w:firstRowLastColumn="0" w:lastRowFirstColumn="0" w:lastRowLastColumn="0"/>
+              <w:rPr>
+                <w:rFonts w:ascii="Times New Roman" w:hAnsi="Times New Roman" w:cs="Times New Roman"/>
+                <w:sz w:val="22"/>
+                <w:szCs w:val="22"/>
+              </w:rPr>
+            </w:pPr>
+            <w:r>
+              <w:rPr>
+                <w:rFonts w:ascii="Times New Roman" w:hAnsi="Times New Roman" w:cs="Times New Roman"/>
+                <w:sz w:val="22"/>
+                <w:szCs w:val="22"/>
+              </w:rPr>
+              <w:t>Chrome</w:t>
+            </w:r>
+          </w:p>
+        </w:tc>
+        <w:tc>
+          <w:tcPr>
+            <w:tcW w:w="1559" w:type="dxa"/>
+          </w:tcPr>
+          <w:p>
+            <w:pPr>
+              <w:jc w:val="center"/>
+              <w:cnfStyle w:val="000000000000" w:firstRow="0" w:lastRow="0" w:firstColumn="0" w:lastColumn="0" w:oddVBand="0" w:evenVBand="0" w:oddHBand="0" w:evenHBand="0" w:firstRowFirstColumn="0" w:firstRowLastColumn="0" w:lastRowFirstColumn="0" w:lastRowLastColumn="0"/>
+              <w:rPr>
+                <w:rFonts w:ascii="Times New Roman" w:hAnsi="Times New Roman" w:cs="Times New Roman"/>
+                <w:sz w:val="22"/>
+                <w:szCs w:val="22"/>
+              </w:rPr>
+            </w:pPr>
+          </w:p>
+        </w:tc>
+      </w:tr>
+      <w:tr>
+        <w:trPr>
+          <w:cnfStyle w:val="000000100000" w:firstRow="0" w:lastRow="0" w:firstColumn="0" w:lastColumn="0" w:oddVBand="0" w:evenVBand="0" w:oddHBand="1" w:evenHBand="0" w:firstRowFirstColumn="0" w:firstRowLastColumn="0" w:lastRowFirstColumn="0" w:lastRowLastColumn="0"/>
+          <w:trHeight w:val="278"/>
+        </w:trPr>
+        <w:tc>
+          <w:tcPr>
+            <w:cnfStyle w:val="001000000000" w:firstRow="0" w:lastRow="0" w:firstColumn="1" w:lastColumn="0" w:oddVBand="0" w:evenVBand="0" w:oddHBand="0" w:evenHBand="0" w:firstRowFirstColumn="0" w:firstRowLastColumn="0" w:lastRowFirstColumn="0" w:lastRowLastColumn="0"/>
+            <w:tcW w:w="1634" w:type="dxa"/>
+          </w:tcPr>
+          <w:p>
+            <w:pPr>
+              <w:jc w:val="center"/>
+              <w:rPr>
+                <w:rFonts w:ascii="Times New Roman" w:hAnsi="Times New Roman" w:cs="Times New Roman"/>
+                <w:b w:val="0"/>
+                <w:sz w:val="22"/>
+                <w:szCs w:val="22"/>
+              </w:rPr>
+            </w:pPr>
+            <w:r>
+              <w:rPr>
+                <w:rFonts w:ascii="Times New Roman" w:hAnsi="Times New Roman" w:cs="Times New Roman"/>
+                <w:b w:val="0"/>
+                <w:sz w:val="22"/>
+                <w:szCs w:val="22"/>
+              </w:rPr>
+              <w:t>ESP8266</w:t>
+            </w:r>
+          </w:p>
+        </w:tc>
+        <w:tc>
+          <w:tcPr>
+            <w:tcW w:w="1558" w:type="dxa"/>
+          </w:tcPr>
+          <w:p>
+            <w:pPr>
+              <w:jc w:val="center"/>
+              <w:cnfStyle w:val="000000100000" w:firstRow="0" w:lastRow="0" w:firstColumn="0" w:lastColumn="0" w:oddVBand="0" w:evenVBand="0" w:oddHBand="1" w:evenHBand="0" w:firstRowFirstColumn="0" w:firstRowLastColumn="0" w:lastRowFirstColumn="0" w:lastRowLastColumn="0"/>
+              <w:rPr>
+                <w:rFonts w:ascii="Times New Roman" w:hAnsi="Times New Roman" w:cs="Times New Roman"/>
+                <w:sz w:val="22"/>
+                <w:szCs w:val="22"/>
+              </w:rPr>
+            </w:pPr>
+            <w:r>
+              <w:rPr>
+                <w:rFonts w:ascii="Times New Roman" w:hAnsi="Times New Roman" w:cs="Times New Roman"/>
+                <w:sz w:val="22"/>
+                <w:szCs w:val="22"/>
+              </w:rPr>
+              <w:t>HTML</w:t>
+            </w:r>
+          </w:p>
+        </w:tc>
+        <w:tc>
+          <w:tcPr>
+            <w:tcW w:w="1558" w:type="dxa"/>
+          </w:tcPr>
+          <w:p>
+            <w:pPr>
+              <w:jc w:val="center"/>
+              <w:cnfStyle w:val="000000100000" w:firstRow="0" w:lastRow="0" w:firstColumn="0" w:lastColumn="0" w:oddVBand="0" w:evenVBand="0" w:oddHBand="1" w:evenHBand="0" w:firstRowFirstColumn="0" w:firstRowLastColumn="0" w:lastRowFirstColumn="0" w:lastRowLastColumn="0"/>
+              <w:rPr>
+                <w:rFonts w:ascii="Times New Roman" w:hAnsi="Times New Roman" w:cs="Times New Roman"/>
+                <w:sz w:val="22"/>
+                <w:szCs w:val="22"/>
+              </w:rPr>
+            </w:pPr>
+          </w:p>
+        </w:tc>
+        <w:tc>
+          <w:tcPr>
+            <w:tcW w:w="1559" w:type="dxa"/>
+          </w:tcPr>
+          <w:p>
+            <w:pPr>
+              <w:jc w:val="center"/>
+              <w:cnfStyle w:val="000000100000" w:firstRow="0" w:lastRow="0" w:firstColumn="0" w:lastColumn="0" w:oddVBand="0" w:evenVBand="0" w:oddHBand="1" w:evenHBand="0" w:firstRowFirstColumn="0" w:firstRowLastColumn="0" w:lastRowFirstColumn="0" w:lastRowLastColumn="0"/>
+              <w:rPr>
+                <w:rFonts w:ascii="Times New Roman" w:hAnsi="Times New Roman" w:cs="Times New Roman"/>
+                <w:sz w:val="22"/>
+                <w:szCs w:val="22"/>
+              </w:rPr>
+            </w:pPr>
+            <w:r>
+              <w:rPr>
+                <w:rFonts w:ascii="Times New Roman" w:hAnsi="Times New Roman" w:cs="Times New Roman"/>
+                <w:sz w:val="22"/>
+                <w:szCs w:val="22"/>
+              </w:rPr>
+              <w:t>Safari</w:t>
+            </w:r>
+          </w:p>
+        </w:tc>
+        <w:tc>
+          <w:tcPr>
+            <w:tcW w:w="1559" w:type="dxa"/>
+          </w:tcPr>
+          <w:p>
+            <w:pPr>
+              <w:jc w:val="center"/>
+              <w:cnfStyle w:val="000000100000" w:firstRow="0" w:lastRow="0" w:firstColumn="0" w:lastColumn="0" w:oddVBand="0" w:evenVBand="0" w:oddHBand="1" w:evenHBand="0" w:firstRowFirstColumn="0" w:firstRowLastColumn="0" w:lastRowFirstColumn="0" w:lastRowLastColumn="0"/>
+              <w:rPr>
+                <w:rFonts w:ascii="Times New Roman" w:hAnsi="Times New Roman" w:cs="Times New Roman"/>
+                <w:sz w:val="22"/>
+                <w:szCs w:val="22"/>
+              </w:rPr>
+            </w:pPr>
+          </w:p>
+        </w:tc>
+      </w:tr>
+      <w:tr>
+        <w:tc>
+          <w:tcPr>
+            <w:cnfStyle w:val="001000000000" w:firstRow="0" w:lastRow="0" w:firstColumn="1" w:lastColumn="0" w:oddVBand="0" w:evenVBand="0" w:oddHBand="0" w:evenHBand="0" w:firstRowFirstColumn="0" w:firstRowLastColumn="0" w:lastRowFirstColumn="0" w:lastRowLastColumn="0"/>
+            <w:tcW w:w="1634" w:type="dxa"/>
+          </w:tcPr>
+          <w:p>
+            <w:pPr>
+              <w:jc w:val="center"/>
+              <w:rPr>
+                <w:rFonts w:ascii="Times New Roman" w:hAnsi="Times New Roman" w:cs="Times New Roman"/>
+                <w:b w:val="0"/>
+                <w:sz w:val="22"/>
+                <w:szCs w:val="22"/>
+              </w:rPr>
+            </w:pPr>
+            <w:r>
+              <w:rPr>
+                <w:rFonts w:ascii="Times New Roman" w:hAnsi="Times New Roman" w:cs="Times New Roman"/>
+                <w:b w:val="0"/>
+                <w:sz w:val="22"/>
+                <w:szCs w:val="22"/>
+              </w:rPr>
+              <w:t xml:space="preserve">SONOFF Modules </w:t>
+            </w:r>
+          </w:p>
+        </w:tc>
+        <w:tc>
+          <w:tcPr>
+            <w:tcW w:w="1558" w:type="dxa"/>
+          </w:tcPr>
+          <w:p>
+            <w:pPr>
+              <w:jc w:val="center"/>
+              <w:cnfStyle w:val="000000000000" w:firstRow="0" w:lastRow="0" w:firstColumn="0" w:lastColumn="0" w:oddVBand="0" w:evenVBand="0" w:oddHBand="0" w:evenHBand="0" w:firstRowFirstColumn="0" w:firstRowLastColumn="0" w:lastRowFirstColumn="0" w:lastRowLastColumn="0"/>
+              <w:rPr>
+                <w:rFonts w:ascii="Times New Roman" w:hAnsi="Times New Roman" w:cs="Times New Roman"/>
+                <w:sz w:val="22"/>
+                <w:szCs w:val="22"/>
+              </w:rPr>
+            </w:pPr>
+            <w:r>
+              <w:rPr>
+                <w:rFonts w:ascii="Times New Roman" w:hAnsi="Times New Roman" w:cs="Times New Roman"/>
+                <w:sz w:val="22"/>
+                <w:szCs w:val="22"/>
+              </w:rPr>
+              <w:t>CSS</w:t>
+            </w:r>
+          </w:p>
+        </w:tc>
+        <w:tc>
+          <w:tcPr>
+            <w:tcW w:w="1558" w:type="dxa"/>
+          </w:tcPr>
+          <w:p>
+            <w:pPr>
+              <w:jc w:val="center"/>
+              <w:cnfStyle w:val="000000000000" w:firstRow="0" w:lastRow="0" w:firstColumn="0" w:lastColumn="0" w:oddVBand="0" w:evenVBand="0" w:oddHBand="0" w:evenHBand="0" w:firstRowFirstColumn="0" w:firstRowLastColumn="0" w:lastRowFirstColumn="0" w:lastRowLastColumn="0"/>
+              <w:rPr>
+                <w:rFonts w:ascii="Times New Roman" w:hAnsi="Times New Roman" w:cs="Times New Roman"/>
+                <w:sz w:val="22"/>
+                <w:szCs w:val="22"/>
+              </w:rPr>
+            </w:pPr>
+          </w:p>
+        </w:tc>
+        <w:tc>
+          <w:tcPr>
+            <w:tcW w:w="1559" w:type="dxa"/>
+          </w:tcPr>
+          <w:p>
+            <w:pPr>
+              <w:jc w:val="center"/>
+              <w:cnfStyle w:val="000000000000" w:firstRow="0" w:lastRow="0" w:firstColumn="0" w:lastColumn="0" w:oddVBand="0" w:evenVBand="0" w:oddHBand="0" w:evenHBand="0" w:firstRowFirstColumn="0" w:firstRowLastColumn="0" w:lastRowFirstColumn="0" w:lastRowLastColumn="0"/>
+              <w:rPr>
+                <w:rFonts w:ascii="Times New Roman" w:hAnsi="Times New Roman" w:cs="Times New Roman"/>
+                <w:sz w:val="22"/>
+                <w:szCs w:val="22"/>
+              </w:rPr>
+            </w:pPr>
+            <w:r>
+              <w:rPr>
+                <w:rFonts w:ascii="Times New Roman" w:hAnsi="Times New Roman" w:cs="Times New Roman"/>
+                <w:sz w:val="22"/>
+                <w:szCs w:val="22"/>
+              </w:rPr>
+              <w:t>Firefox</w:t>
+            </w:r>
+          </w:p>
+        </w:tc>
+        <w:tc>
+          <w:tcPr>
+            <w:tcW w:w="1559" w:type="dxa"/>
+          </w:tcPr>
+          <w:p>
+            <w:pPr>
+              <w:jc w:val="center"/>
+              <w:cnfStyle w:val="000000000000" w:firstRow="0" w:lastRow="0" w:firstColumn="0" w:lastColumn="0" w:oddVBand="0" w:evenVBand="0" w:oddHBand="0" w:evenHBand="0" w:firstRowFirstColumn="0" w:firstRowLastColumn="0" w:lastRowFirstColumn="0" w:lastRowLastColumn="0"/>
+              <w:rPr>
+                <w:rFonts w:ascii="Times New Roman" w:hAnsi="Times New Roman" w:cs="Times New Roman"/>
+                <w:sz w:val="22"/>
+                <w:szCs w:val="22"/>
+              </w:rPr>
+            </w:pPr>
+          </w:p>
+        </w:tc>
+      </w:tr>
+      <w:tr>
+        <w:trPr>
+          <w:cnfStyle w:val="000000100000" w:firstRow="0" w:lastRow="0" w:firstColumn="0" w:lastColumn="0" w:oddVBand="0" w:evenVBand="0" w:oddHBand="1" w:evenHBand="0" w:firstRowFirstColumn="0" w:firstRowLastColumn="0" w:lastRowFirstColumn="0" w:lastRowLastColumn="0"/>
+        </w:trPr>
+        <w:tc>
+          <w:tcPr>
+            <w:cnfStyle w:val="001000000000" w:firstRow="0" w:lastRow="0" w:firstColumn="1" w:lastColumn="0" w:oddVBand="0" w:evenVBand="0" w:oddHBand="0" w:evenHBand="0" w:firstRowFirstColumn="0" w:firstRowLastColumn="0" w:lastRowFirstColumn="0" w:lastRowLastColumn="0"/>
+            <w:tcW w:w="1634" w:type="dxa"/>
+          </w:tcPr>
+          <w:p>
+            <w:pPr>
+              <w:jc w:val="center"/>
+              <w:rPr>
+                <w:rFonts w:ascii="Times New Roman" w:hAnsi="Times New Roman" w:cs="Times New Roman"/>
+                <w:b w:val="0"/>
+                <w:sz w:val="22"/>
+                <w:szCs w:val="22"/>
+              </w:rPr>
+            </w:pPr>
+          </w:p>
+        </w:tc>
+        <w:tc>
+          <w:tcPr>
+            <w:tcW w:w="1558" w:type="dxa"/>
+          </w:tcPr>
+          <w:p>
+            <w:pPr>
+              <w:jc w:val="center"/>
+              <w:cnfStyle w:val="000000100000" w:firstRow="0" w:lastRow="0" w:firstColumn="0" w:lastColumn="0" w:oddVBand="0" w:evenVBand="0" w:oddHBand="1" w:evenHBand="0" w:firstRowFirstColumn="0" w:firstRowLastColumn="0" w:lastRowFirstColumn="0" w:lastRowLastColumn="0"/>
+              <w:rPr>
+                <w:rFonts w:ascii="Times New Roman" w:hAnsi="Times New Roman" w:cs="Times New Roman"/>
+                <w:sz w:val="22"/>
+                <w:szCs w:val="22"/>
+              </w:rPr>
+            </w:pPr>
+            <w:r>
+              <w:rPr>
+                <w:rFonts w:ascii="Times New Roman" w:hAnsi="Times New Roman" w:cs="Times New Roman"/>
+                <w:sz w:val="22"/>
+                <w:szCs w:val="22"/>
+              </w:rPr>
+              <w:t>PHP</w:t>
+            </w:r>
+          </w:p>
+        </w:tc>
+        <w:tc>
+          <w:tcPr>
+            <w:tcW w:w="1558" w:type="dxa"/>
+          </w:tcPr>
+          <w:p>
+            <w:pPr>
+              <w:jc w:val="center"/>
+              <w:cnfStyle w:val="000000100000" w:firstRow="0" w:lastRow="0" w:firstColumn="0" w:lastColumn="0" w:oddVBand="0" w:evenVBand="0" w:oddHBand="1" w:evenHBand="0" w:firstRowFirstColumn="0" w:firstRowLastColumn="0" w:lastRowFirstColumn="0" w:lastRowLastColumn="0"/>
+              <w:rPr>
+                <w:rFonts w:ascii="Times New Roman" w:hAnsi="Times New Roman" w:cs="Times New Roman"/>
+                <w:sz w:val="22"/>
+                <w:szCs w:val="22"/>
+              </w:rPr>
+            </w:pPr>
+          </w:p>
+        </w:tc>
+        <w:tc>
+          <w:tcPr>
+            <w:tcW w:w="1559" w:type="dxa"/>
+          </w:tcPr>
+          <w:p>
+            <w:pPr>
+              <w:jc w:val="center"/>
+              <w:cnfStyle w:val="000000100000" w:firstRow="0" w:lastRow="0" w:firstColumn="0" w:lastColumn="0" w:oddVBand="0" w:evenVBand="0" w:oddHBand="1" w:evenHBand="0" w:firstRowFirstColumn="0" w:firstRowLastColumn="0" w:lastRowFirstColumn="0" w:lastRowLastColumn="0"/>
+              <w:rPr>
+                <w:rFonts w:ascii="Times New Roman" w:hAnsi="Times New Roman" w:cs="Times New Roman"/>
+                <w:sz w:val="22"/>
+                <w:szCs w:val="22"/>
+              </w:rPr>
+            </w:pPr>
+            <w:r>
+              <w:rPr>
+                <w:rFonts w:ascii="Times New Roman" w:hAnsi="Times New Roman" w:cs="Times New Roman"/>
+                <w:sz w:val="22"/>
+                <w:szCs w:val="22"/>
+              </w:rPr>
+              <w:t>Mobil Web browsers (ex: Samsung Internet)</w:t>
+            </w:r>
+          </w:p>
+        </w:tc>
+        <w:tc>
+          <w:tcPr>
+            <w:tcW w:w="1559" w:type="dxa"/>
+          </w:tcPr>
+          <w:p>
+            <w:pPr>
+              <w:jc w:val="center"/>
+              <w:cnfStyle w:val="000000100000" w:firstRow="0" w:lastRow="0" w:firstColumn="0" w:lastColumn="0" w:oddVBand="0" w:evenVBand="0" w:oddHBand="1" w:evenHBand="0" w:firstRowFirstColumn="0" w:firstRowLastColumn="0" w:lastRowFirstColumn="0" w:lastRowLastColumn="0"/>
+              <w:rPr>
+                <w:rFonts w:ascii="Times New Roman" w:hAnsi="Times New Roman" w:cs="Times New Roman"/>
+                <w:sz w:val="22"/>
+                <w:szCs w:val="22"/>
+              </w:rPr>
+            </w:pPr>
+          </w:p>
+        </w:tc>
+      </w:tr>
+    </w:tbl>
     <w:p>
       <w:pPr>
         <w:pStyle w:val="Heading1"/>
@@ -1275,7 +2336,6 @@
         </w:rPr>
       </w:pPr>
       <w:r>
-        <w:lastRenderedPageBreak/>
         <w:t xml:space="preserve">8. </w:t>
       </w:r>
       <w:r>
@@ -1629,6 +2689,7 @@
                 <w:sz w:val="24"/>
                 <w:szCs w:val="24"/>
               </w:rPr>
+              <w:lastRenderedPageBreak/>
               <w:t>Front and back end team leads chosen</w:t>
             </w:r>
           </w:p>
@@ -1916,7 +2977,7 @@
       </w:pPr>
     </w:pPrDefault>
   </w:docDefaults>
-  <w:latentStyles w:defLockedState="0" w:defUIPriority="99" w:defSemiHidden="0" w:defUnhideWhenUsed="0" w:defQFormat="0" w:count="371">
+  <w:latentStyles w:defLockedState="0" w:defUIPriority="99" w:defSemiHidden="0" w:defUnhideWhenUsed="0" w:defQFormat="0" w:count="380">
     <w:lsdException w:name="Normal" w:uiPriority="0" w:qFormat="1"/>
     <w:lsdException w:name="heading 1" w:uiPriority="9" w:qFormat="1"/>
     <w:lsdException w:name="heading 2" w:semiHidden="1" w:uiPriority="9" w:unhideWhenUsed="1" w:qFormat="1"/>
@@ -2363,6 +3424,7 @@
       <w:spacing w:after="0" w:line="240" w:lineRule="auto"/>
     </w:pPr>
     <w:tblPr>
+      <w:tblInd w:w="0" w:type="dxa"/>
       <w:tblBorders>
         <w:top w:val="single" w:sz="4" w:space="0" w:color="auto"/>
         <w:left w:val="single" w:sz="4" w:space="0" w:color="auto"/>
@@ -2371,6 +3433,12 @@
         <w:insideH w:val="single" w:sz="4" w:space="0" w:color="auto"/>
         <w:insideV w:val="single" w:sz="4" w:space="0" w:color="auto"/>
       </w:tblBorders>
+      <w:tblCellMar>
+        <w:top w:w="0" w:type="dxa"/>
+        <w:left w:w="108" w:type="dxa"/>
+        <w:bottom w:w="0" w:type="dxa"/>
+        <w:right w:w="108" w:type="dxa"/>
+      </w:tblCellMar>
     </w:tblPr>
   </w:style>
   <w:style w:type="table" w:styleId="GridTable4-Accent1">
@@ -2384,6 +3452,7 @@
     <w:tblPr>
       <w:tblStyleRowBandSize w:val="1"/>
       <w:tblStyleColBandSize w:val="1"/>
+      <w:tblInd w:w="0" w:type="dxa"/>
       <w:tblBorders>
         <w:top w:val="single" w:sz="4" w:space="0" w:color="9CC2E5" w:themeColor="accent1" w:themeTint="99"/>
         <w:left w:val="single" w:sz="4" w:space="0" w:color="9CC2E5" w:themeColor="accent1" w:themeTint="99"/>
@@ -2392,6 +3461,12 @@
         <w:insideH w:val="single" w:sz="4" w:space="0" w:color="9CC2E5" w:themeColor="accent1" w:themeTint="99"/>
         <w:insideV w:val="single" w:sz="4" w:space="0" w:color="9CC2E5" w:themeColor="accent1" w:themeTint="99"/>
       </w:tblBorders>
+      <w:tblCellMar>
+        <w:top w:w="0" w:type="dxa"/>
+        <w:left w:w="108" w:type="dxa"/>
+        <w:bottom w:w="0" w:type="dxa"/>
+        <w:right w:w="108" w:type="dxa"/>
+      </w:tblCellMar>
     </w:tblPr>
     <w:tblStylePr w:type="firstRow">
       <w:rPr>
@@ -2422,6 +3497,178 @@
         <w:tcBorders>
           <w:top w:val="double" w:sz="4" w:space="0" w:color="5B9BD5" w:themeColor="accent1"/>
         </w:tcBorders>
+      </w:tcPr>
+    </w:tblStylePr>
+    <w:tblStylePr w:type="firstCol">
+      <w:rPr>
+        <w:b/>
+        <w:bCs/>
+      </w:rPr>
+    </w:tblStylePr>
+    <w:tblStylePr w:type="lastCol">
+      <w:rPr>
+        <w:b/>
+        <w:bCs/>
+      </w:rPr>
+    </w:tblStylePr>
+    <w:tblStylePr w:type="band1Vert">
+      <w:tblPr/>
+      <w:tcPr>
+        <w:shd w:val="clear" w:color="auto" w:fill="DEEAF6" w:themeFill="accent1" w:themeFillTint="33"/>
+      </w:tcPr>
+    </w:tblStylePr>
+    <w:tblStylePr w:type="band1Horz">
+      <w:tblPr/>
+      <w:tcPr>
+        <w:shd w:val="clear" w:color="auto" w:fill="DEEAF6" w:themeFill="accent1" w:themeFillTint="33"/>
+      </w:tcPr>
+    </w:tblStylePr>
+  </w:style>
+  <w:style w:type="table" w:styleId="GridTable2-Accent5">
+    <w:name w:val="Grid Table 2 Accent 5"/>
+    <w:basedOn w:val="TableNormal"/>
+    <w:uiPriority w:val="47"/>
+    <w:rsid w:val="00373D6C"/>
+    <w:pPr>
+      <w:spacing w:after="0" w:line="240" w:lineRule="auto"/>
+    </w:pPr>
+    <w:rPr>
+      <w:sz w:val="24"/>
+      <w:szCs w:val="24"/>
+    </w:rPr>
+    <w:tblPr>
+      <w:tblStyleRowBandSize w:val="1"/>
+      <w:tblStyleColBandSize w:val="1"/>
+      <w:tblInd w:w="0" w:type="dxa"/>
+      <w:tblBorders>
+        <w:top w:val="single" w:sz="2" w:space="0" w:color="8EAADB" w:themeColor="accent5" w:themeTint="99"/>
+        <w:bottom w:val="single" w:sz="2" w:space="0" w:color="8EAADB" w:themeColor="accent5" w:themeTint="99"/>
+        <w:insideH w:val="single" w:sz="2" w:space="0" w:color="8EAADB" w:themeColor="accent5" w:themeTint="99"/>
+        <w:insideV w:val="single" w:sz="2" w:space="0" w:color="8EAADB" w:themeColor="accent5" w:themeTint="99"/>
+      </w:tblBorders>
+      <w:tblCellMar>
+        <w:top w:w="0" w:type="dxa"/>
+        <w:left w:w="108" w:type="dxa"/>
+        <w:bottom w:w="0" w:type="dxa"/>
+        <w:right w:w="108" w:type="dxa"/>
+      </w:tblCellMar>
+    </w:tblPr>
+    <w:tblStylePr w:type="firstRow">
+      <w:rPr>
+        <w:b/>
+        <w:bCs/>
+      </w:rPr>
+      <w:tblPr/>
+      <w:tcPr>
+        <w:tcBorders>
+          <w:top w:val="nil"/>
+          <w:bottom w:val="single" w:sz="12" w:space="0" w:color="8EAADB" w:themeColor="accent5" w:themeTint="99"/>
+          <w:insideH w:val="nil"/>
+          <w:insideV w:val="nil"/>
+        </w:tcBorders>
+        <w:shd w:val="clear" w:color="auto" w:fill="FFFFFF" w:themeFill="background1"/>
+      </w:tcPr>
+    </w:tblStylePr>
+    <w:tblStylePr w:type="lastRow">
+      <w:rPr>
+        <w:b/>
+        <w:bCs/>
+      </w:rPr>
+      <w:tblPr/>
+      <w:tcPr>
+        <w:tcBorders>
+          <w:top w:val="double" w:sz="2" w:space="0" w:color="8EAADB" w:themeColor="accent5" w:themeTint="99"/>
+          <w:bottom w:val="nil"/>
+          <w:insideH w:val="nil"/>
+          <w:insideV w:val="nil"/>
+        </w:tcBorders>
+        <w:shd w:val="clear" w:color="auto" w:fill="FFFFFF" w:themeFill="background1"/>
+      </w:tcPr>
+    </w:tblStylePr>
+    <w:tblStylePr w:type="firstCol">
+      <w:rPr>
+        <w:b/>
+        <w:bCs/>
+      </w:rPr>
+    </w:tblStylePr>
+    <w:tblStylePr w:type="lastCol">
+      <w:rPr>
+        <w:b/>
+        <w:bCs/>
+      </w:rPr>
+    </w:tblStylePr>
+    <w:tblStylePr w:type="band1Vert">
+      <w:tblPr/>
+      <w:tcPr>
+        <w:shd w:val="clear" w:color="auto" w:fill="D9E2F3" w:themeFill="accent5" w:themeFillTint="33"/>
+      </w:tcPr>
+    </w:tblStylePr>
+    <w:tblStylePr w:type="band1Horz">
+      <w:tblPr/>
+      <w:tcPr>
+        <w:shd w:val="clear" w:color="auto" w:fill="D9E2F3" w:themeFill="accent5" w:themeFillTint="33"/>
+      </w:tcPr>
+    </w:tblStylePr>
+  </w:style>
+  <w:style w:type="table" w:styleId="GridTable2-Accent1">
+    <w:name w:val="Grid Table 2 Accent 1"/>
+    <w:basedOn w:val="TableNormal"/>
+    <w:uiPriority w:val="47"/>
+    <w:rsid w:val="00373D6C"/>
+    <w:pPr>
+      <w:spacing w:after="0" w:line="240" w:lineRule="auto"/>
+    </w:pPr>
+    <w:rPr>
+      <w:sz w:val="24"/>
+      <w:szCs w:val="24"/>
+    </w:rPr>
+    <w:tblPr>
+      <w:tblStyleRowBandSize w:val="1"/>
+      <w:tblStyleColBandSize w:val="1"/>
+      <w:tblInd w:w="0" w:type="dxa"/>
+      <w:tblBorders>
+        <w:top w:val="single" w:sz="2" w:space="0" w:color="9CC2E5" w:themeColor="accent1" w:themeTint="99"/>
+        <w:bottom w:val="single" w:sz="2" w:space="0" w:color="9CC2E5" w:themeColor="accent1" w:themeTint="99"/>
+        <w:insideH w:val="single" w:sz="2" w:space="0" w:color="9CC2E5" w:themeColor="accent1" w:themeTint="99"/>
+        <w:insideV w:val="single" w:sz="2" w:space="0" w:color="9CC2E5" w:themeColor="accent1" w:themeTint="99"/>
+      </w:tblBorders>
+      <w:tblCellMar>
+        <w:top w:w="0" w:type="dxa"/>
+        <w:left w:w="108" w:type="dxa"/>
+        <w:bottom w:w="0" w:type="dxa"/>
+        <w:right w:w="108" w:type="dxa"/>
+      </w:tblCellMar>
+    </w:tblPr>
+    <w:tblStylePr w:type="firstRow">
+      <w:rPr>
+        <w:b/>
+        <w:bCs/>
+      </w:rPr>
+      <w:tblPr/>
+      <w:tcPr>
+        <w:tcBorders>
+          <w:top w:val="nil"/>
+          <w:bottom w:val="single" w:sz="12" w:space="0" w:color="9CC2E5" w:themeColor="accent1" w:themeTint="99"/>
+          <w:insideH w:val="nil"/>
+          <w:insideV w:val="nil"/>
+        </w:tcBorders>
+        <w:shd w:val="clear" w:color="auto" w:fill="FFFFFF" w:themeFill="background1"/>
+      </w:tcPr>
+    </w:tblStylePr>
+    <w:tblStylePr w:type="lastRow">
+      <w:rPr>
+        <w:b/>
+        <w:bCs/>
+      </w:rPr>
+      <w:tblPr/>
+      <w:tcPr>
+        <w:tcBorders>
+          <w:top w:val="double" w:sz="2" w:space="0" w:color="9CC2E5" w:themeColor="accent1" w:themeTint="99"/>
+          <w:bottom w:val="nil"/>
+          <w:insideH w:val="nil"/>
+          <w:insideV w:val="nil"/>
+        </w:tcBorders>
+        <w:shd w:val="clear" w:color="auto" w:fill="FFFFFF" w:themeFill="background1"/>
       </w:tcPr>
     </w:tblStylePr>
     <w:tblStylePr w:type="firstCol">

</xml_diff>

<commit_message>
Shawn finished section 4
</commit_message>
<xml_diff>
--- a/Documentation/Milestone1.docx
+++ b/Documentation/Milestone1.docx
@@ -1,6 +1,6 @@
 
 <file path=word/document.xml><?xml version="1.0" encoding="utf-8"?>
-<w:document xmlns:wpc="http://schemas.microsoft.com/office/word/2010/wordprocessingCanvas" xmlns:mo="http://schemas.microsoft.com/office/mac/office/2008/main" xmlns:mc="http://schemas.openxmlformats.org/markup-compatibility/2006" xmlns:mv="urn:schemas-microsoft-com:mac:vml" xmlns:o="urn:schemas-microsoft-com:office:office" xmlns:r="http://schemas.openxmlformats.org/officeDocument/2006/relationships" xmlns:m="http://schemas.openxmlformats.org/officeDocument/2006/math" xmlns:v="urn:schemas-microsoft-com:vml" xmlns:wp14="http://schemas.microsoft.com/office/word/2010/wordprocessingDrawing" xmlns:wp="http://schemas.openxmlformats.org/drawingml/2006/wordprocessingDrawing" xmlns:w10="urn:schemas-microsoft-com:office:word" xmlns:w="http://schemas.openxmlformats.org/wordprocessingml/2006/main" xmlns:w14="http://schemas.microsoft.com/office/word/2010/wordml" xmlns:w15="http://schemas.microsoft.com/office/word/2012/wordml" xmlns:wpg="http://schemas.microsoft.com/office/word/2010/wordprocessingGroup" xmlns:wpi="http://schemas.microsoft.com/office/word/2010/wordprocessingInk" xmlns:wne="http://schemas.microsoft.com/office/word/2006/wordml" xmlns:wps="http://schemas.microsoft.com/office/word/2010/wordprocessingShape" mc:Ignorable="w14 w15 wp14">
+<w:document xmlns:wpc="http://schemas.microsoft.com/office/word/2010/wordprocessingCanvas" xmlns:cx="http://schemas.microsoft.com/office/drawing/2014/chartex" xmlns:cx1="http://schemas.microsoft.com/office/drawing/2015/9/8/chartex" xmlns:cx2="http://schemas.microsoft.com/office/drawing/2015/10/21/chartex" xmlns:cx3="http://schemas.microsoft.com/office/drawing/2016/5/9/chartex" xmlns:cx4="http://schemas.microsoft.com/office/drawing/2016/5/10/chartex" xmlns:cx5="http://schemas.microsoft.com/office/drawing/2016/5/11/chartex" xmlns:cx6="http://schemas.microsoft.com/office/drawing/2016/5/12/chartex" xmlns:cx7="http://schemas.microsoft.com/office/drawing/2016/5/13/chartex" xmlns:cx8="http://schemas.microsoft.com/office/drawing/2016/5/14/chartex" xmlns:mc="http://schemas.openxmlformats.org/markup-compatibility/2006" xmlns:aink="http://schemas.microsoft.com/office/drawing/2016/ink" xmlns:am3d="http://schemas.microsoft.com/office/drawing/2017/model3d" xmlns:o="urn:schemas-microsoft-com:office:office" xmlns:r="http://schemas.openxmlformats.org/officeDocument/2006/relationships" xmlns:m="http://schemas.openxmlformats.org/officeDocument/2006/math" xmlns:v="urn:schemas-microsoft-com:vml" xmlns:wp14="http://schemas.microsoft.com/office/word/2010/wordprocessingDrawing" xmlns:wp="http://schemas.openxmlformats.org/drawingml/2006/wordprocessingDrawing" xmlns:w10="urn:schemas-microsoft-com:office:word" xmlns:w="http://schemas.openxmlformats.org/wordprocessingml/2006/main" xmlns:w14="http://schemas.microsoft.com/office/word/2010/wordml" xmlns:w15="http://schemas.microsoft.com/office/word/2012/wordml" xmlns:w16cid="http://schemas.microsoft.com/office/word/2016/wordml/cid" xmlns:w16se="http://schemas.microsoft.com/office/word/2015/wordml/symex" xmlns:wpg="http://schemas.microsoft.com/office/word/2010/wordprocessingGroup" xmlns:wpi="http://schemas.microsoft.com/office/word/2010/wordprocessingInk" xmlns:wne="http://schemas.microsoft.com/office/word/2006/wordml" xmlns:wps="http://schemas.microsoft.com/office/word/2010/wordprocessingShape" mc:Ignorable="w14 w15 w16se w16cid wp14">
   <w:body>
     <w:p>
       <w:pPr>
@@ -186,18 +186,8 @@
           <w:sz w:val="28"/>
           <w:szCs w:val="28"/>
         </w:rPr>
-        <w:t xml:space="preserve">Shawn </w:t>
-      </w:r>
-      <w:proofErr w:type="spellStart"/>
-      <w:r>
-        <w:rPr>
-          <w:rFonts w:ascii="Times New Roman" w:hAnsi="Times New Roman" w:cs="Times New Roman"/>
-          <w:sz w:val="28"/>
-          <w:szCs w:val="28"/>
-        </w:rPr>
-        <w:t>Ponciano</w:t>
-      </w:r>
-      <w:proofErr w:type="spellEnd"/>
+        <w:t>Shawn Ponciano</w:t>
+      </w:r>
     </w:p>
     <w:p>
       <w:pPr>
@@ -1517,8 +1507,6 @@
         <w:pStyle w:val="Heading1"/>
         <w:spacing w:after="120" w:line="480" w:lineRule="auto"/>
       </w:pPr>
-      <w:bookmarkStart w:id="0" w:name="_GoBack"/>
-      <w:bookmarkEnd w:id="0"/>
       <w:r>
         <w:t>4. Overview, scenarios, and use cases</w:t>
       </w:r>
@@ -1581,6 +1569,16 @@
         </w:rPr>
         <w:t>Administrators would oversee the benches and allow benches to be used by students who do not meet the formal requirements to use a work bench.</w:t>
       </w:r>
+      <w:r>
+        <w:rPr>
+          <w:rFonts w:ascii="Times New Roman" w:hAnsi="Times New Roman" w:cs="Times New Roman"/>
+          <w:sz w:val="24"/>
+          <w:szCs w:val="24"/>
+        </w:rPr>
+        <w:t xml:space="preserve"> They can also allow more time for students whose bench time is close to done.</w:t>
+      </w:r>
+      <w:bookmarkStart w:id="0" w:name="_GoBack"/>
+      <w:bookmarkEnd w:id="0"/>
     </w:p>
     <w:p>
       <w:pPr>
@@ -2415,25 +2413,7 @@
           <w:sz w:val="24"/>
           <w:szCs w:val="24"/>
         </w:rPr>
-        <w:t xml:space="preserve">Shawn </w:t>
-      </w:r>
-      <w:proofErr w:type="spellStart"/>
-      <w:r>
-        <w:rPr>
-          <w:rFonts w:ascii="Times New Roman" w:hAnsi="Times New Roman" w:cs="Times New Roman"/>
-          <w:sz w:val="24"/>
-          <w:szCs w:val="24"/>
-        </w:rPr>
-        <w:t>Ponciano</w:t>
-      </w:r>
-      <w:proofErr w:type="spellEnd"/>
-      <w:r>
-        <w:rPr>
-          <w:rFonts w:ascii="Times New Roman" w:hAnsi="Times New Roman" w:cs="Times New Roman"/>
-          <w:sz w:val="24"/>
-          <w:szCs w:val="24"/>
-        </w:rPr>
-        <w:t xml:space="preserve">: </w:t>
+        <w:t xml:space="preserve">Shawn Ponciano: </w:t>
       </w:r>
       <w:r>
         <w:rPr>
@@ -2961,7 +2941,7 @@
 </file>
 
 <file path=word/styles.xml><?xml version="1.0" encoding="utf-8"?>
-<w:styles xmlns:mc="http://schemas.openxmlformats.org/markup-compatibility/2006" xmlns:r="http://schemas.openxmlformats.org/officeDocument/2006/relationships" xmlns:w="http://schemas.openxmlformats.org/wordprocessingml/2006/main" xmlns:w14="http://schemas.microsoft.com/office/word/2010/wordml" xmlns:w15="http://schemas.microsoft.com/office/word/2012/wordml" mc:Ignorable="w14 w15">
+<w:styles xmlns:mc="http://schemas.openxmlformats.org/markup-compatibility/2006" xmlns:r="http://schemas.openxmlformats.org/officeDocument/2006/relationships" xmlns:w="http://schemas.openxmlformats.org/wordprocessingml/2006/main" xmlns:w14="http://schemas.microsoft.com/office/word/2010/wordml" xmlns:w15="http://schemas.microsoft.com/office/word/2012/wordml" xmlns:w16cid="http://schemas.microsoft.com/office/word/2016/wordml/cid" xmlns:w16se="http://schemas.microsoft.com/office/word/2015/wordml/symex" mc:Ignorable="w14 w15 w16se w16cid">
   <w:docDefaults>
     <w:rPrDefault>
       <w:rPr>
@@ -2977,7 +2957,7 @@
       </w:pPr>
     </w:pPrDefault>
   </w:docDefaults>
-  <w:latentStyles w:defLockedState="0" w:defUIPriority="99" w:defSemiHidden="0" w:defUnhideWhenUsed="0" w:defQFormat="0" w:count="380">
+  <w:latentStyles w:defLockedState="0" w:defUIPriority="99" w:defSemiHidden="0" w:defUnhideWhenUsed="0" w:defQFormat="0" w:count="375">
     <w:lsdException w:name="Normal" w:uiPriority="0" w:qFormat="1"/>
     <w:lsdException w:name="heading 1" w:uiPriority="9" w:qFormat="1"/>
     <w:lsdException w:name="heading 2" w:semiHidden="1" w:uiPriority="9" w:unhideWhenUsed="1" w:qFormat="1"/>
@@ -3424,7 +3404,6 @@
       <w:spacing w:after="0" w:line="240" w:lineRule="auto"/>
     </w:pPr>
     <w:tblPr>
-      <w:tblInd w:w="0" w:type="dxa"/>
       <w:tblBorders>
         <w:top w:val="single" w:sz="4" w:space="0" w:color="auto"/>
         <w:left w:val="single" w:sz="4" w:space="0" w:color="auto"/>
@@ -3433,12 +3412,6 @@
         <w:insideH w:val="single" w:sz="4" w:space="0" w:color="auto"/>
         <w:insideV w:val="single" w:sz="4" w:space="0" w:color="auto"/>
       </w:tblBorders>
-      <w:tblCellMar>
-        <w:top w:w="0" w:type="dxa"/>
-        <w:left w:w="108" w:type="dxa"/>
-        <w:bottom w:w="0" w:type="dxa"/>
-        <w:right w:w="108" w:type="dxa"/>
-      </w:tblCellMar>
     </w:tblPr>
   </w:style>
   <w:style w:type="table" w:styleId="GridTable4-Accent1">
@@ -3452,7 +3425,6 @@
     <w:tblPr>
       <w:tblStyleRowBandSize w:val="1"/>
       <w:tblStyleColBandSize w:val="1"/>
-      <w:tblInd w:w="0" w:type="dxa"/>
       <w:tblBorders>
         <w:top w:val="single" w:sz="4" w:space="0" w:color="9CC2E5" w:themeColor="accent1" w:themeTint="99"/>
         <w:left w:val="single" w:sz="4" w:space="0" w:color="9CC2E5" w:themeColor="accent1" w:themeTint="99"/>
@@ -3461,12 +3433,6 @@
         <w:insideH w:val="single" w:sz="4" w:space="0" w:color="9CC2E5" w:themeColor="accent1" w:themeTint="99"/>
         <w:insideV w:val="single" w:sz="4" w:space="0" w:color="9CC2E5" w:themeColor="accent1" w:themeTint="99"/>
       </w:tblBorders>
-      <w:tblCellMar>
-        <w:top w:w="0" w:type="dxa"/>
-        <w:left w:w="108" w:type="dxa"/>
-        <w:bottom w:w="0" w:type="dxa"/>
-        <w:right w:w="108" w:type="dxa"/>
-      </w:tblCellMar>
     </w:tblPr>
     <w:tblStylePr w:type="firstRow">
       <w:rPr>
@@ -3539,19 +3505,12 @@
     <w:tblPr>
       <w:tblStyleRowBandSize w:val="1"/>
       <w:tblStyleColBandSize w:val="1"/>
-      <w:tblInd w:w="0" w:type="dxa"/>
       <w:tblBorders>
         <w:top w:val="single" w:sz="2" w:space="0" w:color="8EAADB" w:themeColor="accent5" w:themeTint="99"/>
         <w:bottom w:val="single" w:sz="2" w:space="0" w:color="8EAADB" w:themeColor="accent5" w:themeTint="99"/>
         <w:insideH w:val="single" w:sz="2" w:space="0" w:color="8EAADB" w:themeColor="accent5" w:themeTint="99"/>
         <w:insideV w:val="single" w:sz="2" w:space="0" w:color="8EAADB" w:themeColor="accent5" w:themeTint="99"/>
       </w:tblBorders>
-      <w:tblCellMar>
-        <w:top w:w="0" w:type="dxa"/>
-        <w:left w:w="108" w:type="dxa"/>
-        <w:bottom w:w="0" w:type="dxa"/>
-        <w:right w:w="108" w:type="dxa"/>
-      </w:tblCellMar>
     </w:tblPr>
     <w:tblStylePr w:type="firstRow">
       <w:rPr>
@@ -3625,19 +3584,12 @@
     <w:tblPr>
       <w:tblStyleRowBandSize w:val="1"/>
       <w:tblStyleColBandSize w:val="1"/>
-      <w:tblInd w:w="0" w:type="dxa"/>
       <w:tblBorders>
         <w:top w:val="single" w:sz="2" w:space="0" w:color="9CC2E5" w:themeColor="accent1" w:themeTint="99"/>
         <w:bottom w:val="single" w:sz="2" w:space="0" w:color="9CC2E5" w:themeColor="accent1" w:themeTint="99"/>
         <w:insideH w:val="single" w:sz="2" w:space="0" w:color="9CC2E5" w:themeColor="accent1" w:themeTint="99"/>
         <w:insideV w:val="single" w:sz="2" w:space="0" w:color="9CC2E5" w:themeColor="accent1" w:themeTint="99"/>
       </w:tblBorders>
-      <w:tblCellMar>
-        <w:top w:w="0" w:type="dxa"/>
-        <w:left w:w="108" w:type="dxa"/>
-        <w:bottom w:w="0" w:type="dxa"/>
-        <w:right w:w="108" w:type="dxa"/>
-      </w:tblCellMar>
     </w:tblPr>
     <w:tblStylePr w:type="firstRow">
       <w:rPr>

</xml_diff>